<commit_message>
getting profiling with gprof for size 500
</commit_message>
<xml_diff>
--- a/document.docx
+++ b/document.docx
@@ -937,6 +937,7 @@
         <w:t> </w:t>
       </w:r>
       <w:proofErr w:type="spellStart"/>
+      <w:proofErr w:type="gramStart"/>
       <w:r>
         <w:rPr>
           <w:i/>
@@ -953,6 +954,7 @@
         </w:rPr>
         <w:t>(</w:t>
       </w:r>
+      <w:proofErr w:type="gramEnd"/>
       <w:r>
         <w:rPr>
           <w:i/>
@@ -1133,6 +1135,7 @@
         <w:t> </w:t>
       </w:r>
       <w:proofErr w:type="spellStart"/>
+      <w:proofErr w:type="gramStart"/>
       <w:r>
         <w:rPr>
           <w:i/>
@@ -1149,6 +1152,7 @@
         </w:rPr>
         <w:t>(</w:t>
       </w:r>
+      <w:proofErr w:type="gramEnd"/>
       <w:r>
         <w:rPr>
           <w:i/>
@@ -1439,15 +1443,7 @@
           <w:sz w:val="24"/>
           <w:szCs w:val="24"/>
         </w:rPr>
-        <w:t xml:space="preserve">Space complexity </w:t>
-      </w:r>
-      <w:r>
-        <w:rPr>
-          <w:rFonts w:asciiTheme="majorBidi" w:hAnsiTheme="majorBidi" w:cstheme="majorBidi"/>
-          <w:sz w:val="24"/>
-          <w:szCs w:val="24"/>
-        </w:rPr>
-        <w:t xml:space="preserve">of algorithm is </w:t>
+        <w:t xml:space="preserve">Space complexity of algorithm is </w:t>
       </w:r>
       <w:r>
         <w:rPr>
@@ -1560,6 +1556,23 @@
           <w:sz w:val="24"/>
           <w:szCs w:val="24"/>
         </w:rPr>
+        <w:t>(500 * 500) Matrix</w:t>
+      </w:r>
+    </w:p>
+    <w:p>
+      <w:pPr>
+        <w:rPr>
+          <w:rFonts w:asciiTheme="majorBidi" w:hAnsiTheme="majorBidi" w:cstheme="majorBidi"/>
+          <w:sz w:val="24"/>
+          <w:szCs w:val="24"/>
+        </w:rPr>
+      </w:pPr>
+      <w:r>
+        <w:rPr>
+          <w:rFonts w:asciiTheme="majorBidi" w:hAnsiTheme="majorBidi" w:cstheme="majorBidi"/>
+          <w:sz w:val="24"/>
+          <w:szCs w:val="24"/>
+        </w:rPr>
         <w:t xml:space="preserve">Because of that </w:t>
       </w:r>
       <w:r>
@@ -1588,7 +1601,19 @@
           <w:sz w:val="24"/>
           <w:szCs w:val="24"/>
         </w:rPr>
-        <w:t>3MB</w:t>
+        <w:t>4</w:t>
+      </w:r>
+      <w:r>
+        <w:rPr>
+          <w:rFonts w:asciiTheme="majorBidi" w:hAnsiTheme="majorBidi" w:cstheme="majorBidi"/>
+          <w:b/>
+          <w:bCs/>
+          <w:i/>
+          <w:iCs/>
+          <w:sz w:val="24"/>
+          <w:szCs w:val="24"/>
+        </w:rPr>
+        <w:t>MB</w:t>
       </w:r>
       <w:r>
         <w:rPr>
@@ -1604,13 +1629,100 @@
           <w:sz w:val="24"/>
           <w:szCs w:val="24"/>
         </w:rPr>
-        <w:t xml:space="preserve"> at the start of running.</w:t>
+        <w:t xml:space="preserve"> at the start of </w:t>
+      </w:r>
+      <w:r>
+        <w:rPr>
+          <w:rFonts w:asciiTheme="majorBidi" w:hAnsiTheme="majorBidi" w:cstheme="majorBidi"/>
+          <w:sz w:val="24"/>
+          <w:szCs w:val="24"/>
+        </w:rPr>
+        <w:t xml:space="preserve">running. </w:t>
+      </w:r>
+    </w:p>
+    <w:p>
+      <w:pPr>
+        <w:rPr>
+          <w:rFonts w:asciiTheme="majorBidi" w:hAnsiTheme="majorBidi" w:cstheme="majorBidi"/>
+          <w:sz w:val="24"/>
+          <w:szCs w:val="24"/>
+        </w:rPr>
+      </w:pPr>
+      <w:r>
+        <w:rPr>
+          <w:rFonts w:asciiTheme="majorBidi" w:hAnsiTheme="majorBidi" w:cstheme="majorBidi"/>
+          <w:sz w:val="24"/>
+          <w:szCs w:val="24"/>
+        </w:rPr>
+        <w:t>For double data type code needed more stack size:</w:t>
+      </w:r>
+    </w:p>
+    <w:p>
+      <w:pPr>
+        <w:rPr>
+          <w:rFonts w:asciiTheme="majorBidi" w:hAnsiTheme="majorBidi" w:cstheme="majorBidi"/>
+          <w:sz w:val="24"/>
+          <w:szCs w:val="24"/>
+        </w:rPr>
+      </w:pPr>
+      <w:r>
+        <w:rPr>
+          <w:rFonts w:asciiTheme="majorBidi" w:hAnsiTheme="majorBidi" w:cstheme="majorBidi"/>
+          <w:sz w:val="24"/>
+          <w:szCs w:val="24"/>
+        </w:rPr>
+        <w:tab/>
+        <w:t xml:space="preserve">With </w:t>
+      </w:r>
+      <w:r>
+        <w:rPr>
+          <w:rFonts w:asciiTheme="majorBidi" w:hAnsiTheme="majorBidi" w:cstheme="majorBidi"/>
+          <w:b/>
+          <w:bCs/>
+          <w:i/>
+          <w:iCs/>
+          <w:sz w:val="24"/>
+          <w:szCs w:val="24"/>
+        </w:rPr>
+        <w:t>6</w:t>
+      </w:r>
+      <w:r>
+        <w:rPr>
+          <w:rFonts w:asciiTheme="majorBidi" w:hAnsiTheme="majorBidi" w:cstheme="majorBidi"/>
+          <w:b/>
+          <w:bCs/>
+          <w:i/>
+          <w:iCs/>
+          <w:sz w:val="24"/>
+          <w:szCs w:val="24"/>
+        </w:rPr>
+        <w:t>MB</w:t>
+      </w:r>
+      <w:r>
+        <w:rPr>
+          <w:rFonts w:asciiTheme="majorBidi" w:hAnsiTheme="majorBidi" w:cstheme="majorBidi"/>
+          <w:b/>
+          <w:bCs/>
+          <w:i/>
+          <w:iCs/>
+          <w:sz w:val="24"/>
+          <w:szCs w:val="24"/>
+        </w:rPr>
+        <w:t xml:space="preserve"> </w:t>
+      </w:r>
+      <w:r>
+        <w:rPr>
+          <w:rFonts w:asciiTheme="majorBidi" w:hAnsiTheme="majorBidi" w:cstheme="majorBidi"/>
+          <w:sz w:val="24"/>
+          <w:szCs w:val="24"/>
+        </w:rPr>
+        <w:t>stack size I got result.</w:t>
       </w:r>
     </w:p>
     <w:tbl>
       <w:tblPr>
         <w:tblpPr w:leftFromText="180" w:rightFromText="180" w:vertAnchor="text" w:horzAnchor="margin" w:tblpXSpec="center" w:tblpY="279"/>
-        <w:tblW w:w="7004" w:type="dxa"/>
+        <w:tblW w:w="9512" w:type="dxa"/>
         <w:tblCellSpacing w:w="15" w:type="dxa"/>
         <w:tblCellMar>
           <w:top w:w="15" w:type="dxa"/>
@@ -1621,11 +1733,11 @@
         <w:tblLook w:val="04A0" w:firstRow="1" w:lastRow="0" w:firstColumn="1" w:lastColumn="0" w:noHBand="0" w:noVBand="1"/>
       </w:tblPr>
       <w:tblGrid>
-        <w:gridCol w:w="7004"/>
+        <w:gridCol w:w="9512"/>
       </w:tblGrid>
       <w:tr>
         <w:trPr>
-          <w:trHeight w:val="142"/>
+          <w:trHeight w:val="156"/>
           <w:tblCellSpacing w:w="15" w:type="dxa"/>
         </w:trPr>
         <w:tc>
@@ -1668,15 +1780,6 @@
                 <w:szCs w:val="20"/>
               </w:rPr>
             </w:pPr>
-            <w:r>
-              <w:rPr>
-                <w:rFonts w:ascii="Courier New" w:eastAsia="Times New Roman" w:hAnsi="Courier New" w:cs="Courier New"/>
-                <w:color w:val="000000"/>
-                <w:sz w:val="20"/>
-                <w:szCs w:val="20"/>
-              </w:rPr>
-              <w:t xml:space="preserve"> </w:t>
-            </w:r>
             <w:proofErr w:type="spellStart"/>
             <w:r>
               <w:rPr>
@@ -1695,23 +1798,54 @@
                 <w:sz w:val="20"/>
                 <w:szCs w:val="20"/>
               </w:rPr>
-              <w:t xml:space="preserve"> </w:t>
+              <w:t xml:space="preserve"> -</w:t>
             </w:r>
+            <w:proofErr w:type="spellStart"/>
+            <w:proofErr w:type="gramStart"/>
             <w:r>
               <w:rPr>
                 <w:rFonts w:ascii="Courier New" w:eastAsia="Times New Roman" w:hAnsi="Courier New" w:cs="Courier New"/>
-                <w:b/>
-                <w:bCs/>
-                <w:color w:val="5B9BD5" w:themeColor="accent5"/>
+                <w:color w:val="000000"/>
                 <w:sz w:val="20"/>
                 <w:szCs w:val="20"/>
               </w:rPr>
-              <w:t>-WL,--stack,3000000</w:t>
+              <w:t>Wl</w:t>
             </w:r>
+            <w:proofErr w:type="spellEnd"/>
             <w:r>
               <w:rPr>
                 <w:rFonts w:ascii="Courier New" w:eastAsia="Times New Roman" w:hAnsi="Courier New" w:cs="Courier New"/>
-                <w:color w:val="5B9BD5" w:themeColor="accent5"/>
+                <w:color w:val="000000"/>
+                <w:sz w:val="20"/>
+                <w:szCs w:val="20"/>
+              </w:rPr>
+              <w:t>,--</w:t>
+            </w:r>
+            <w:proofErr w:type="gramEnd"/>
+            <w:r>
+              <w:rPr>
+                <w:rFonts w:ascii="Courier New" w:eastAsia="Times New Roman" w:hAnsi="Courier New" w:cs="Courier New"/>
+                <w:color w:val="000000"/>
+                <w:sz w:val="20"/>
+                <w:szCs w:val="20"/>
+              </w:rPr>
+              <w:t>stack,4194304 -Wall -</w:t>
+            </w:r>
+            <w:proofErr w:type="spellStart"/>
+            <w:r>
+              <w:rPr>
+                <w:rFonts w:ascii="Courier New" w:eastAsia="Times New Roman" w:hAnsi="Courier New" w:cs="Courier New"/>
+                <w:color w:val="000000"/>
+                <w:sz w:val="20"/>
+                <w:szCs w:val="20"/>
+              </w:rPr>
+              <w:t>pg</w:t>
+            </w:r>
+            <w:proofErr w:type="spellEnd"/>
+            <w:r>
+              <w:rPr>
+                <w:rFonts w:ascii="Courier New" w:eastAsia="Times New Roman" w:hAnsi="Courier New" w:cs="Courier New"/>
+                <w:color w:val="000000"/>
                 <w:sz w:val="20"/>
                 <w:szCs w:val="20"/>
               </w:rPr>
@@ -1740,18 +1874,653 @@
             <w:r>
               <w:rPr>
                 <w:rFonts w:ascii="Courier New" w:eastAsia="Times New Roman" w:hAnsi="Courier New" w:cs="Courier New"/>
-                <w:b/>
-                <w:bCs/>
-                <w:color w:val="5B9BD5" w:themeColor="accent5"/>
+                <w:color w:val="000000"/>
                 <w:sz w:val="20"/>
                 <w:szCs w:val="20"/>
               </w:rPr>
-              <w:t>-o</w:t>
+              <w:t xml:space="preserve">-o2 </w:t>
             </w:r>
             <w:r>
               <w:rPr>
                 <w:rFonts w:ascii="Courier New" w:eastAsia="Times New Roman" w:hAnsi="Courier New" w:cs="Courier New"/>
-                <w:color w:val="5B9BD5" w:themeColor="accent5"/>
+                <w:color w:val="000000"/>
+                <w:sz w:val="20"/>
+                <w:szCs w:val="20"/>
+              </w:rPr>
+              <w:t>-o int_500_out.exe</w:t>
+            </w:r>
+          </w:p>
+        </w:tc>
+      </w:tr>
+    </w:tbl>
+    <w:p>
+      <w:r>
+        <w:tab/>
+      </w:r>
+    </w:p>
+    <w:p>
+      <w:pPr>
+        <w:rPr>
+          <w:rFonts w:ascii="Verdana" w:eastAsia="Times New Roman" w:hAnsi="Verdana" w:cs="Times New Roman"/>
+          <w:color w:val="000000"/>
+          <w:sz w:val="18"/>
+          <w:szCs w:val="18"/>
+          <w:shd w:val="clear" w:color="auto" w:fill="FFFFFF"/>
+        </w:rPr>
+      </w:pPr>
+    </w:p>
+    <w:p>
+      <w:pPr>
+        <w:ind w:firstLine="720"/>
+        <w:rPr>
+          <w:rFonts w:ascii="Courier New" w:eastAsia="Times New Roman" w:hAnsi="Courier New" w:cs="Courier New"/>
+          <w:color w:val="000000"/>
+          <w:sz w:val="20"/>
+          <w:szCs w:val="20"/>
+        </w:rPr>
+      </w:pPr>
+      <w:r>
+        <w:rPr>
+          <w:rFonts w:ascii="Courier New" w:eastAsia="Times New Roman" w:hAnsi="Courier New" w:cs="Courier New"/>
+          <w:color w:val="000000"/>
+          <w:sz w:val="20"/>
+          <w:szCs w:val="20"/>
+        </w:rPr>
+        <w:t>-</w:t>
+      </w:r>
+      <w:proofErr w:type="spellStart"/>
+      <w:proofErr w:type="gramStart"/>
+      <w:r>
+        <w:rPr>
+          <w:rFonts w:ascii="Courier New" w:eastAsia="Times New Roman" w:hAnsi="Courier New" w:cs="Courier New"/>
+          <w:color w:val="000000"/>
+          <w:sz w:val="20"/>
+          <w:szCs w:val="20"/>
+        </w:rPr>
+        <w:t>Wl,option</w:t>
+      </w:r>
+      <w:proofErr w:type="spellEnd"/>
+      <w:proofErr w:type="gramEnd"/>
+      <w:r>
+        <w:rPr>
+          <w:rFonts w:ascii="Courier New" w:eastAsia="Times New Roman" w:hAnsi="Courier New" w:cs="Courier New"/>
+          <w:color w:val="000000"/>
+          <w:sz w:val="20"/>
+          <w:szCs w:val="20"/>
+        </w:rPr>
+        <w:t>:</w:t>
+      </w:r>
+    </w:p>
+    <w:p>
+      <w:r>
+        <w:tab/>
+      </w:r>
+      <w:r>
+        <w:tab/>
+      </w:r>
+      <w:r>
+        <w:rPr>
+          <w:rFonts w:asciiTheme="majorBidi" w:hAnsiTheme="majorBidi" w:cstheme="majorBidi"/>
+          <w:sz w:val="24"/>
+          <w:szCs w:val="24"/>
+        </w:rPr>
+        <w:t>Pass</w:t>
+      </w:r>
+      <w:r>
+        <w:rPr>
+          <w:rFonts w:ascii="Courier New" w:eastAsia="Times New Roman" w:hAnsi="Courier New" w:cs="Courier New"/>
+          <w:color w:val="000000"/>
+          <w:sz w:val="20"/>
+          <w:szCs w:val="20"/>
+        </w:rPr>
+        <w:t xml:space="preserve"> option</w:t>
+      </w:r>
+      <w:r>
+        <w:rPr>
+          <w:rFonts w:asciiTheme="majorBidi" w:hAnsiTheme="majorBidi" w:cstheme="majorBidi"/>
+          <w:sz w:val="24"/>
+          <w:szCs w:val="24"/>
+        </w:rPr>
+        <w:t xml:space="preserve"> as an option to the linker.</w:t>
+      </w:r>
+    </w:p>
+    <w:p>
+      <w:pPr>
+        <w:ind w:left="720"/>
+      </w:pPr>
+      <w:r>
+        <w:rPr>
+          <w:rFonts w:ascii="Courier New" w:eastAsia="Times New Roman" w:hAnsi="Courier New" w:cs="Courier New"/>
+          <w:color w:val="000000"/>
+          <w:sz w:val="20"/>
+          <w:szCs w:val="20"/>
+        </w:rPr>
+        <w:t>--</w:t>
+      </w:r>
+      <w:r>
+        <w:rPr>
+          <w:rFonts w:ascii="Courier New" w:eastAsia="Times New Roman" w:hAnsi="Courier New" w:cs="Courier New"/>
+          <w:color w:val="000000"/>
+          <w:sz w:val="20"/>
+          <w:szCs w:val="20"/>
+        </w:rPr>
+        <w:t>stack</w:t>
+      </w:r>
+      <w:r>
+        <w:rPr>
+          <w:rStyle w:val="SubtleReference"/>
+        </w:rPr>
+        <w:t>, &lt;</w:t>
+      </w:r>
+      <w:r>
+        <w:rPr>
+          <w:rFonts w:ascii="Courier New" w:eastAsia="Times New Roman" w:hAnsi="Courier New" w:cs="Courier New"/>
+          <w:color w:val="000000"/>
+          <w:sz w:val="20"/>
+          <w:szCs w:val="20"/>
+        </w:rPr>
+        <w:t>size&gt;</w:t>
+      </w:r>
+      <w:r>
+        <w:rPr>
+          <w:rFonts w:ascii="Courier New" w:eastAsia="Times New Roman" w:hAnsi="Courier New" w:cs="Courier New"/>
+          <w:color w:val="000000"/>
+          <w:sz w:val="20"/>
+          <w:szCs w:val="20"/>
+        </w:rPr>
+        <w:t>:</w:t>
+      </w:r>
+    </w:p>
+    <w:p>
+      <w:pPr>
+        <w:ind w:left="720" w:firstLine="720"/>
+        <w:rPr>
+          <w:rFonts w:asciiTheme="majorBidi" w:hAnsiTheme="majorBidi" w:cstheme="majorBidi"/>
+          <w:sz w:val="24"/>
+          <w:szCs w:val="24"/>
+        </w:rPr>
+      </w:pPr>
+      <w:r>
+        <w:rPr>
+          <w:rFonts w:asciiTheme="majorBidi" w:hAnsiTheme="majorBidi" w:cstheme="majorBidi"/>
+          <w:sz w:val="24"/>
+          <w:szCs w:val="24"/>
+        </w:rPr>
+        <w:t>where </w:t>
+      </w:r>
+      <w:r>
+        <w:rPr>
+          <w:rFonts w:ascii="Courier New" w:eastAsia="Times New Roman" w:hAnsi="Courier New" w:cs="Courier New"/>
+          <w:color w:val="000000"/>
+          <w:sz w:val="20"/>
+          <w:szCs w:val="20"/>
+        </w:rPr>
+        <w:t>&lt;size&gt;</w:t>
+      </w:r>
+      <w:r>
+        <w:rPr>
+          <w:rFonts w:asciiTheme="majorBidi" w:hAnsiTheme="majorBidi" w:cstheme="majorBidi"/>
+          <w:sz w:val="24"/>
+          <w:szCs w:val="24"/>
+        </w:rPr>
+        <w:t> is in bytes</w:t>
+      </w:r>
+      <w:r>
+        <w:rPr>
+          <w:rFonts w:asciiTheme="majorBidi" w:hAnsiTheme="majorBidi" w:cstheme="majorBidi"/>
+          <w:sz w:val="24"/>
+          <w:szCs w:val="24"/>
+        </w:rPr>
+        <w:t xml:space="preserve"> </w:t>
+      </w:r>
+      <w:r>
+        <w:rPr>
+          <w:rFonts w:asciiTheme="majorBidi" w:hAnsiTheme="majorBidi" w:cstheme="majorBidi"/>
+          <w:sz w:val="24"/>
+          <w:szCs w:val="24"/>
+        </w:rPr>
+        <w:t>to set the stack size.</w:t>
+      </w:r>
+    </w:p>
+    <w:p>
+      <w:pPr>
+        <w:rPr>
+          <w:rFonts w:asciiTheme="majorBidi" w:hAnsiTheme="majorBidi" w:cstheme="majorBidi"/>
+          <w:sz w:val="24"/>
+          <w:szCs w:val="24"/>
+        </w:rPr>
+      </w:pPr>
+      <w:r>
+        <w:rPr>
+          <w:rFonts w:asciiTheme="majorBidi" w:hAnsiTheme="majorBidi" w:cstheme="majorBidi"/>
+          <w:sz w:val="24"/>
+          <w:szCs w:val="24"/>
+        </w:rPr>
+        <w:tab/>
+        <w:t>-o:</w:t>
+      </w:r>
+    </w:p>
+    <w:p>
+      <w:pPr>
+        <w:rPr>
+          <w:rFonts w:asciiTheme="majorBidi" w:hAnsiTheme="majorBidi" w:cstheme="majorBidi"/>
+          <w:sz w:val="24"/>
+          <w:szCs w:val="24"/>
+        </w:rPr>
+      </w:pPr>
+      <w:r>
+        <w:rPr>
+          <w:rFonts w:asciiTheme="majorBidi" w:hAnsiTheme="majorBidi" w:cstheme="majorBidi"/>
+          <w:sz w:val="24"/>
+          <w:szCs w:val="24"/>
+        </w:rPr>
+        <w:tab/>
+      </w:r>
+      <w:r>
+        <w:rPr>
+          <w:rFonts w:asciiTheme="majorBidi" w:hAnsiTheme="majorBidi" w:cstheme="majorBidi"/>
+          <w:sz w:val="24"/>
+          <w:szCs w:val="24"/>
+        </w:rPr>
+        <w:tab/>
+      </w:r>
+      <w:r>
+        <w:rPr>
+          <w:rFonts w:asciiTheme="majorBidi" w:hAnsiTheme="majorBidi" w:cstheme="majorBidi"/>
+          <w:sz w:val="24"/>
+          <w:szCs w:val="24"/>
+        </w:rPr>
+        <w:t>s</w:t>
+      </w:r>
+      <w:r>
+        <w:rPr>
+          <w:rFonts w:asciiTheme="majorBidi" w:hAnsiTheme="majorBidi" w:cstheme="majorBidi"/>
+          <w:sz w:val="24"/>
+          <w:szCs w:val="24"/>
+        </w:rPr>
+        <w:t>pecify output exe file name</w:t>
+      </w:r>
+    </w:p>
+    <w:p/>
+    <w:p>
+      <w:pPr>
+        <w:rPr>
+          <w:rFonts w:asciiTheme="majorBidi" w:hAnsiTheme="majorBidi" w:cstheme="majorBidi"/>
+          <w:sz w:val="24"/>
+          <w:szCs w:val="24"/>
+        </w:rPr>
+      </w:pPr>
+      <w:r>
+        <w:rPr>
+          <w:rFonts w:asciiTheme="majorBidi" w:hAnsiTheme="majorBidi" w:cstheme="majorBidi"/>
+          <w:sz w:val="24"/>
+          <w:szCs w:val="24"/>
+        </w:rPr>
+        <w:t>(1000 * 1000) Matrix</w:t>
+      </w:r>
+    </w:p>
+    <w:p>
+      <w:pPr>
+        <w:rPr>
+          <w:rFonts w:asciiTheme="majorBidi" w:hAnsiTheme="majorBidi" w:cstheme="majorBidi"/>
+          <w:sz w:val="24"/>
+          <w:szCs w:val="24"/>
+        </w:rPr>
+      </w:pPr>
+      <w:r>
+        <w:rPr>
+          <w:rFonts w:asciiTheme="majorBidi" w:hAnsiTheme="majorBidi" w:cstheme="majorBidi"/>
+          <w:sz w:val="24"/>
+          <w:szCs w:val="24"/>
+        </w:rPr>
+        <w:t xml:space="preserve">For </w:t>
+      </w:r>
+    </w:p>
+    <w:p>
+      <w:pPr>
+        <w:ind w:firstLine="360"/>
+        <w:rPr>
+          <w:rFonts w:asciiTheme="majorBidi" w:hAnsiTheme="majorBidi" w:cstheme="majorBidi"/>
+          <w:sz w:val="24"/>
+          <w:szCs w:val="24"/>
+        </w:rPr>
+      </w:pPr>
+      <w:r>
+        <w:rPr>
+          <w:rFonts w:asciiTheme="majorBidi" w:hAnsiTheme="majorBidi" w:cstheme="majorBidi"/>
+          <w:sz w:val="24"/>
+          <w:szCs w:val="24"/>
+        </w:rPr>
+        <w:t xml:space="preserve">int data type -&gt; </w:t>
+      </w:r>
+      <w:r>
+        <w:rPr>
+          <w:rFonts w:asciiTheme="majorBidi" w:hAnsiTheme="majorBidi" w:cstheme="majorBidi"/>
+          <w:b/>
+          <w:bCs/>
+          <w:i/>
+          <w:iCs/>
+          <w:sz w:val="24"/>
+          <w:szCs w:val="24"/>
+        </w:rPr>
+        <w:t>12</w:t>
+      </w:r>
+      <w:r>
+        <w:rPr>
+          <w:rFonts w:asciiTheme="majorBidi" w:hAnsiTheme="majorBidi" w:cstheme="majorBidi"/>
+          <w:b/>
+          <w:bCs/>
+          <w:i/>
+          <w:iCs/>
+          <w:sz w:val="24"/>
+          <w:szCs w:val="24"/>
+        </w:rPr>
+        <w:t>MB</w:t>
+      </w:r>
+      <w:r>
+        <w:rPr>
+          <w:rFonts w:asciiTheme="majorBidi" w:hAnsiTheme="majorBidi" w:cstheme="majorBidi"/>
+          <w:b/>
+          <w:bCs/>
+          <w:i/>
+          <w:iCs/>
+          <w:sz w:val="24"/>
+          <w:szCs w:val="24"/>
+        </w:rPr>
+        <w:t xml:space="preserve"> </w:t>
+      </w:r>
+      <w:r>
+        <w:rPr>
+          <w:rFonts w:asciiTheme="majorBidi" w:hAnsiTheme="majorBidi" w:cstheme="majorBidi"/>
+          <w:sz w:val="24"/>
+          <w:szCs w:val="24"/>
+        </w:rPr>
+        <w:t>stack size</w:t>
+      </w:r>
+    </w:p>
+    <w:p>
+      <w:pPr>
+        <w:ind w:firstLine="360"/>
+        <w:rPr>
+          <w:rFonts w:asciiTheme="majorBidi" w:hAnsiTheme="majorBidi" w:cstheme="majorBidi"/>
+          <w:sz w:val="24"/>
+          <w:szCs w:val="24"/>
+        </w:rPr>
+      </w:pPr>
+      <w:r>
+        <w:rPr>
+          <w:rFonts w:asciiTheme="majorBidi" w:hAnsiTheme="majorBidi" w:cstheme="majorBidi"/>
+          <w:sz w:val="24"/>
+          <w:szCs w:val="24"/>
+        </w:rPr>
+        <w:t>float</w:t>
+      </w:r>
+      <w:r>
+        <w:rPr>
+          <w:rFonts w:asciiTheme="majorBidi" w:hAnsiTheme="majorBidi" w:cstheme="majorBidi"/>
+          <w:sz w:val="24"/>
+          <w:szCs w:val="24"/>
+        </w:rPr>
+        <w:t xml:space="preserve"> data type -&gt; </w:t>
+      </w:r>
+      <w:r>
+        <w:rPr>
+          <w:rFonts w:asciiTheme="majorBidi" w:hAnsiTheme="majorBidi" w:cstheme="majorBidi"/>
+          <w:b/>
+          <w:bCs/>
+          <w:i/>
+          <w:iCs/>
+          <w:sz w:val="24"/>
+          <w:szCs w:val="24"/>
+        </w:rPr>
+        <w:t>6</w:t>
+      </w:r>
+      <w:r>
+        <w:rPr>
+          <w:rFonts w:asciiTheme="majorBidi" w:hAnsiTheme="majorBidi" w:cstheme="majorBidi"/>
+          <w:b/>
+          <w:bCs/>
+          <w:i/>
+          <w:iCs/>
+          <w:sz w:val="24"/>
+          <w:szCs w:val="24"/>
+        </w:rPr>
+        <w:t>MB</w:t>
+      </w:r>
+      <w:r>
+        <w:rPr>
+          <w:rFonts w:asciiTheme="majorBidi" w:hAnsiTheme="majorBidi" w:cstheme="majorBidi"/>
+          <w:b/>
+          <w:bCs/>
+          <w:i/>
+          <w:iCs/>
+          <w:sz w:val="24"/>
+          <w:szCs w:val="24"/>
+        </w:rPr>
+        <w:t xml:space="preserve"> </w:t>
+      </w:r>
+      <w:r>
+        <w:rPr>
+          <w:rFonts w:asciiTheme="majorBidi" w:hAnsiTheme="majorBidi" w:cstheme="majorBidi"/>
+          <w:sz w:val="24"/>
+          <w:szCs w:val="24"/>
+        </w:rPr>
+        <w:t>stack size</w:t>
+      </w:r>
+    </w:p>
+    <w:p>
+      <w:pPr>
+        <w:ind w:firstLine="360"/>
+        <w:rPr>
+          <w:rFonts w:asciiTheme="majorBidi" w:hAnsiTheme="majorBidi" w:cstheme="majorBidi"/>
+          <w:sz w:val="24"/>
+          <w:szCs w:val="24"/>
+        </w:rPr>
+      </w:pPr>
+      <w:r>
+        <w:rPr>
+          <w:rFonts w:asciiTheme="majorBidi" w:hAnsiTheme="majorBidi" w:cstheme="majorBidi"/>
+          <w:sz w:val="24"/>
+          <w:szCs w:val="24"/>
+        </w:rPr>
+        <w:t>double</w:t>
+      </w:r>
+      <w:r>
+        <w:rPr>
+          <w:rFonts w:asciiTheme="majorBidi" w:hAnsiTheme="majorBidi" w:cstheme="majorBidi"/>
+          <w:sz w:val="24"/>
+          <w:szCs w:val="24"/>
+        </w:rPr>
+        <w:t xml:space="preserve"> data type -&gt; </w:t>
+      </w:r>
+      <w:r>
+        <w:rPr>
+          <w:rFonts w:asciiTheme="majorBidi" w:hAnsiTheme="majorBidi" w:cstheme="majorBidi"/>
+          <w:b/>
+          <w:bCs/>
+          <w:i/>
+          <w:iCs/>
+          <w:sz w:val="24"/>
+          <w:szCs w:val="24"/>
+        </w:rPr>
+        <w:t>6</w:t>
+      </w:r>
+      <w:r>
+        <w:rPr>
+          <w:rFonts w:asciiTheme="majorBidi" w:hAnsiTheme="majorBidi" w:cstheme="majorBidi"/>
+          <w:b/>
+          <w:bCs/>
+          <w:i/>
+          <w:iCs/>
+          <w:sz w:val="24"/>
+          <w:szCs w:val="24"/>
+        </w:rPr>
+        <w:t>MB</w:t>
+      </w:r>
+      <w:r>
+        <w:rPr>
+          <w:rFonts w:asciiTheme="majorBidi" w:hAnsiTheme="majorBidi" w:cstheme="majorBidi"/>
+          <w:b/>
+          <w:bCs/>
+          <w:i/>
+          <w:iCs/>
+          <w:sz w:val="24"/>
+          <w:szCs w:val="24"/>
+        </w:rPr>
+        <w:t xml:space="preserve"> </w:t>
+      </w:r>
+      <w:r>
+        <w:rPr>
+          <w:rFonts w:asciiTheme="majorBidi" w:hAnsiTheme="majorBidi" w:cstheme="majorBidi"/>
+          <w:sz w:val="24"/>
+          <w:szCs w:val="24"/>
+        </w:rPr>
+        <w:t>stack size</w:t>
+      </w:r>
+    </w:p>
+    <w:p>
+      <w:bookmarkStart w:id="0" w:name="_GoBack"/>
+      <w:bookmarkEnd w:id="0"/>
+    </w:p>
+    <w:p>
+      <w:pPr>
+        <w:pStyle w:val="ListParagraph"/>
+        <w:numPr>
+          <w:ilvl w:val="0"/>
+          <w:numId w:val="2"/>
+        </w:numPr>
+        <w:spacing w:after="0"/>
+        <w:rPr>
+          <w:rFonts w:asciiTheme="majorBidi" w:hAnsiTheme="majorBidi" w:cstheme="majorBidi"/>
+          <w:color w:val="0070C0"/>
+          <w:sz w:val="28"/>
+          <w:szCs w:val="28"/>
+        </w:rPr>
+      </w:pPr>
+      <w:r>
+        <w:rPr>
+          <w:rFonts w:asciiTheme="majorBidi" w:hAnsiTheme="majorBidi" w:cstheme="majorBidi"/>
+          <w:color w:val="0070C0"/>
+          <w:sz w:val="28"/>
+          <w:szCs w:val="28"/>
+        </w:rPr>
+        <w:t>Performance profiling</w:t>
+      </w:r>
+      <w:r>
+        <w:rPr>
+          <w:rFonts w:asciiTheme="majorBidi" w:hAnsiTheme="majorBidi" w:cstheme="majorBidi"/>
+          <w:color w:val="0070C0"/>
+          <w:sz w:val="28"/>
+          <w:szCs w:val="28"/>
+        </w:rPr>
+        <w:t xml:space="preserve"> with </w:t>
+      </w:r>
+      <w:proofErr w:type="spellStart"/>
+      <w:r>
+        <w:rPr>
+          <w:rFonts w:asciiTheme="majorBidi" w:hAnsiTheme="majorBidi" w:cstheme="majorBidi"/>
+          <w:color w:val="0070C0"/>
+          <w:sz w:val="28"/>
+          <w:szCs w:val="28"/>
+        </w:rPr>
+        <w:t>Gprah</w:t>
+      </w:r>
+      <w:proofErr w:type="spellEnd"/>
+      <w:r>
+        <w:rPr>
+          <w:rFonts w:asciiTheme="majorBidi" w:hAnsiTheme="majorBidi" w:cstheme="majorBidi"/>
+          <w:color w:val="0070C0"/>
+          <w:sz w:val="28"/>
+          <w:szCs w:val="28"/>
+        </w:rPr>
+        <w:t>:</w:t>
+      </w:r>
+    </w:p>
+    <w:tbl>
+      <w:tblPr>
+        <w:tblpPr w:leftFromText="180" w:rightFromText="180" w:vertAnchor="text" w:horzAnchor="margin" w:tblpXSpec="center" w:tblpY="279"/>
+        <w:tblW w:w="5947" w:type="dxa"/>
+        <w:tblCellSpacing w:w="15" w:type="dxa"/>
+        <w:tblCellMar>
+          <w:top w:w="15" w:type="dxa"/>
+          <w:left w:w="15" w:type="dxa"/>
+          <w:bottom w:w="15" w:type="dxa"/>
+          <w:right w:w="15" w:type="dxa"/>
+        </w:tblCellMar>
+        <w:tblLook w:val="04A0" w:firstRow="1" w:lastRow="0" w:firstColumn="1" w:lastColumn="0" w:noHBand="0" w:noVBand="1"/>
+      </w:tblPr>
+      <w:tblGrid>
+        <w:gridCol w:w="5947"/>
+      </w:tblGrid>
+      <w:tr>
+        <w:trPr>
+          <w:trHeight w:val="223"/>
+          <w:tblCellSpacing w:w="15" w:type="dxa"/>
+        </w:trPr>
+        <w:tc>
+          <w:tcPr>
+            <w:tcW w:w="0" w:type="auto"/>
+            <w:tcBorders>
+              <w:top w:val="single" w:sz="6" w:space="0" w:color="C0C0C0"/>
+              <w:left w:val="single" w:sz="6" w:space="0" w:color="C0C0C0"/>
+              <w:bottom w:val="single" w:sz="6" w:space="0" w:color="C0C0C0"/>
+              <w:right w:val="single" w:sz="6" w:space="0" w:color="C0C0C0"/>
+            </w:tcBorders>
+            <w:shd w:val="clear" w:color="auto" w:fill="E7E7E7"/>
+            <w:hideMark/>
+          </w:tcPr>
+          <w:p>
+            <w:pPr>
+              <w:tabs>
+                <w:tab w:val="left" w:pos="916"/>
+                <w:tab w:val="left" w:pos="1832"/>
+                <w:tab w:val="left" w:pos="2748"/>
+                <w:tab w:val="left" w:pos="3664"/>
+                <w:tab w:val="left" w:pos="4580"/>
+                <w:tab w:val="left" w:pos="5496"/>
+                <w:tab w:val="left" w:pos="6412"/>
+                <w:tab w:val="left" w:pos="7328"/>
+                <w:tab w:val="left" w:pos="8244"/>
+                <w:tab w:val="left" w:pos="9160"/>
+                <w:tab w:val="left" w:pos="10076"/>
+                <w:tab w:val="left" w:pos="10992"/>
+                <w:tab w:val="left" w:pos="11908"/>
+                <w:tab w:val="left" w:pos="12824"/>
+                <w:tab w:val="left" w:pos="13740"/>
+                <w:tab w:val="left" w:pos="14656"/>
+              </w:tabs>
+              <w:spacing w:after="0" w:line="240" w:lineRule="auto"/>
+              <w:rPr>
+                <w:rFonts w:ascii="Courier New" w:eastAsia="Times New Roman" w:hAnsi="Courier New" w:cs="Courier New"/>
+                <w:color w:val="000000"/>
+                <w:sz w:val="20"/>
+                <w:szCs w:val="20"/>
+              </w:rPr>
+            </w:pPr>
+            <w:proofErr w:type="spellStart"/>
+            <w:r>
+              <w:rPr>
+                <w:rFonts w:ascii="Courier New" w:eastAsia="Times New Roman" w:hAnsi="Courier New" w:cs="Courier New"/>
+                <w:color w:val="000000"/>
+                <w:sz w:val="20"/>
+                <w:szCs w:val="20"/>
+              </w:rPr>
+              <w:t>gprof</w:t>
+            </w:r>
+            <w:proofErr w:type="spellEnd"/>
+            <w:r>
+              <w:rPr>
+                <w:rFonts w:ascii="Courier New" w:eastAsia="Times New Roman" w:hAnsi="Courier New" w:cs="Courier New"/>
+                <w:color w:val="000000"/>
+                <w:sz w:val="20"/>
+                <w:szCs w:val="20"/>
+              </w:rPr>
+              <w:t xml:space="preserve"> int_500_out.exe</w:t>
+            </w:r>
+            <w:r>
+              <w:rPr>
+                <w:rFonts w:ascii="Courier New" w:eastAsia="Times New Roman" w:hAnsi="Courier New" w:cs="Courier New"/>
+                <w:color w:val="000000"/>
                 <w:sz w:val="20"/>
                 <w:szCs w:val="20"/>
               </w:rPr>
@@ -1764,313 +2533,12 @@
                 <w:sz w:val="20"/>
                 <w:szCs w:val="20"/>
               </w:rPr>
-              <w:t>out.exe</w:t>
+              <w:t>&gt; int_500_profile-data.txt</w:t>
             </w:r>
           </w:p>
         </w:tc>
       </w:tr>
     </w:tbl>
-    <w:p>
-      <w:r>
-        <w:tab/>
-      </w:r>
-    </w:p>
-    <w:p>
-      <w:pPr>
-        <w:rPr>
-          <w:rFonts w:ascii="Verdana" w:eastAsia="Times New Roman" w:hAnsi="Verdana" w:cs="Times New Roman"/>
-          <w:color w:val="000000"/>
-          <w:sz w:val="18"/>
-          <w:szCs w:val="18"/>
-          <w:shd w:val="clear" w:color="auto" w:fill="FFFFFF"/>
-        </w:rPr>
-      </w:pPr>
-    </w:p>
-    <w:p>
-      <w:pPr>
-        <w:ind w:firstLine="720"/>
-        <w:rPr>
-          <w:rFonts w:ascii="Courier New" w:eastAsia="Times New Roman" w:hAnsi="Courier New" w:cs="Courier New"/>
-          <w:color w:val="000000"/>
-          <w:sz w:val="20"/>
-          <w:szCs w:val="20"/>
-        </w:rPr>
-      </w:pPr>
-      <w:r>
-        <w:rPr>
-          <w:rFonts w:ascii="Courier New" w:eastAsia="Times New Roman" w:hAnsi="Courier New" w:cs="Courier New"/>
-          <w:color w:val="000000"/>
-          <w:sz w:val="20"/>
-          <w:szCs w:val="20"/>
-        </w:rPr>
-        <w:t>-</w:t>
-      </w:r>
-      <w:proofErr w:type="spellStart"/>
-      <w:r>
-        <w:rPr>
-          <w:rFonts w:ascii="Courier New" w:eastAsia="Times New Roman" w:hAnsi="Courier New" w:cs="Courier New"/>
-          <w:color w:val="000000"/>
-          <w:sz w:val="20"/>
-          <w:szCs w:val="20"/>
-        </w:rPr>
-        <w:t>Wl,option</w:t>
-      </w:r>
-      <w:proofErr w:type="spellEnd"/>
-      <w:r>
-        <w:rPr>
-          <w:rFonts w:ascii="Courier New" w:eastAsia="Times New Roman" w:hAnsi="Courier New" w:cs="Courier New"/>
-          <w:color w:val="000000"/>
-          <w:sz w:val="20"/>
-          <w:szCs w:val="20"/>
-        </w:rPr>
-        <w:t>:</w:t>
-      </w:r>
-    </w:p>
-    <w:p>
-      <w:r>
-        <w:tab/>
-      </w:r>
-      <w:r>
-        <w:tab/>
-      </w:r>
-      <w:r>
-        <w:rPr>
-          <w:rFonts w:asciiTheme="majorBidi" w:hAnsiTheme="majorBidi" w:cstheme="majorBidi"/>
-          <w:sz w:val="24"/>
-          <w:szCs w:val="24"/>
-        </w:rPr>
-        <w:t>Pass</w:t>
-      </w:r>
-      <w:r>
-        <w:rPr>
-          <w:rFonts w:ascii="Courier New" w:eastAsia="Times New Roman" w:hAnsi="Courier New" w:cs="Courier New"/>
-          <w:color w:val="000000"/>
-          <w:sz w:val="20"/>
-          <w:szCs w:val="20"/>
-        </w:rPr>
-        <w:t xml:space="preserve"> option</w:t>
-      </w:r>
-      <w:r>
-        <w:rPr>
-          <w:rFonts w:asciiTheme="majorBidi" w:hAnsiTheme="majorBidi" w:cstheme="majorBidi"/>
-          <w:sz w:val="24"/>
-          <w:szCs w:val="24"/>
-        </w:rPr>
-        <w:t xml:space="preserve"> as an option to the linker.</w:t>
-      </w:r>
-    </w:p>
-    <w:p>
-      <w:pPr>
-        <w:ind w:left="720"/>
-      </w:pPr>
-      <w:r>
-        <w:rPr>
-          <w:rFonts w:ascii="Courier New" w:eastAsia="Times New Roman" w:hAnsi="Courier New" w:cs="Courier New"/>
-          <w:color w:val="000000"/>
-          <w:sz w:val="20"/>
-          <w:szCs w:val="20"/>
-        </w:rPr>
-        <w:t>--</w:t>
-      </w:r>
-      <w:r>
-        <w:rPr>
-          <w:rFonts w:ascii="Courier New" w:eastAsia="Times New Roman" w:hAnsi="Courier New" w:cs="Courier New"/>
-          <w:color w:val="000000"/>
-          <w:sz w:val="20"/>
-          <w:szCs w:val="20"/>
-        </w:rPr>
-        <w:t>stack</w:t>
-      </w:r>
-      <w:r>
-        <w:rPr>
-          <w:rStyle w:val="SubtleReference"/>
-        </w:rPr>
-        <w:t>, &lt;</w:t>
-      </w:r>
-      <w:r>
-        <w:rPr>
-          <w:rFonts w:ascii="Courier New" w:eastAsia="Times New Roman" w:hAnsi="Courier New" w:cs="Courier New"/>
-          <w:color w:val="000000"/>
-          <w:sz w:val="20"/>
-          <w:szCs w:val="20"/>
-        </w:rPr>
-        <w:t>size&gt;</w:t>
-      </w:r>
-      <w:r>
-        <w:rPr>
-          <w:rFonts w:ascii="Courier New" w:eastAsia="Times New Roman" w:hAnsi="Courier New" w:cs="Courier New"/>
-          <w:color w:val="000000"/>
-          <w:sz w:val="20"/>
-          <w:szCs w:val="20"/>
-        </w:rPr>
-        <w:t>:</w:t>
-      </w:r>
-    </w:p>
-    <w:p>
-      <w:pPr>
-        <w:ind w:left="720" w:firstLine="720"/>
-        <w:rPr>
-          <w:rFonts w:asciiTheme="majorBidi" w:hAnsiTheme="majorBidi" w:cstheme="majorBidi"/>
-          <w:sz w:val="24"/>
-          <w:szCs w:val="24"/>
-        </w:rPr>
-      </w:pPr>
-      <w:r>
-        <w:rPr>
-          <w:rFonts w:asciiTheme="majorBidi" w:hAnsiTheme="majorBidi" w:cstheme="majorBidi"/>
-          <w:sz w:val="24"/>
-          <w:szCs w:val="24"/>
-        </w:rPr>
-        <w:t>where </w:t>
-      </w:r>
-      <w:r>
-        <w:rPr>
-          <w:rFonts w:ascii="Courier New" w:eastAsia="Times New Roman" w:hAnsi="Courier New" w:cs="Courier New"/>
-          <w:color w:val="000000"/>
-          <w:sz w:val="20"/>
-          <w:szCs w:val="20"/>
-        </w:rPr>
-        <w:t>&lt;size&gt;</w:t>
-      </w:r>
-      <w:r>
-        <w:rPr>
-          <w:rFonts w:asciiTheme="majorBidi" w:hAnsiTheme="majorBidi" w:cstheme="majorBidi"/>
-          <w:sz w:val="24"/>
-          <w:szCs w:val="24"/>
-        </w:rPr>
-        <w:t> is in bytes</w:t>
-      </w:r>
-      <w:r>
-        <w:rPr>
-          <w:rFonts w:asciiTheme="majorBidi" w:hAnsiTheme="majorBidi" w:cstheme="majorBidi"/>
-          <w:sz w:val="24"/>
-          <w:szCs w:val="24"/>
-        </w:rPr>
-        <w:t xml:space="preserve"> </w:t>
-      </w:r>
-      <w:r>
-        <w:rPr>
-          <w:rFonts w:asciiTheme="majorBidi" w:hAnsiTheme="majorBidi" w:cstheme="majorBidi"/>
-          <w:sz w:val="24"/>
-          <w:szCs w:val="24"/>
-        </w:rPr>
-        <w:t>to set the stack size.</w:t>
-      </w:r>
-    </w:p>
-    <w:p>
-      <w:pPr>
-        <w:rPr>
-          <w:rFonts w:asciiTheme="majorBidi" w:hAnsiTheme="majorBidi" w:cstheme="majorBidi"/>
-          <w:sz w:val="24"/>
-          <w:szCs w:val="24"/>
-        </w:rPr>
-      </w:pPr>
-      <w:r>
-        <w:rPr>
-          <w:rFonts w:asciiTheme="majorBidi" w:hAnsiTheme="majorBidi" w:cstheme="majorBidi"/>
-          <w:sz w:val="24"/>
-          <w:szCs w:val="24"/>
-        </w:rPr>
-        <w:tab/>
-        <w:t>-o:</w:t>
-      </w:r>
-    </w:p>
-    <w:p>
-      <w:pPr>
-        <w:rPr>
-          <w:rFonts w:asciiTheme="majorBidi" w:hAnsiTheme="majorBidi" w:cstheme="majorBidi"/>
-          <w:sz w:val="24"/>
-          <w:szCs w:val="24"/>
-        </w:rPr>
-      </w:pPr>
-      <w:r>
-        <w:rPr>
-          <w:rFonts w:asciiTheme="majorBidi" w:hAnsiTheme="majorBidi" w:cstheme="majorBidi"/>
-          <w:sz w:val="24"/>
-          <w:szCs w:val="24"/>
-        </w:rPr>
-        <w:tab/>
-      </w:r>
-      <w:r>
-        <w:rPr>
-          <w:rFonts w:asciiTheme="majorBidi" w:hAnsiTheme="majorBidi" w:cstheme="majorBidi"/>
-          <w:sz w:val="24"/>
-          <w:szCs w:val="24"/>
-        </w:rPr>
-        <w:tab/>
-      </w:r>
-      <w:r>
-        <w:rPr>
-          <w:rFonts w:asciiTheme="majorBidi" w:hAnsiTheme="majorBidi" w:cstheme="majorBidi"/>
-          <w:sz w:val="24"/>
-          <w:szCs w:val="24"/>
-        </w:rPr>
-        <w:t>s</w:t>
-      </w:r>
-      <w:r>
-        <w:rPr>
-          <w:rFonts w:asciiTheme="majorBidi" w:hAnsiTheme="majorBidi" w:cstheme="majorBidi"/>
-          <w:sz w:val="24"/>
-          <w:szCs w:val="24"/>
-        </w:rPr>
-        <w:t>pecify output exe file name</w:t>
-      </w:r>
-    </w:p>
-    <w:p/>
-    <w:p>
-      <w:pPr>
-        <w:pStyle w:val="ListParagraph"/>
-        <w:numPr>
-          <w:ilvl w:val="0"/>
-          <w:numId w:val="2"/>
-        </w:numPr>
-        <w:spacing w:after="0"/>
-        <w:rPr>
-          <w:rFonts w:asciiTheme="majorBidi" w:hAnsiTheme="majorBidi" w:cstheme="majorBidi"/>
-          <w:color w:val="0070C0"/>
-          <w:sz w:val="28"/>
-          <w:szCs w:val="28"/>
-        </w:rPr>
-      </w:pPr>
-      <w:r>
-        <w:rPr>
-          <w:rFonts w:asciiTheme="majorBidi" w:hAnsiTheme="majorBidi" w:cstheme="majorBidi"/>
-          <w:color w:val="0070C0"/>
-          <w:sz w:val="28"/>
-          <w:szCs w:val="28"/>
-        </w:rPr>
-        <w:t>Performance profiling</w:t>
-      </w:r>
-      <w:r>
-        <w:rPr>
-          <w:rFonts w:asciiTheme="majorBidi" w:hAnsiTheme="majorBidi" w:cstheme="majorBidi"/>
-          <w:color w:val="0070C0"/>
-          <w:sz w:val="28"/>
-          <w:szCs w:val="28"/>
-        </w:rPr>
-        <w:t xml:space="preserve"> with </w:t>
-      </w:r>
-      <w:proofErr w:type="spellStart"/>
-      <w:r>
-        <w:rPr>
-          <w:rFonts w:asciiTheme="majorBidi" w:hAnsiTheme="majorBidi" w:cstheme="majorBidi"/>
-          <w:color w:val="0070C0"/>
-          <w:sz w:val="28"/>
-          <w:szCs w:val="28"/>
-        </w:rPr>
-        <w:t>Gprah</w:t>
-      </w:r>
-      <w:proofErr w:type="spellEnd"/>
-      <w:r>
-        <w:rPr>
-          <w:rFonts w:asciiTheme="majorBidi" w:hAnsiTheme="majorBidi" w:cstheme="majorBidi"/>
-          <w:color w:val="0070C0"/>
-          <w:sz w:val="28"/>
-          <w:szCs w:val="28"/>
-        </w:rPr>
-        <w:t>:</w:t>
-      </w:r>
-    </w:p>
     <w:p/>
     <w:p/>
     <w:p/>
@@ -2083,10 +2551,6 @@
     <w:p/>
     <w:p/>
     <w:p/>
-    <w:p/>
-    <w:p/>
-    <w:p/>
-    <w:p/>
     <w:p>
       <w:pPr>
         <w:rPr>
@@ -2094,8 +2558,6 @@
           <w:lang w:bidi="fa-IR"/>
         </w:rPr>
       </w:pPr>
-      <w:bookmarkStart w:id="0" w:name="_GoBack"/>
-      <w:bookmarkEnd w:id="0"/>
     </w:p>
     <w:p>
       <w:pPr>
@@ -2420,6 +2882,7 @@
         </w:rPr>
         <w:t xml:space="preserve">It means </w:t>
       </w:r>
+      <w:proofErr w:type="gramStart"/>
       <w:r>
         <w:rPr>
           <w:rFonts w:ascii="Arial" w:hAnsi="Arial" w:cs="Arial"/>
@@ -2430,6 +2893,7 @@
         </w:rPr>
         <w:t>O(</w:t>
       </w:r>
+      <w:proofErr w:type="gramEnd"/>
       <w:r>
         <w:rPr>
           <w:rFonts w:ascii="Arial" w:hAnsi="Arial" w:cs="Arial"/>

</xml_diff>

<commit_message>
gprof profiling for size 1000 completed
</commit_message>
<xml_diff>
--- a/document.docx
+++ b/document.docx
@@ -732,7 +732,6 @@
         </w:rPr>
         <w:t xml:space="preserve">   </w:t>
       </w:r>
-      <w:proofErr w:type="spellStart"/>
       <w:r>
         <w:rPr>
           <w:rFonts w:asciiTheme="majorBidi" w:hAnsiTheme="majorBidi" w:cstheme="majorBidi"/>
@@ -758,7 +757,6 @@
         </w:rPr>
         <w:t>x</w:t>
       </w:r>
-      <w:proofErr w:type="spellEnd"/>
       <w:r>
         <w:rPr>
           <w:rFonts w:asciiTheme="majorBidi" w:hAnsiTheme="majorBidi" w:cstheme="majorBidi"/>
@@ -936,8 +934,6 @@
         </w:rPr>
         <w:t> </w:t>
       </w:r>
-      <w:proofErr w:type="spellStart"/>
-      <w:proofErr w:type="gramStart"/>
       <w:r>
         <w:rPr>
           <w:i/>
@@ -946,7 +942,6 @@
         </w:rPr>
         <w:t>LUPdecompose</w:t>
       </w:r>
-      <w:proofErr w:type="spellEnd"/>
       <w:r>
         <w:rPr>
           <w:i/>
@@ -954,7 +949,6 @@
         </w:rPr>
         <w:t>(</w:t>
       </w:r>
-      <w:proofErr w:type="gramEnd"/>
       <w:r>
         <w:rPr>
           <w:i/>
@@ -1134,8 +1128,6 @@
         </w:rPr>
         <w:t> </w:t>
       </w:r>
-      <w:proofErr w:type="spellStart"/>
-      <w:proofErr w:type="gramStart"/>
       <w:r>
         <w:rPr>
           <w:i/>
@@ -1144,7 +1136,6 @@
         </w:rPr>
         <w:t>LUPinverse</w:t>
       </w:r>
-      <w:proofErr w:type="spellEnd"/>
       <w:r>
         <w:rPr>
           <w:i/>
@@ -1152,7 +1143,6 @@
         </w:rPr>
         <w:t>(</w:t>
       </w:r>
-      <w:proofErr w:type="gramEnd"/>
       <w:r>
         <w:rPr>
           <w:i/>
@@ -1780,7 +1770,6 @@
                 <w:szCs w:val="20"/>
               </w:rPr>
             </w:pPr>
-            <w:proofErr w:type="spellStart"/>
             <w:r>
               <w:rPr>
                 <w:rFonts w:ascii="Courier New" w:eastAsia="Times New Roman" w:hAnsi="Courier New" w:cs="Courier New"/>
@@ -1788,88 +1777,7 @@
                 <w:sz w:val="20"/>
                 <w:szCs w:val="20"/>
               </w:rPr>
-              <w:t>gcc</w:t>
-            </w:r>
-            <w:proofErr w:type="spellEnd"/>
-            <w:r>
-              <w:rPr>
-                <w:rFonts w:ascii="Courier New" w:eastAsia="Times New Roman" w:hAnsi="Courier New" w:cs="Courier New"/>
-                <w:color w:val="000000"/>
-                <w:sz w:val="20"/>
-                <w:szCs w:val="20"/>
-              </w:rPr>
-              <w:t xml:space="preserve"> -</w:t>
-            </w:r>
-            <w:proofErr w:type="spellStart"/>
-            <w:proofErr w:type="gramStart"/>
-            <w:r>
-              <w:rPr>
-                <w:rFonts w:ascii="Courier New" w:eastAsia="Times New Roman" w:hAnsi="Courier New" w:cs="Courier New"/>
-                <w:color w:val="000000"/>
-                <w:sz w:val="20"/>
-                <w:szCs w:val="20"/>
-              </w:rPr>
-              <w:t>Wl</w:t>
-            </w:r>
-            <w:proofErr w:type="spellEnd"/>
-            <w:r>
-              <w:rPr>
-                <w:rFonts w:ascii="Courier New" w:eastAsia="Times New Roman" w:hAnsi="Courier New" w:cs="Courier New"/>
-                <w:color w:val="000000"/>
-                <w:sz w:val="20"/>
-                <w:szCs w:val="20"/>
-              </w:rPr>
-              <w:t>,--</w:t>
-            </w:r>
-            <w:proofErr w:type="gramEnd"/>
-            <w:r>
-              <w:rPr>
-                <w:rFonts w:ascii="Courier New" w:eastAsia="Times New Roman" w:hAnsi="Courier New" w:cs="Courier New"/>
-                <w:color w:val="000000"/>
-                <w:sz w:val="20"/>
-                <w:szCs w:val="20"/>
-              </w:rPr>
-              <w:t>stack,4194304 -Wall -</w:t>
-            </w:r>
-            <w:proofErr w:type="spellStart"/>
-            <w:r>
-              <w:rPr>
-                <w:rFonts w:ascii="Courier New" w:eastAsia="Times New Roman" w:hAnsi="Courier New" w:cs="Courier New"/>
-                <w:color w:val="000000"/>
-                <w:sz w:val="20"/>
-                <w:szCs w:val="20"/>
-              </w:rPr>
-              <w:t>pg</w:t>
-            </w:r>
-            <w:proofErr w:type="spellEnd"/>
-            <w:r>
-              <w:rPr>
-                <w:rFonts w:ascii="Courier New" w:eastAsia="Times New Roman" w:hAnsi="Courier New" w:cs="Courier New"/>
-                <w:color w:val="000000"/>
-                <w:sz w:val="20"/>
-                <w:szCs w:val="20"/>
-              </w:rPr>
-              <w:t xml:space="preserve"> </w:t>
-            </w:r>
-            <w:proofErr w:type="spellStart"/>
-            <w:r>
-              <w:rPr>
-                <w:rFonts w:ascii="Courier New" w:eastAsia="Times New Roman" w:hAnsi="Courier New" w:cs="Courier New"/>
-                <w:color w:val="000000"/>
-                <w:sz w:val="20"/>
-                <w:szCs w:val="20"/>
-              </w:rPr>
-              <w:t>lup_matrix_inverse.c</w:t>
-            </w:r>
-            <w:proofErr w:type="spellEnd"/>
-            <w:r>
-              <w:rPr>
-                <w:rFonts w:ascii="Courier New" w:eastAsia="Times New Roman" w:hAnsi="Courier New" w:cs="Courier New"/>
-                <w:color w:val="000000"/>
-                <w:sz w:val="20"/>
-                <w:szCs w:val="20"/>
-              </w:rPr>
-              <w:t xml:space="preserve"> </w:t>
+              <w:t xml:space="preserve">gcc -Wl,--stack,4194304 -Wall -pg lup_matrix_inverse.c </w:t>
             </w:r>
             <w:r>
               <w:rPr>
@@ -1926,10 +1834,8 @@
           <w:sz w:val="20"/>
           <w:szCs w:val="20"/>
         </w:rPr>
-        <w:t>-</w:t>
-      </w:r>
-      <w:proofErr w:type="spellStart"/>
-      <w:proofErr w:type="gramStart"/>
+        <w:t>-Wl,option</w:t>
+      </w:r>
       <w:r>
         <w:rPr>
           <w:rFonts w:ascii="Courier New" w:eastAsia="Times New Roman" w:hAnsi="Courier New" w:cs="Courier New"/>
@@ -1937,10 +1843,24 @@
           <w:sz w:val="20"/>
           <w:szCs w:val="20"/>
         </w:rPr>
-        <w:t>Wl,option</w:t>
-      </w:r>
-      <w:proofErr w:type="spellEnd"/>
-      <w:proofErr w:type="gramEnd"/>
+        <w:t>:</w:t>
+      </w:r>
+    </w:p>
+    <w:p>
+      <w:r>
+        <w:tab/>
+      </w:r>
+      <w:r>
+        <w:tab/>
+      </w:r>
+      <w:r>
+        <w:rPr>
+          <w:rFonts w:asciiTheme="majorBidi" w:hAnsiTheme="majorBidi" w:cstheme="majorBidi"/>
+          <w:sz w:val="24"/>
+          <w:szCs w:val="24"/>
+        </w:rPr>
+        <w:t>Pass</w:t>
+      </w:r>
       <w:r>
         <w:rPr>
           <w:rFonts w:ascii="Courier New" w:eastAsia="Times New Roman" w:hAnsi="Courier New" w:cs="Courier New"/>
@@ -1948,24 +1868,21 @@
           <w:sz w:val="20"/>
           <w:szCs w:val="20"/>
         </w:rPr>
-        <w:t>:</w:t>
-      </w:r>
-    </w:p>
-    <w:p>
-      <w:r>
-        <w:tab/>
-      </w:r>
-      <w:r>
-        <w:tab/>
-      </w:r>
-      <w:r>
-        <w:rPr>
-          <w:rFonts w:asciiTheme="majorBidi" w:hAnsiTheme="majorBidi" w:cstheme="majorBidi"/>
-          <w:sz w:val="24"/>
-          <w:szCs w:val="24"/>
-        </w:rPr>
-        <w:t>Pass</w:t>
-      </w:r>
+        <w:t xml:space="preserve"> option</w:t>
+      </w:r>
+      <w:r>
+        <w:rPr>
+          <w:rFonts w:asciiTheme="majorBidi" w:hAnsiTheme="majorBidi" w:cstheme="majorBidi"/>
+          <w:sz w:val="24"/>
+          <w:szCs w:val="24"/>
+        </w:rPr>
+        <w:t xml:space="preserve"> as an option to the linker.</w:t>
+      </w:r>
+    </w:p>
+    <w:p>
+      <w:pPr>
+        <w:ind w:left="720"/>
+      </w:pPr>
       <w:r>
         <w:rPr>
           <w:rFonts w:ascii="Courier New" w:eastAsia="Times New Roman" w:hAnsi="Courier New" w:cs="Courier New"/>
@@ -1973,21 +1890,8 @@
           <w:sz w:val="20"/>
           <w:szCs w:val="20"/>
         </w:rPr>
-        <w:t xml:space="preserve"> option</w:t>
-      </w:r>
-      <w:r>
-        <w:rPr>
-          <w:rFonts w:asciiTheme="majorBidi" w:hAnsiTheme="majorBidi" w:cstheme="majorBidi"/>
-          <w:sz w:val="24"/>
-          <w:szCs w:val="24"/>
-        </w:rPr>
-        <w:t xml:space="preserve"> as an option to the linker.</w:t>
-      </w:r>
-    </w:p>
-    <w:p>
-      <w:pPr>
-        <w:ind w:left="720"/>
-      </w:pPr>
+        <w:t>--</w:t>
+      </w:r>
       <w:r>
         <w:rPr>
           <w:rFonts w:ascii="Courier New" w:eastAsia="Times New Roman" w:hAnsi="Courier New" w:cs="Courier New"/>
@@ -1995,7 +1899,13 @@
           <w:sz w:val="20"/>
           <w:szCs w:val="20"/>
         </w:rPr>
-        <w:t>--</w:t>
+        <w:t>stack</w:t>
+      </w:r>
+      <w:r>
+        <w:rPr>
+          <w:rStyle w:val="SubtleReference"/>
+        </w:rPr>
+        <w:t>, &lt;</w:t>
       </w:r>
       <w:r>
         <w:rPr>
@@ -2004,13 +1914,7 @@
           <w:sz w:val="20"/>
           <w:szCs w:val="20"/>
         </w:rPr>
-        <w:t>stack</w:t>
-      </w:r>
-      <w:r>
-        <w:rPr>
-          <w:rStyle w:val="SubtleReference"/>
-        </w:rPr>
-        <w:t>, &lt;</w:t>
+        <w:t>size&gt;</w:t>
       </w:r>
       <w:r>
         <w:rPr>
@@ -2019,7 +1923,25 @@
           <w:sz w:val="20"/>
           <w:szCs w:val="20"/>
         </w:rPr>
-        <w:t>size&gt;</w:t>
+        <w:t>:</w:t>
+      </w:r>
+    </w:p>
+    <w:p>
+      <w:pPr>
+        <w:ind w:left="720" w:firstLine="720"/>
+        <w:rPr>
+          <w:rFonts w:asciiTheme="majorBidi" w:hAnsiTheme="majorBidi" w:cstheme="majorBidi"/>
+          <w:sz w:val="24"/>
+          <w:szCs w:val="24"/>
+        </w:rPr>
+      </w:pPr>
+      <w:r>
+        <w:rPr>
+          <w:rFonts w:asciiTheme="majorBidi" w:hAnsiTheme="majorBidi" w:cstheme="majorBidi"/>
+          <w:sz w:val="24"/>
+          <w:szCs w:val="24"/>
+        </w:rPr>
+        <w:t>where </w:t>
       </w:r>
       <w:r>
         <w:rPr>
@@ -2028,33 +1950,6 @@
           <w:sz w:val="20"/>
           <w:szCs w:val="20"/>
         </w:rPr>
-        <w:t>:</w:t>
-      </w:r>
-    </w:p>
-    <w:p>
-      <w:pPr>
-        <w:ind w:left="720" w:firstLine="720"/>
-        <w:rPr>
-          <w:rFonts w:asciiTheme="majorBidi" w:hAnsiTheme="majorBidi" w:cstheme="majorBidi"/>
-          <w:sz w:val="24"/>
-          <w:szCs w:val="24"/>
-        </w:rPr>
-      </w:pPr>
-      <w:r>
-        <w:rPr>
-          <w:rFonts w:asciiTheme="majorBidi" w:hAnsiTheme="majorBidi" w:cstheme="majorBidi"/>
-          <w:sz w:val="24"/>
-          <w:szCs w:val="24"/>
-        </w:rPr>
-        <w:t>where </w:t>
-      </w:r>
-      <w:r>
-        <w:rPr>
-          <w:rFonts w:ascii="Courier New" w:eastAsia="Times New Roman" w:hAnsi="Courier New" w:cs="Courier New"/>
-          <w:color w:val="000000"/>
-          <w:sz w:val="20"/>
-          <w:szCs w:val="20"/>
-        </w:rPr>
         <w:t>&lt;size&gt;</w:t>
       </w:r>
       <w:r>
@@ -2273,7 +2168,7 @@
           <w:sz w:val="24"/>
           <w:szCs w:val="24"/>
         </w:rPr>
-        <w:t>6</w:t>
+        <w:t>12</w:t>
       </w:r>
       <w:r>
         <w:rPr>
@@ -2343,45 +2238,44 @@
           <w:sz w:val="24"/>
           <w:szCs w:val="24"/>
         </w:rPr>
-        <w:t>6</w:t>
-      </w:r>
-      <w:r>
-        <w:rPr>
-          <w:rFonts w:asciiTheme="majorBidi" w:hAnsiTheme="majorBidi" w:cstheme="majorBidi"/>
-          <w:b/>
-          <w:bCs/>
-          <w:i/>
-          <w:iCs/>
-          <w:sz w:val="24"/>
-          <w:szCs w:val="24"/>
-        </w:rPr>
-        <w:t>MB</w:t>
-      </w:r>
-      <w:r>
-        <w:rPr>
-          <w:rFonts w:asciiTheme="majorBidi" w:hAnsiTheme="majorBidi" w:cstheme="majorBidi"/>
-          <w:b/>
-          <w:bCs/>
-          <w:i/>
-          <w:iCs/>
-          <w:sz w:val="24"/>
-          <w:szCs w:val="24"/>
-        </w:rPr>
-        <w:t xml:space="preserve"> </w:t>
-      </w:r>
-      <w:r>
-        <w:rPr>
-          <w:rFonts w:asciiTheme="majorBidi" w:hAnsiTheme="majorBidi" w:cstheme="majorBidi"/>
-          <w:sz w:val="24"/>
-          <w:szCs w:val="24"/>
-        </w:rPr>
-        <w:t>stack size</w:t>
-      </w:r>
-    </w:p>
-    <w:p>
+        <w:t>26</w:t>
+      </w:r>
       <w:bookmarkStart w:id="0" w:name="_GoBack"/>
       <w:bookmarkEnd w:id="0"/>
-    </w:p>
+      <w:r>
+        <w:rPr>
+          <w:rFonts w:asciiTheme="majorBidi" w:hAnsiTheme="majorBidi" w:cstheme="majorBidi"/>
+          <w:b/>
+          <w:bCs/>
+          <w:i/>
+          <w:iCs/>
+          <w:sz w:val="24"/>
+          <w:szCs w:val="24"/>
+        </w:rPr>
+        <w:t>MB</w:t>
+      </w:r>
+      <w:r>
+        <w:rPr>
+          <w:rFonts w:asciiTheme="majorBidi" w:hAnsiTheme="majorBidi" w:cstheme="majorBidi"/>
+          <w:b/>
+          <w:bCs/>
+          <w:i/>
+          <w:iCs/>
+          <w:sz w:val="24"/>
+          <w:szCs w:val="24"/>
+        </w:rPr>
+        <w:t xml:space="preserve"> </w:t>
+      </w:r>
+      <w:r>
+        <w:rPr>
+          <w:rFonts w:asciiTheme="majorBidi" w:hAnsiTheme="majorBidi" w:cstheme="majorBidi"/>
+          <w:sz w:val="24"/>
+          <w:szCs w:val="24"/>
+        </w:rPr>
+        <w:t>stack size</w:t>
+      </w:r>
+    </w:p>
+    <w:p/>
     <w:p>
       <w:pPr>
         <w:pStyle w:val="ListParagraph"/>
@@ -2413,19 +2307,8 @@
           <w:sz w:val="28"/>
           <w:szCs w:val="28"/>
         </w:rPr>
-        <w:t xml:space="preserve"> with </w:t>
-      </w:r>
-      <w:proofErr w:type="spellStart"/>
-      <w:r>
-        <w:rPr>
-          <w:rFonts w:asciiTheme="majorBidi" w:hAnsiTheme="majorBidi" w:cstheme="majorBidi"/>
-          <w:color w:val="0070C0"/>
-          <w:sz w:val="28"/>
-          <w:szCs w:val="28"/>
-        </w:rPr>
-        <w:t>Gprah</w:t>
-      </w:r>
-      <w:proofErr w:type="spellEnd"/>
+        <w:t xml:space="preserve"> with Gprah</w:t>
+      </w:r>
       <w:r>
         <w:rPr>
           <w:rFonts w:asciiTheme="majorBidi" w:hAnsiTheme="majorBidi" w:cstheme="majorBidi"/>
@@ -2497,7 +2380,6 @@
                 <w:szCs w:val="20"/>
               </w:rPr>
             </w:pPr>
-            <w:proofErr w:type="spellStart"/>
             <w:r>
               <w:rPr>
                 <w:rFonts w:ascii="Courier New" w:eastAsia="Times New Roman" w:hAnsi="Courier New" w:cs="Courier New"/>
@@ -2505,17 +2387,7 @@
                 <w:sz w:val="20"/>
                 <w:szCs w:val="20"/>
               </w:rPr>
-              <w:t>gprof</w:t>
-            </w:r>
-            <w:proofErr w:type="spellEnd"/>
-            <w:r>
-              <w:rPr>
-                <w:rFonts w:ascii="Courier New" w:eastAsia="Times New Roman" w:hAnsi="Courier New" w:cs="Courier New"/>
-                <w:color w:val="000000"/>
-                <w:sz w:val="20"/>
-                <w:szCs w:val="20"/>
-              </w:rPr>
-              <w:t xml:space="preserve"> int_500_out.exe</w:t>
+              <w:t>gprof int_500_out.exe</w:t>
             </w:r>
             <w:r>
               <w:rPr>
@@ -2812,7 +2684,6 @@
         </w:rPr>
         <w:t>) ≥ </w:t>
       </w:r>
-      <w:proofErr w:type="spellStart"/>
       <w:r>
         <w:rPr>
           <w:rFonts w:ascii="Arial" w:hAnsi="Arial" w:cs="Arial"/>
@@ -2838,7 +2709,6 @@
         </w:rPr>
         <w:t>a</w:t>
       </w:r>
-      <w:proofErr w:type="spellEnd"/>
       <w:r>
         <w:rPr>
           <w:rFonts w:ascii="Arial" w:hAnsi="Arial" w:cs="Arial"/>
@@ -2882,7 +2752,6 @@
         </w:rPr>
         <w:t xml:space="preserve">It means </w:t>
       </w:r>
-      <w:proofErr w:type="gramStart"/>
       <w:r>
         <w:rPr>
           <w:rFonts w:ascii="Arial" w:hAnsi="Arial" w:cs="Arial"/>
@@ -2893,7 +2762,6 @@
         </w:rPr>
         <w:t>O(</w:t>
       </w:r>
-      <w:proofErr w:type="gramEnd"/>
       <w:r>
         <w:rPr>
           <w:rFonts w:ascii="Arial" w:hAnsi="Arial" w:cs="Arial"/>
@@ -3391,16 +3259,8 @@
         <w:color w:val="808080" w:themeColor="background1" w:themeShade="80"/>
       </w:rPr>
       <w:tab/>
-      <w:t xml:space="preserve">Saleh </w:t>
+      <w:t>Saleh Afzoon</w:t>
     </w:r>
-    <w:proofErr w:type="spellStart"/>
-    <w:r>
-      <w:rPr>
-        <w:color w:val="808080" w:themeColor="background1" w:themeShade="80"/>
-      </w:rPr>
-      <w:t>Afzoon</w:t>
-    </w:r>
-    <w:proofErr w:type="spellEnd"/>
   </w:p>
 </w:hdr>
 </file>

</xml_diff>

<commit_message>
working on document about gprof
</commit_message>
<xml_diff>
--- a/document.docx
+++ b/document.docx
@@ -732,6 +732,7 @@
         </w:rPr>
         <w:t xml:space="preserve">   </w:t>
       </w:r>
+      <w:proofErr w:type="spellStart"/>
       <w:r>
         <w:rPr>
           <w:rFonts w:asciiTheme="majorBidi" w:hAnsiTheme="majorBidi" w:cstheme="majorBidi"/>
@@ -757,6 +758,7 @@
         </w:rPr>
         <w:t>x</w:t>
       </w:r>
+      <w:proofErr w:type="spellEnd"/>
       <w:r>
         <w:rPr>
           <w:rFonts w:asciiTheme="majorBidi" w:hAnsiTheme="majorBidi" w:cstheme="majorBidi"/>
@@ -934,6 +936,8 @@
         </w:rPr>
         <w:t> </w:t>
       </w:r>
+      <w:proofErr w:type="spellStart"/>
+      <w:proofErr w:type="gramStart"/>
       <w:r>
         <w:rPr>
           <w:i/>
@@ -942,6 +946,7 @@
         </w:rPr>
         <w:t>LUPdecompose</w:t>
       </w:r>
+      <w:proofErr w:type="spellEnd"/>
       <w:r>
         <w:rPr>
           <w:i/>
@@ -949,6 +954,7 @@
         </w:rPr>
         <w:t>(</w:t>
       </w:r>
+      <w:proofErr w:type="gramEnd"/>
       <w:r>
         <w:rPr>
           <w:i/>
@@ -1128,6 +1134,8 @@
         </w:rPr>
         <w:t> </w:t>
       </w:r>
+      <w:proofErr w:type="spellStart"/>
+      <w:proofErr w:type="gramStart"/>
       <w:r>
         <w:rPr>
           <w:i/>
@@ -1136,6 +1144,7 @@
         </w:rPr>
         <w:t>LUPinverse</w:t>
       </w:r>
+      <w:proofErr w:type="spellEnd"/>
       <w:r>
         <w:rPr>
           <w:i/>
@@ -1143,6 +1152,7 @@
         </w:rPr>
         <w:t>(</w:t>
       </w:r>
+      <w:proofErr w:type="gramEnd"/>
       <w:r>
         <w:rPr>
           <w:i/>
@@ -1370,7 +1380,6 @@
         <w:t>.</w:t>
       </w:r>
     </w:p>
-    <w:p/>
     <w:p/>
     <w:p>
       <w:pPr>
@@ -1394,7 +1403,8 @@
           <w:sz w:val="28"/>
           <w:szCs w:val="28"/>
         </w:rPr>
-        <w:t>Compilation</w:t>
+        <w:lastRenderedPageBreak/>
+        <w:t>Compil</w:t>
       </w:r>
       <w:r>
         <w:rPr>
@@ -1403,6 +1413,15 @@
           <w:sz w:val="28"/>
           <w:szCs w:val="28"/>
         </w:rPr>
+        <w:t>ing</w:t>
+      </w:r>
+      <w:r>
+        <w:rPr>
+          <w:rFonts w:asciiTheme="majorBidi" w:hAnsiTheme="majorBidi" w:cstheme="majorBidi"/>
+          <w:color w:val="0070C0"/>
+          <w:sz w:val="28"/>
+          <w:szCs w:val="28"/>
+        </w:rPr>
         <w:t>:</w:t>
       </w:r>
     </w:p>
@@ -1546,23 +1565,6 @@
           <w:sz w:val="24"/>
           <w:szCs w:val="24"/>
         </w:rPr>
-        <w:t>(500 * 500) Matrix</w:t>
-      </w:r>
-    </w:p>
-    <w:p>
-      <w:pPr>
-        <w:rPr>
-          <w:rFonts w:asciiTheme="majorBidi" w:hAnsiTheme="majorBidi" w:cstheme="majorBidi"/>
-          <w:sz w:val="24"/>
-          <w:szCs w:val="24"/>
-        </w:rPr>
-      </w:pPr>
-      <w:r>
-        <w:rPr>
-          <w:rFonts w:asciiTheme="majorBidi" w:hAnsiTheme="majorBidi" w:cstheme="majorBidi"/>
-          <w:sz w:val="24"/>
-          <w:szCs w:val="24"/>
-        </w:rPr>
         <w:t xml:space="preserve">Because of that </w:t>
       </w:r>
       <w:r>
@@ -1579,31 +1581,15 @@
           <w:sz w:val="24"/>
           <w:szCs w:val="24"/>
         </w:rPr>
-        <w:t xml:space="preserve"> preserve </w:t>
-      </w:r>
-      <w:r>
-        <w:rPr>
-          <w:rFonts w:asciiTheme="majorBidi" w:hAnsiTheme="majorBidi" w:cstheme="majorBidi"/>
-          <w:b/>
-          <w:bCs/>
-          <w:i/>
-          <w:iCs/>
-          <w:sz w:val="24"/>
-          <w:szCs w:val="24"/>
-        </w:rPr>
-        <w:t>4</w:t>
-      </w:r>
-      <w:r>
-        <w:rPr>
-          <w:rFonts w:asciiTheme="majorBidi" w:hAnsiTheme="majorBidi" w:cstheme="majorBidi"/>
-          <w:b/>
-          <w:bCs/>
-          <w:i/>
-          <w:iCs/>
-          <w:sz w:val="24"/>
-          <w:szCs w:val="24"/>
-        </w:rPr>
-        <w:t>MB</w:t>
+        <w:t xml:space="preserve"> preserve</w:t>
+      </w:r>
+      <w:r>
+        <w:rPr>
+          <w:rFonts w:asciiTheme="majorBidi" w:hAnsiTheme="majorBidi" w:cstheme="majorBidi"/>
+          <w:sz w:val="24"/>
+          <w:szCs w:val="24"/>
+        </w:rPr>
+        <w:t xml:space="preserve"> more space</w:t>
       </w:r>
       <w:r>
         <w:rPr>
@@ -1628,85 +1614,6 @@
           <w:szCs w:val="24"/>
         </w:rPr>
         <w:t xml:space="preserve">running. </w:t>
-      </w:r>
-    </w:p>
-    <w:p>
-      <w:pPr>
-        <w:rPr>
-          <w:rFonts w:asciiTheme="majorBidi" w:hAnsiTheme="majorBidi" w:cstheme="majorBidi"/>
-          <w:sz w:val="24"/>
-          <w:szCs w:val="24"/>
-        </w:rPr>
-      </w:pPr>
-      <w:r>
-        <w:rPr>
-          <w:rFonts w:asciiTheme="majorBidi" w:hAnsiTheme="majorBidi" w:cstheme="majorBidi"/>
-          <w:sz w:val="24"/>
-          <w:szCs w:val="24"/>
-        </w:rPr>
-        <w:t>For double data type code needed more stack size:</w:t>
-      </w:r>
-    </w:p>
-    <w:p>
-      <w:pPr>
-        <w:rPr>
-          <w:rFonts w:asciiTheme="majorBidi" w:hAnsiTheme="majorBidi" w:cstheme="majorBidi"/>
-          <w:sz w:val="24"/>
-          <w:szCs w:val="24"/>
-        </w:rPr>
-      </w:pPr>
-      <w:r>
-        <w:rPr>
-          <w:rFonts w:asciiTheme="majorBidi" w:hAnsiTheme="majorBidi" w:cstheme="majorBidi"/>
-          <w:sz w:val="24"/>
-          <w:szCs w:val="24"/>
-        </w:rPr>
-        <w:tab/>
-        <w:t xml:space="preserve">With </w:t>
-      </w:r>
-      <w:r>
-        <w:rPr>
-          <w:rFonts w:asciiTheme="majorBidi" w:hAnsiTheme="majorBidi" w:cstheme="majorBidi"/>
-          <w:b/>
-          <w:bCs/>
-          <w:i/>
-          <w:iCs/>
-          <w:sz w:val="24"/>
-          <w:szCs w:val="24"/>
-        </w:rPr>
-        <w:t>6</w:t>
-      </w:r>
-      <w:r>
-        <w:rPr>
-          <w:rFonts w:asciiTheme="majorBidi" w:hAnsiTheme="majorBidi" w:cstheme="majorBidi"/>
-          <w:b/>
-          <w:bCs/>
-          <w:i/>
-          <w:iCs/>
-          <w:sz w:val="24"/>
-          <w:szCs w:val="24"/>
-        </w:rPr>
-        <w:t>MB</w:t>
-      </w:r>
-      <w:r>
-        <w:rPr>
-          <w:rFonts w:asciiTheme="majorBidi" w:hAnsiTheme="majorBidi" w:cstheme="majorBidi"/>
-          <w:b/>
-          <w:bCs/>
-          <w:i/>
-          <w:iCs/>
-          <w:sz w:val="24"/>
-          <w:szCs w:val="24"/>
-        </w:rPr>
-        <w:t xml:space="preserve"> </w:t>
-      </w:r>
-      <w:r>
-        <w:rPr>
-          <w:rFonts w:asciiTheme="majorBidi" w:hAnsiTheme="majorBidi" w:cstheme="majorBidi"/>
-          <w:sz w:val="24"/>
-          <w:szCs w:val="24"/>
-        </w:rPr>
-        <w:t>stack size I got result.</w:t>
       </w:r>
     </w:p>
     <w:tbl>
@@ -1763,6 +1670,7 @@
                 <w:tab w:val="left" w:pos="14656"/>
               </w:tabs>
               <w:spacing w:after="0" w:line="240" w:lineRule="auto"/>
+              <w:jc w:val="center"/>
               <w:rPr>
                 <w:rFonts w:ascii="Courier New" w:eastAsia="Times New Roman" w:hAnsi="Courier New" w:cs="Courier New"/>
                 <w:color w:val="000000"/>
@@ -1770,6 +1678,7 @@
                 <w:szCs w:val="20"/>
               </w:rPr>
             </w:pPr>
+            <w:proofErr w:type="spellStart"/>
             <w:r>
               <w:rPr>
                 <w:rFonts w:ascii="Courier New" w:eastAsia="Times New Roman" w:hAnsi="Courier New" w:cs="Courier New"/>
@@ -1777,7 +1686,124 @@
                 <w:sz w:val="20"/>
                 <w:szCs w:val="20"/>
               </w:rPr>
-              <w:t xml:space="preserve">gcc -Wl,--stack,4194304 -Wall -pg lup_matrix_inverse.c </w:t>
+              <w:t>gcc</w:t>
+            </w:r>
+            <w:proofErr w:type="spellEnd"/>
+            <w:r>
+              <w:rPr>
+                <w:rFonts w:ascii="Courier New" w:eastAsia="Times New Roman" w:hAnsi="Courier New" w:cs="Courier New"/>
+                <w:color w:val="000000"/>
+                <w:sz w:val="20"/>
+                <w:szCs w:val="20"/>
+              </w:rPr>
+              <w:t xml:space="preserve"> -</w:t>
+            </w:r>
+            <w:proofErr w:type="spellStart"/>
+            <w:proofErr w:type="gramStart"/>
+            <w:r>
+              <w:rPr>
+                <w:rFonts w:ascii="Courier New" w:eastAsia="Times New Roman" w:hAnsi="Courier New" w:cs="Courier New"/>
+                <w:color w:val="000000"/>
+                <w:sz w:val="20"/>
+                <w:szCs w:val="20"/>
+              </w:rPr>
+              <w:t>Wl</w:t>
+            </w:r>
+            <w:proofErr w:type="spellEnd"/>
+            <w:r>
+              <w:rPr>
+                <w:rFonts w:ascii="Courier New" w:eastAsia="Times New Roman" w:hAnsi="Courier New" w:cs="Courier New"/>
+                <w:color w:val="000000"/>
+                <w:sz w:val="20"/>
+                <w:szCs w:val="20"/>
+              </w:rPr>
+              <w:t>,--</w:t>
+            </w:r>
+            <w:proofErr w:type="gramEnd"/>
+            <w:r>
+              <w:rPr>
+                <w:rFonts w:ascii="Courier New" w:eastAsia="Times New Roman" w:hAnsi="Courier New" w:cs="Courier New"/>
+                <w:color w:val="000000"/>
+                <w:sz w:val="20"/>
+                <w:szCs w:val="20"/>
+              </w:rPr>
+              <w:t>stack,4</w:t>
+            </w:r>
+            <w:r>
+              <w:rPr>
+                <w:rFonts w:ascii="Courier New" w:eastAsia="Times New Roman" w:hAnsi="Courier New" w:cs="Courier New"/>
+                <w:color w:val="000000"/>
+                <w:sz w:val="20"/>
+                <w:szCs w:val="20"/>
+              </w:rPr>
+              <w:t>0000</w:t>
+            </w:r>
+            <w:r>
+              <w:rPr>
+                <w:rFonts w:ascii="Courier New" w:eastAsia="Times New Roman" w:hAnsi="Courier New" w:cs="Courier New"/>
+                <w:color w:val="000000"/>
+                <w:sz w:val="20"/>
+                <w:szCs w:val="20"/>
+              </w:rPr>
+              <w:t>0</w:t>
+            </w:r>
+            <w:r>
+              <w:rPr>
+                <w:rFonts w:ascii="Courier New" w:eastAsia="Times New Roman" w:hAnsi="Courier New" w:cs="Courier New"/>
+                <w:color w:val="000000"/>
+                <w:sz w:val="20"/>
+                <w:szCs w:val="20"/>
+              </w:rPr>
+              <w:t>0</w:t>
+            </w:r>
+            <w:r>
+              <w:rPr>
+                <w:rFonts w:ascii="Courier New" w:eastAsia="Times New Roman" w:hAnsi="Courier New" w:cs="Courier New"/>
+                <w:color w:val="000000"/>
+                <w:sz w:val="20"/>
+                <w:szCs w:val="20"/>
+              </w:rPr>
+              <w:t xml:space="preserve"> -Wall -</w:t>
+            </w:r>
+            <w:proofErr w:type="spellStart"/>
+            <w:r>
+              <w:rPr>
+                <w:rFonts w:ascii="Courier New" w:eastAsia="Times New Roman" w:hAnsi="Courier New" w:cs="Courier New"/>
+                <w:color w:val="000000"/>
+                <w:sz w:val="20"/>
+                <w:szCs w:val="20"/>
+              </w:rPr>
+              <w:t>pg</w:t>
+            </w:r>
+            <w:proofErr w:type="spellEnd"/>
+            <w:r>
+              <w:rPr>
+                <w:rFonts w:ascii="Courier New" w:eastAsia="Times New Roman" w:hAnsi="Courier New" w:cs="Courier New"/>
+                <w:color w:val="000000"/>
+                <w:sz w:val="20"/>
+                <w:szCs w:val="20"/>
+              </w:rPr>
+              <w:t xml:space="preserve"> </w:t>
+            </w:r>
+            <w:proofErr w:type="spellStart"/>
+            <w:r>
+              <w:rPr>
+                <w:rFonts w:ascii="Courier New" w:eastAsia="Times New Roman" w:hAnsi="Courier New" w:cs="Courier New"/>
+                <w:color w:val="000000"/>
+                <w:sz w:val="20"/>
+                <w:szCs w:val="20"/>
+              </w:rPr>
+              <w:t>lup_matrix_inverse.c</w:t>
+            </w:r>
+            <w:proofErr w:type="spellEnd"/>
+            <w:r>
+              <w:rPr>
+                <w:rFonts w:ascii="Courier New" w:eastAsia="Times New Roman" w:hAnsi="Courier New" w:cs="Courier New"/>
+                <w:color w:val="000000"/>
+                <w:sz w:val="20"/>
+                <w:szCs w:val="20"/>
+              </w:rPr>
+              <w:t xml:space="preserve"> </w:t>
             </w:r>
             <w:r>
               <w:rPr>
@@ -1834,8 +1860,10 @@
           <w:sz w:val="20"/>
           <w:szCs w:val="20"/>
         </w:rPr>
-        <w:t>-Wl,option</w:t>
-      </w:r>
+        <w:t>-</w:t>
+      </w:r>
+      <w:proofErr w:type="spellStart"/>
+      <w:proofErr w:type="gramStart"/>
       <w:r>
         <w:rPr>
           <w:rFonts w:ascii="Courier New" w:eastAsia="Times New Roman" w:hAnsi="Courier New" w:cs="Courier New"/>
@@ -1843,24 +1871,10 @@
           <w:sz w:val="20"/>
           <w:szCs w:val="20"/>
         </w:rPr>
-        <w:t>:</w:t>
-      </w:r>
-    </w:p>
-    <w:p>
-      <w:r>
-        <w:tab/>
-      </w:r>
-      <w:r>
-        <w:tab/>
-      </w:r>
-      <w:r>
-        <w:rPr>
-          <w:rFonts w:asciiTheme="majorBidi" w:hAnsiTheme="majorBidi" w:cstheme="majorBidi"/>
-          <w:sz w:val="24"/>
-          <w:szCs w:val="24"/>
-        </w:rPr>
-        <w:t>Pass</w:t>
-      </w:r>
+        <w:t>Wl,option</w:t>
+      </w:r>
+      <w:proofErr w:type="spellEnd"/>
+      <w:proofErr w:type="gramEnd"/>
       <w:r>
         <w:rPr>
           <w:rFonts w:ascii="Courier New" w:eastAsia="Times New Roman" w:hAnsi="Courier New" w:cs="Courier New"/>
@@ -1868,21 +1882,8 @@
           <w:sz w:val="20"/>
           <w:szCs w:val="20"/>
         </w:rPr>
-        <w:t xml:space="preserve"> option</w:t>
-      </w:r>
-      <w:r>
-        <w:rPr>
-          <w:rFonts w:asciiTheme="majorBidi" w:hAnsiTheme="majorBidi" w:cstheme="majorBidi"/>
-          <w:sz w:val="24"/>
-          <w:szCs w:val="24"/>
-        </w:rPr>
-        <w:t xml:space="preserve"> as an option to the linker.</w:t>
-      </w:r>
-    </w:p>
-    <w:p>
-      <w:pPr>
-        <w:ind w:left="720"/>
-      </w:pPr>
+        <w:t>:</w:t>
+      </w:r>
       <w:r>
         <w:rPr>
           <w:rFonts w:ascii="Courier New" w:eastAsia="Times New Roman" w:hAnsi="Courier New" w:cs="Courier New"/>
@@ -1890,7 +1891,23 @@
           <w:sz w:val="20"/>
           <w:szCs w:val="20"/>
         </w:rPr>
-        <w:t>--</w:t>
+        <w:t xml:space="preserve"> </w:t>
+      </w:r>
+      <w:r>
+        <w:rPr>
+          <w:rFonts w:asciiTheme="majorBidi" w:hAnsiTheme="majorBidi" w:cstheme="majorBidi"/>
+          <w:sz w:val="24"/>
+          <w:szCs w:val="24"/>
+        </w:rPr>
+        <w:t>p</w:t>
+      </w:r>
+      <w:r>
+        <w:rPr>
+          <w:rFonts w:asciiTheme="majorBidi" w:hAnsiTheme="majorBidi" w:cstheme="majorBidi"/>
+          <w:sz w:val="24"/>
+          <w:szCs w:val="24"/>
+        </w:rPr>
+        <w:t>ass</w:t>
       </w:r>
       <w:r>
         <w:rPr>
@@ -1899,14 +1916,21 @@
           <w:sz w:val="20"/>
           <w:szCs w:val="20"/>
         </w:rPr>
-        <w:t>stack</w:t>
-      </w:r>
-      <w:r>
-        <w:rPr>
-          <w:rStyle w:val="SubtleReference"/>
-        </w:rPr>
-        <w:t>, &lt;</w:t>
-      </w:r>
+        <w:t xml:space="preserve"> option</w:t>
+      </w:r>
+      <w:r>
+        <w:rPr>
+          <w:rFonts w:asciiTheme="majorBidi" w:hAnsiTheme="majorBidi" w:cstheme="majorBidi"/>
+          <w:sz w:val="24"/>
+          <w:szCs w:val="24"/>
+        </w:rPr>
+        <w:t xml:space="preserve"> as an option to the linker.</w:t>
+      </w:r>
+    </w:p>
+    <w:p>
+      <w:pPr>
+        <w:ind w:left="720"/>
+      </w:pPr>
       <w:r>
         <w:rPr>
           <w:rFonts w:ascii="Courier New" w:eastAsia="Times New Roman" w:hAnsi="Courier New" w:cs="Courier New"/>
@@ -1914,7 +1938,7 @@
           <w:sz w:val="20"/>
           <w:szCs w:val="20"/>
         </w:rPr>
-        <w:t>size&gt;</w:t>
+        <w:t>--</w:t>
       </w:r>
       <w:r>
         <w:rPr>
@@ -1923,25 +1947,13 @@
           <w:sz w:val="20"/>
           <w:szCs w:val="20"/>
         </w:rPr>
-        <w:t>:</w:t>
-      </w:r>
-    </w:p>
-    <w:p>
-      <w:pPr>
-        <w:ind w:left="720" w:firstLine="720"/>
-        <w:rPr>
-          <w:rFonts w:asciiTheme="majorBidi" w:hAnsiTheme="majorBidi" w:cstheme="majorBidi"/>
-          <w:sz w:val="24"/>
-          <w:szCs w:val="24"/>
-        </w:rPr>
-      </w:pPr>
-      <w:r>
-        <w:rPr>
-          <w:rFonts w:asciiTheme="majorBidi" w:hAnsiTheme="majorBidi" w:cstheme="majorBidi"/>
-          <w:sz w:val="24"/>
-          <w:szCs w:val="24"/>
-        </w:rPr>
-        <w:t>where </w:t>
+        <w:t>stack</w:t>
+      </w:r>
+      <w:r>
+        <w:rPr>
+          <w:rStyle w:val="SubtleReference"/>
+        </w:rPr>
+        <w:t>, &lt;</w:t>
       </w:r>
       <w:r>
         <w:rPr>
@@ -1950,6 +1962,35 @@
           <w:sz w:val="20"/>
           <w:szCs w:val="20"/>
         </w:rPr>
+        <w:t>size&gt;</w:t>
+      </w:r>
+      <w:r>
+        <w:rPr>
+          <w:rFonts w:ascii="Courier New" w:eastAsia="Times New Roman" w:hAnsi="Courier New" w:cs="Courier New"/>
+          <w:color w:val="000000"/>
+          <w:sz w:val="20"/>
+          <w:szCs w:val="20"/>
+        </w:rPr>
+        <w:t>:</w:t>
+      </w:r>
+      <w:r>
+        <w:t xml:space="preserve"> </w:t>
+      </w:r>
+      <w:r>
+        <w:rPr>
+          <w:rFonts w:asciiTheme="majorBidi" w:hAnsiTheme="majorBidi" w:cstheme="majorBidi"/>
+          <w:sz w:val="24"/>
+          <w:szCs w:val="24"/>
+        </w:rPr>
+        <w:t>where </w:t>
+      </w:r>
+      <w:r>
+        <w:rPr>
+          <w:rFonts w:ascii="Courier New" w:eastAsia="Times New Roman" w:hAnsi="Courier New" w:cs="Courier New"/>
+          <w:color w:val="000000"/>
+          <w:sz w:val="20"/>
+          <w:szCs w:val="20"/>
+        </w:rPr>
         <w:t>&lt;size&gt;</w:t>
       </w:r>
       <w:r>
@@ -1992,7 +2033,48 @@
           <w:szCs w:val="24"/>
         </w:rPr>
         <w:tab/>
-        <w:t>-o:</w:t>
+      </w:r>
+      <w:r>
+        <w:rPr>
+          <w:rFonts w:ascii="Courier New" w:eastAsia="Times New Roman" w:hAnsi="Courier New" w:cs="Courier New"/>
+          <w:color w:val="000000"/>
+          <w:sz w:val="20"/>
+          <w:szCs w:val="20"/>
+        </w:rPr>
+        <w:t>-</w:t>
+      </w:r>
+      <w:r>
+        <w:rPr>
+          <w:rFonts w:ascii="Courier New" w:eastAsia="Times New Roman" w:hAnsi="Courier New" w:cs="Courier New"/>
+          <w:color w:val="000000"/>
+          <w:sz w:val="20"/>
+          <w:szCs w:val="20"/>
+        </w:rPr>
+        <w:t>o:</w:t>
+      </w:r>
+      <w:r>
+        <w:rPr>
+          <w:rFonts w:asciiTheme="majorBidi" w:hAnsiTheme="majorBidi" w:cstheme="majorBidi"/>
+          <w:sz w:val="24"/>
+          <w:szCs w:val="24"/>
+        </w:rPr>
+        <w:t xml:space="preserve"> </w:t>
+      </w:r>
+      <w:r>
+        <w:rPr>
+          <w:rFonts w:asciiTheme="majorBidi" w:hAnsiTheme="majorBidi" w:cstheme="majorBidi"/>
+          <w:sz w:val="24"/>
+          <w:szCs w:val="24"/>
+        </w:rPr>
+        <w:t>s</w:t>
+      </w:r>
+      <w:r>
+        <w:rPr>
+          <w:rFonts w:asciiTheme="majorBidi" w:hAnsiTheme="majorBidi" w:cstheme="majorBidi"/>
+          <w:sz w:val="24"/>
+          <w:szCs w:val="24"/>
+        </w:rPr>
+        <w:t>pecify output exe file name</w:t>
       </w:r>
     </w:p>
     <w:p>
@@ -2013,269 +2095,96 @@
       </w:r>
       <w:r>
         <w:rPr>
-          <w:rFonts w:asciiTheme="majorBidi" w:hAnsiTheme="majorBidi" w:cstheme="majorBidi"/>
-          <w:sz w:val="24"/>
-          <w:szCs w:val="24"/>
-        </w:rPr>
-        <w:tab/>
-      </w:r>
-      <w:r>
-        <w:rPr>
-          <w:rFonts w:asciiTheme="majorBidi" w:hAnsiTheme="majorBidi" w:cstheme="majorBidi"/>
-          <w:sz w:val="24"/>
-          <w:szCs w:val="24"/>
-        </w:rPr>
-        <w:t>s</w:t>
-      </w:r>
-      <w:r>
-        <w:rPr>
-          <w:rFonts w:asciiTheme="majorBidi" w:hAnsiTheme="majorBidi" w:cstheme="majorBidi"/>
-          <w:sz w:val="24"/>
-          <w:szCs w:val="24"/>
-        </w:rPr>
-        <w:t>pecify output exe file name</w:t>
-      </w:r>
-    </w:p>
-    <w:p/>
-    <w:p>
-      <w:pPr>
-        <w:rPr>
-          <w:rFonts w:asciiTheme="majorBidi" w:hAnsiTheme="majorBidi" w:cstheme="majorBidi"/>
-          <w:sz w:val="24"/>
-          <w:szCs w:val="24"/>
-        </w:rPr>
-      </w:pPr>
-      <w:r>
-        <w:rPr>
-          <w:rFonts w:asciiTheme="majorBidi" w:hAnsiTheme="majorBidi" w:cstheme="majorBidi"/>
-          <w:sz w:val="24"/>
-          <w:szCs w:val="24"/>
-        </w:rPr>
-        <w:t>(1000 * 1000) Matrix</w:t>
-      </w:r>
-    </w:p>
-    <w:p>
-      <w:pPr>
-        <w:rPr>
-          <w:rFonts w:asciiTheme="majorBidi" w:hAnsiTheme="majorBidi" w:cstheme="majorBidi"/>
-          <w:sz w:val="24"/>
-          <w:szCs w:val="24"/>
-        </w:rPr>
-      </w:pPr>
-      <w:r>
-        <w:rPr>
-          <w:rFonts w:asciiTheme="majorBidi" w:hAnsiTheme="majorBidi" w:cstheme="majorBidi"/>
-          <w:sz w:val="24"/>
-          <w:szCs w:val="24"/>
-        </w:rPr>
-        <w:t xml:space="preserve">For </w:t>
-      </w:r>
-    </w:p>
-    <w:p>
-      <w:pPr>
-        <w:ind w:firstLine="360"/>
-        <w:rPr>
-          <w:rFonts w:asciiTheme="majorBidi" w:hAnsiTheme="majorBidi" w:cstheme="majorBidi"/>
-          <w:sz w:val="24"/>
-          <w:szCs w:val="24"/>
-        </w:rPr>
-      </w:pPr>
-      <w:r>
-        <w:rPr>
-          <w:rFonts w:asciiTheme="majorBidi" w:hAnsiTheme="majorBidi" w:cstheme="majorBidi"/>
-          <w:sz w:val="24"/>
-          <w:szCs w:val="24"/>
-        </w:rPr>
-        <w:t xml:space="preserve">int data type -&gt; </w:t>
-      </w:r>
-      <w:r>
-        <w:rPr>
-          <w:rFonts w:asciiTheme="majorBidi" w:hAnsiTheme="majorBidi" w:cstheme="majorBidi"/>
-          <w:b/>
-          <w:bCs/>
-          <w:i/>
-          <w:iCs/>
-          <w:sz w:val="24"/>
-          <w:szCs w:val="24"/>
-        </w:rPr>
-        <w:t>12</w:t>
-      </w:r>
-      <w:r>
-        <w:rPr>
-          <w:rFonts w:asciiTheme="majorBidi" w:hAnsiTheme="majorBidi" w:cstheme="majorBidi"/>
-          <w:b/>
-          <w:bCs/>
-          <w:i/>
-          <w:iCs/>
-          <w:sz w:val="24"/>
-          <w:szCs w:val="24"/>
-        </w:rPr>
-        <w:t>MB</w:t>
-      </w:r>
-      <w:r>
-        <w:rPr>
-          <w:rFonts w:asciiTheme="majorBidi" w:hAnsiTheme="majorBidi" w:cstheme="majorBidi"/>
-          <w:b/>
-          <w:bCs/>
-          <w:i/>
-          <w:iCs/>
-          <w:sz w:val="24"/>
-          <w:szCs w:val="24"/>
-        </w:rPr>
-        <w:t xml:space="preserve"> </w:t>
-      </w:r>
-      <w:r>
-        <w:rPr>
-          <w:rFonts w:asciiTheme="majorBidi" w:hAnsiTheme="majorBidi" w:cstheme="majorBidi"/>
-          <w:sz w:val="24"/>
-          <w:szCs w:val="24"/>
-        </w:rPr>
-        <w:t>stack size</w:t>
-      </w:r>
-    </w:p>
-    <w:p>
-      <w:pPr>
-        <w:ind w:firstLine="360"/>
-        <w:rPr>
-          <w:rFonts w:asciiTheme="majorBidi" w:hAnsiTheme="majorBidi" w:cstheme="majorBidi"/>
-          <w:sz w:val="24"/>
-          <w:szCs w:val="24"/>
-        </w:rPr>
-      </w:pPr>
-      <w:r>
-        <w:rPr>
-          <w:rFonts w:asciiTheme="majorBidi" w:hAnsiTheme="majorBidi" w:cstheme="majorBidi"/>
-          <w:sz w:val="24"/>
-          <w:szCs w:val="24"/>
-        </w:rPr>
-        <w:t>float</w:t>
-      </w:r>
-      <w:r>
-        <w:rPr>
-          <w:rFonts w:asciiTheme="majorBidi" w:hAnsiTheme="majorBidi" w:cstheme="majorBidi"/>
-          <w:sz w:val="24"/>
-          <w:szCs w:val="24"/>
-        </w:rPr>
-        <w:t xml:space="preserve"> data type -&gt; </w:t>
-      </w:r>
-      <w:r>
-        <w:rPr>
-          <w:rFonts w:asciiTheme="majorBidi" w:hAnsiTheme="majorBidi" w:cstheme="majorBidi"/>
-          <w:b/>
-          <w:bCs/>
-          <w:i/>
-          <w:iCs/>
-          <w:sz w:val="24"/>
-          <w:szCs w:val="24"/>
-        </w:rPr>
-        <w:t>12</w:t>
-      </w:r>
-      <w:r>
-        <w:rPr>
-          <w:rFonts w:asciiTheme="majorBidi" w:hAnsiTheme="majorBidi" w:cstheme="majorBidi"/>
-          <w:b/>
-          <w:bCs/>
-          <w:i/>
-          <w:iCs/>
-          <w:sz w:val="24"/>
-          <w:szCs w:val="24"/>
-        </w:rPr>
-        <w:t>MB</w:t>
-      </w:r>
-      <w:r>
-        <w:rPr>
-          <w:rFonts w:asciiTheme="majorBidi" w:hAnsiTheme="majorBidi" w:cstheme="majorBidi"/>
-          <w:b/>
-          <w:bCs/>
-          <w:i/>
-          <w:iCs/>
-          <w:sz w:val="24"/>
-          <w:szCs w:val="24"/>
-        </w:rPr>
-        <w:t xml:space="preserve"> </w:t>
-      </w:r>
-      <w:r>
-        <w:rPr>
-          <w:rFonts w:asciiTheme="majorBidi" w:hAnsiTheme="majorBidi" w:cstheme="majorBidi"/>
-          <w:sz w:val="24"/>
-          <w:szCs w:val="24"/>
-        </w:rPr>
-        <w:t>stack size</w:t>
-      </w:r>
-    </w:p>
-    <w:p>
-      <w:pPr>
-        <w:ind w:firstLine="360"/>
-        <w:rPr>
-          <w:rFonts w:asciiTheme="majorBidi" w:hAnsiTheme="majorBidi" w:cstheme="majorBidi"/>
-          <w:sz w:val="24"/>
-          <w:szCs w:val="24"/>
-        </w:rPr>
-      </w:pPr>
-      <w:r>
-        <w:rPr>
-          <w:rFonts w:asciiTheme="majorBidi" w:hAnsiTheme="majorBidi" w:cstheme="majorBidi"/>
-          <w:sz w:val="24"/>
-          <w:szCs w:val="24"/>
-        </w:rPr>
-        <w:t>double</w:t>
-      </w:r>
-      <w:r>
-        <w:rPr>
-          <w:rFonts w:asciiTheme="majorBidi" w:hAnsiTheme="majorBidi" w:cstheme="majorBidi"/>
-          <w:sz w:val="24"/>
-          <w:szCs w:val="24"/>
-        </w:rPr>
-        <w:t xml:space="preserve"> data type -&gt; </w:t>
-      </w:r>
-      <w:r>
-        <w:rPr>
-          <w:rFonts w:asciiTheme="majorBidi" w:hAnsiTheme="majorBidi" w:cstheme="majorBidi"/>
-          <w:b/>
-          <w:bCs/>
-          <w:i/>
-          <w:iCs/>
-          <w:sz w:val="24"/>
-          <w:szCs w:val="24"/>
-        </w:rPr>
-        <w:t>26</w:t>
-      </w:r>
-      <w:bookmarkStart w:id="0" w:name="_GoBack"/>
-      <w:bookmarkEnd w:id="0"/>
-      <w:r>
-        <w:rPr>
-          <w:rFonts w:asciiTheme="majorBidi" w:hAnsiTheme="majorBidi" w:cstheme="majorBidi"/>
-          <w:b/>
-          <w:bCs/>
-          <w:i/>
-          <w:iCs/>
-          <w:sz w:val="24"/>
-          <w:szCs w:val="24"/>
-        </w:rPr>
-        <w:t>MB</w:t>
-      </w:r>
-      <w:r>
-        <w:rPr>
-          <w:rFonts w:asciiTheme="majorBidi" w:hAnsiTheme="majorBidi" w:cstheme="majorBidi"/>
-          <w:b/>
-          <w:bCs/>
-          <w:i/>
-          <w:iCs/>
-          <w:sz w:val="24"/>
-          <w:szCs w:val="24"/>
-        </w:rPr>
-        <w:t xml:space="preserve"> </w:t>
-      </w:r>
-      <w:r>
-        <w:rPr>
-          <w:rFonts w:asciiTheme="majorBidi" w:hAnsiTheme="majorBidi" w:cstheme="majorBidi"/>
-          <w:sz w:val="24"/>
-          <w:szCs w:val="24"/>
-        </w:rPr>
-        <w:t>stack size</w:t>
-      </w:r>
-    </w:p>
-    <w:p/>
+          <w:rFonts w:ascii="Courier New" w:eastAsia="Times New Roman" w:hAnsi="Courier New" w:cs="Courier New"/>
+          <w:color w:val="000000"/>
+          <w:sz w:val="20"/>
+          <w:szCs w:val="20"/>
+        </w:rPr>
+        <w:t>-o2</w:t>
+      </w:r>
+      <w:r>
+        <w:rPr>
+          <w:rFonts w:asciiTheme="majorBidi" w:hAnsiTheme="majorBidi" w:cstheme="majorBidi"/>
+          <w:sz w:val="24"/>
+          <w:szCs w:val="24"/>
+        </w:rPr>
+        <w:t>: optimizing more</w:t>
+      </w:r>
+    </w:p>
+    <w:p>
+      <w:pPr>
+        <w:ind w:left="720"/>
+        <w:rPr>
+          <w:rFonts w:asciiTheme="majorBidi" w:hAnsiTheme="majorBidi" w:cstheme="majorBidi"/>
+          <w:sz w:val="24"/>
+          <w:szCs w:val="24"/>
+        </w:rPr>
+      </w:pPr>
+      <w:r>
+        <w:rPr>
+          <w:rFonts w:ascii="Courier New" w:eastAsia="Times New Roman" w:hAnsi="Courier New" w:cs="Courier New"/>
+          <w:color w:val="000000"/>
+          <w:sz w:val="20"/>
+          <w:szCs w:val="20"/>
+        </w:rPr>
+        <w:t>-</w:t>
+      </w:r>
+      <w:proofErr w:type="spellStart"/>
+      <w:r>
+        <w:rPr>
+          <w:rFonts w:ascii="Courier New" w:eastAsia="Times New Roman" w:hAnsi="Courier New" w:cs="Courier New"/>
+          <w:color w:val="000000"/>
+          <w:sz w:val="20"/>
+          <w:szCs w:val="20"/>
+        </w:rPr>
+        <w:t>pg</w:t>
+      </w:r>
+      <w:proofErr w:type="spellEnd"/>
+      <w:r>
+        <w:rPr>
+          <w:rFonts w:ascii="Courier New" w:eastAsia="Times New Roman" w:hAnsi="Courier New" w:cs="Courier New"/>
+          <w:color w:val="000000"/>
+          <w:sz w:val="20"/>
+          <w:szCs w:val="20"/>
+        </w:rPr>
+        <w:t xml:space="preserve">: </w:t>
+      </w:r>
+      <w:r>
+        <w:rPr>
+          <w:rFonts w:asciiTheme="majorBidi" w:hAnsiTheme="majorBidi" w:cstheme="majorBidi"/>
+          <w:sz w:val="24"/>
+          <w:szCs w:val="24"/>
+        </w:rPr>
+        <w:t xml:space="preserve">Generate extra code to write profile information suitable for the analysis program </w:t>
+      </w:r>
+      <w:proofErr w:type="spellStart"/>
+      <w:r>
+        <w:rPr>
+          <w:rFonts w:asciiTheme="majorBidi" w:hAnsiTheme="majorBidi" w:cstheme="majorBidi"/>
+          <w:sz w:val="24"/>
+          <w:szCs w:val="24"/>
+        </w:rPr>
+        <w:t>gprof</w:t>
+      </w:r>
+      <w:proofErr w:type="spellEnd"/>
+      <w:r>
+        <w:rPr>
+          <w:rFonts w:asciiTheme="majorBidi" w:hAnsiTheme="majorBidi" w:cstheme="majorBidi"/>
+          <w:sz w:val="24"/>
+          <w:szCs w:val="24"/>
+        </w:rPr>
+        <w:t>.</w:t>
+      </w:r>
+    </w:p>
+    <w:p>
+      <w:pPr>
+        <w:rPr>
+          <w:rFonts w:asciiTheme="majorBidi" w:hAnsiTheme="majorBidi" w:cstheme="majorBidi"/>
+          <w:sz w:val="24"/>
+          <w:szCs w:val="24"/>
+        </w:rPr>
+      </w:pPr>
+    </w:p>
     <w:p>
       <w:pPr>
         <w:pStyle w:val="ListParagraph"/>
@@ -2307,8 +2216,19 @@
           <w:sz w:val="28"/>
           <w:szCs w:val="28"/>
         </w:rPr>
-        <w:t xml:space="preserve"> with Gprah</w:t>
-      </w:r>
+        <w:t xml:space="preserve"> with </w:t>
+      </w:r>
+      <w:proofErr w:type="spellStart"/>
+      <w:r>
+        <w:rPr>
+          <w:rFonts w:asciiTheme="majorBidi" w:hAnsiTheme="majorBidi" w:cstheme="majorBidi"/>
+          <w:color w:val="0070C0"/>
+          <w:sz w:val="28"/>
+          <w:szCs w:val="28"/>
+        </w:rPr>
+        <w:t>Gprah</w:t>
+      </w:r>
+      <w:proofErr w:type="spellEnd"/>
       <w:r>
         <w:rPr>
           <w:rFonts w:asciiTheme="majorBidi" w:hAnsiTheme="majorBidi" w:cstheme="majorBidi"/>
@@ -2373,6 +2293,7 @@
                 <w:tab w:val="left" w:pos="14656"/>
               </w:tabs>
               <w:spacing w:after="0" w:line="240" w:lineRule="auto"/>
+              <w:jc w:val="center"/>
               <w:rPr>
                 <w:rFonts w:ascii="Courier New" w:eastAsia="Times New Roman" w:hAnsi="Courier New" w:cs="Courier New"/>
                 <w:color w:val="000000"/>
@@ -2380,6 +2301,7 @@
                 <w:szCs w:val="20"/>
               </w:rPr>
             </w:pPr>
+            <w:proofErr w:type="spellStart"/>
             <w:r>
               <w:rPr>
                 <w:rFonts w:ascii="Courier New" w:eastAsia="Times New Roman" w:hAnsi="Courier New" w:cs="Courier New"/>
@@ -2387,7 +2309,17 @@
                 <w:sz w:val="20"/>
                 <w:szCs w:val="20"/>
               </w:rPr>
-              <w:t>gprof int_500_out.exe</w:t>
+              <w:t>gprof</w:t>
+            </w:r>
+            <w:proofErr w:type="spellEnd"/>
+            <w:r>
+              <w:rPr>
+                <w:rFonts w:ascii="Courier New" w:eastAsia="Times New Roman" w:hAnsi="Courier New" w:cs="Courier New"/>
+                <w:color w:val="000000"/>
+                <w:sz w:val="20"/>
+                <w:szCs w:val="20"/>
+              </w:rPr>
+              <w:t xml:space="preserve"> int_500_out.exe</w:t>
             </w:r>
             <w:r>
               <w:rPr>
@@ -2413,635 +2345,1960 @@
     </w:tbl>
     <w:p/>
     <w:p/>
+    <w:p>
+      <w:pPr>
+        <w:rPr>
+          <w:rFonts w:asciiTheme="majorBidi" w:hAnsiTheme="majorBidi" w:cstheme="majorBidi"/>
+          <w:color w:val="4472C4" w:themeColor="accent1"/>
+          <w:sz w:val="24"/>
+          <w:szCs w:val="24"/>
+        </w:rPr>
+      </w:pPr>
+      <w:r>
+        <w:rPr>
+          <w:rFonts w:asciiTheme="majorBidi" w:hAnsiTheme="majorBidi" w:cstheme="majorBidi"/>
+          <w:color w:val="4472C4" w:themeColor="accent1"/>
+          <w:sz w:val="24"/>
+          <w:szCs w:val="24"/>
+        </w:rPr>
+        <w:t>(500 * 500) Matrix</w:t>
+      </w:r>
+    </w:p>
+    <w:p>
+      <w:pPr>
+        <w:ind w:firstLine="360"/>
+        <w:rPr>
+          <w:rFonts w:asciiTheme="majorBidi" w:hAnsiTheme="majorBidi" w:cstheme="majorBidi"/>
+          <w:sz w:val="24"/>
+          <w:szCs w:val="24"/>
+        </w:rPr>
+      </w:pPr>
+      <w:r>
+        <w:rPr>
+          <w:rFonts w:asciiTheme="majorBidi" w:hAnsiTheme="majorBidi" w:cstheme="majorBidi"/>
+          <w:sz w:val="24"/>
+          <w:szCs w:val="24"/>
+        </w:rPr>
+        <w:t xml:space="preserve">int data type -&gt; </w:t>
+      </w:r>
+      <w:r>
+        <w:rPr>
+          <w:rFonts w:asciiTheme="majorBidi" w:hAnsiTheme="majorBidi" w:cstheme="majorBidi"/>
+          <w:b/>
+          <w:bCs/>
+          <w:i/>
+          <w:iCs/>
+          <w:sz w:val="24"/>
+          <w:szCs w:val="24"/>
+        </w:rPr>
+        <w:t>4</w:t>
+      </w:r>
+      <w:r>
+        <w:rPr>
+          <w:rFonts w:asciiTheme="majorBidi" w:hAnsiTheme="majorBidi" w:cstheme="majorBidi"/>
+          <w:b/>
+          <w:bCs/>
+          <w:i/>
+          <w:iCs/>
+          <w:sz w:val="24"/>
+          <w:szCs w:val="24"/>
+        </w:rPr>
+        <w:t>MB</w:t>
+      </w:r>
+      <w:r>
+        <w:rPr>
+          <w:rFonts w:asciiTheme="majorBidi" w:hAnsiTheme="majorBidi" w:cstheme="majorBidi"/>
+          <w:b/>
+          <w:bCs/>
+          <w:i/>
+          <w:iCs/>
+          <w:sz w:val="24"/>
+          <w:szCs w:val="24"/>
+        </w:rPr>
+        <w:t xml:space="preserve"> </w:t>
+      </w:r>
+      <w:r>
+        <w:rPr>
+          <w:rFonts w:asciiTheme="majorBidi" w:hAnsiTheme="majorBidi" w:cstheme="majorBidi"/>
+          <w:sz w:val="24"/>
+          <w:szCs w:val="24"/>
+        </w:rPr>
+        <w:t>stack size</w:t>
+      </w:r>
+    </w:p>
+    <w:p>
+      <w:pPr>
+        <w:ind w:firstLine="360"/>
+        <w:rPr>
+          <w:rFonts w:asciiTheme="majorBidi" w:hAnsiTheme="majorBidi" w:cstheme="majorBidi"/>
+          <w:sz w:val="24"/>
+          <w:szCs w:val="24"/>
+        </w:rPr>
+      </w:pPr>
+      <w:r>
+        <w:rPr>
+          <w:rFonts w:asciiTheme="majorBidi" w:hAnsiTheme="majorBidi" w:cstheme="majorBidi"/>
+          <w:sz w:val="24"/>
+          <w:szCs w:val="24"/>
+        </w:rPr>
+        <w:t xml:space="preserve">float data type -&gt; </w:t>
+      </w:r>
+      <w:r>
+        <w:rPr>
+          <w:rFonts w:asciiTheme="majorBidi" w:hAnsiTheme="majorBidi" w:cstheme="majorBidi"/>
+          <w:b/>
+          <w:bCs/>
+          <w:i/>
+          <w:iCs/>
+          <w:sz w:val="24"/>
+          <w:szCs w:val="24"/>
+        </w:rPr>
+        <w:t>4</w:t>
+      </w:r>
+      <w:r>
+        <w:rPr>
+          <w:rFonts w:asciiTheme="majorBidi" w:hAnsiTheme="majorBidi" w:cstheme="majorBidi"/>
+          <w:b/>
+          <w:bCs/>
+          <w:i/>
+          <w:iCs/>
+          <w:sz w:val="24"/>
+          <w:szCs w:val="24"/>
+        </w:rPr>
+        <w:t>MB</w:t>
+      </w:r>
+      <w:r>
+        <w:rPr>
+          <w:rFonts w:asciiTheme="majorBidi" w:hAnsiTheme="majorBidi" w:cstheme="majorBidi"/>
+          <w:b/>
+          <w:bCs/>
+          <w:i/>
+          <w:iCs/>
+          <w:sz w:val="24"/>
+          <w:szCs w:val="24"/>
+        </w:rPr>
+        <w:t xml:space="preserve"> </w:t>
+      </w:r>
+      <w:r>
+        <w:rPr>
+          <w:rFonts w:asciiTheme="majorBidi" w:hAnsiTheme="majorBidi" w:cstheme="majorBidi"/>
+          <w:sz w:val="24"/>
+          <w:szCs w:val="24"/>
+        </w:rPr>
+        <w:t>stack size</w:t>
+      </w:r>
+    </w:p>
+    <w:p>
+      <w:pPr>
+        <w:ind w:firstLine="360"/>
+        <w:rPr>
+          <w:rFonts w:asciiTheme="majorBidi" w:hAnsiTheme="majorBidi" w:cstheme="majorBidi"/>
+          <w:sz w:val="24"/>
+          <w:szCs w:val="24"/>
+        </w:rPr>
+      </w:pPr>
+      <w:r>
+        <w:rPr>
+          <w:rFonts w:asciiTheme="majorBidi" w:hAnsiTheme="majorBidi" w:cstheme="majorBidi"/>
+          <w:sz w:val="24"/>
+          <w:szCs w:val="24"/>
+        </w:rPr>
+        <w:t xml:space="preserve">double data type -&gt; </w:t>
+      </w:r>
+      <w:r>
+        <w:rPr>
+          <w:rFonts w:asciiTheme="majorBidi" w:hAnsiTheme="majorBidi" w:cstheme="majorBidi"/>
+          <w:b/>
+          <w:bCs/>
+          <w:i/>
+          <w:iCs/>
+          <w:sz w:val="24"/>
+          <w:szCs w:val="24"/>
+        </w:rPr>
+        <w:t>6</w:t>
+      </w:r>
+      <w:r>
+        <w:rPr>
+          <w:rFonts w:asciiTheme="majorBidi" w:hAnsiTheme="majorBidi" w:cstheme="majorBidi"/>
+          <w:b/>
+          <w:bCs/>
+          <w:i/>
+          <w:iCs/>
+          <w:sz w:val="24"/>
+          <w:szCs w:val="24"/>
+        </w:rPr>
+        <w:t>MB</w:t>
+      </w:r>
+      <w:r>
+        <w:rPr>
+          <w:rFonts w:asciiTheme="majorBidi" w:hAnsiTheme="majorBidi" w:cstheme="majorBidi"/>
+          <w:b/>
+          <w:bCs/>
+          <w:i/>
+          <w:iCs/>
+          <w:sz w:val="24"/>
+          <w:szCs w:val="24"/>
+        </w:rPr>
+        <w:t xml:space="preserve"> </w:t>
+      </w:r>
+      <w:r>
+        <w:rPr>
+          <w:rFonts w:asciiTheme="majorBidi" w:hAnsiTheme="majorBidi" w:cstheme="majorBidi"/>
+          <w:sz w:val="24"/>
+          <w:szCs w:val="24"/>
+        </w:rPr>
+        <w:t>stack size</w:t>
+      </w:r>
+    </w:p>
+    <w:p>
+      <w:pPr>
+        <w:ind w:firstLine="360"/>
+        <w:rPr>
+          <w:rFonts w:asciiTheme="majorBidi" w:hAnsiTheme="majorBidi" w:cstheme="majorBidi"/>
+          <w:b/>
+          <w:bCs/>
+          <w:color w:val="4472C4" w:themeColor="accent1"/>
+          <w:sz w:val="24"/>
+          <w:szCs w:val="24"/>
+        </w:rPr>
+      </w:pPr>
+    </w:p>
+    <w:p>
+      <w:pPr>
+        <w:ind w:firstLine="360"/>
+        <w:rPr>
+          <w:rFonts w:asciiTheme="majorBidi" w:hAnsiTheme="majorBidi" w:cstheme="majorBidi"/>
+          <w:b/>
+          <w:bCs/>
+          <w:color w:val="4472C4" w:themeColor="accent1"/>
+          <w:sz w:val="24"/>
+          <w:szCs w:val="24"/>
+        </w:rPr>
+      </w:pPr>
+      <w:r>
+        <w:rPr>
+          <w:rFonts w:asciiTheme="majorBidi" w:hAnsiTheme="majorBidi" w:cstheme="majorBidi"/>
+          <w:noProof/>
+          <w:color w:val="0070C0"/>
+          <w:sz w:val="28"/>
+          <w:szCs w:val="28"/>
+        </w:rPr>
+        <w:drawing>
+          <wp:anchor distT="0" distB="0" distL="114300" distR="114300" simplePos="0" relativeHeight="251659264" behindDoc="0" locked="0" layoutInCell="1" allowOverlap="1" wp14:anchorId="3079F07B" wp14:editId="07C8F6D1">
+            <wp:simplePos x="0" y="0"/>
+            <wp:positionH relativeFrom="margin">
+              <wp:posOffset>78090</wp:posOffset>
+            </wp:positionH>
+            <wp:positionV relativeFrom="paragraph">
+              <wp:posOffset>254000</wp:posOffset>
+            </wp:positionV>
+            <wp:extent cx="5627828" cy="2050415"/>
+            <wp:effectExtent l="0" t="0" r="0" b="6985"/>
+            <wp:wrapNone/>
+            <wp:docPr id="1" name="Picture 1"/>
+            <wp:cNvGraphicFramePr>
+              <a:graphicFrameLocks xmlns:a="http://schemas.openxmlformats.org/drawingml/2006/main" noChangeAspect="1"/>
+            </wp:cNvGraphicFramePr>
+            <a:graphic xmlns:a="http://schemas.openxmlformats.org/drawingml/2006/main">
+              <a:graphicData uri="http://schemas.openxmlformats.org/drawingml/2006/picture">
+                <pic:pic xmlns:pic="http://schemas.openxmlformats.org/drawingml/2006/picture">
+                  <pic:nvPicPr>
+                    <pic:cNvPr id="0" name="Picture 1"/>
+                    <pic:cNvPicPr>
+                      <a:picLocks noChangeAspect="1" noChangeArrowheads="1"/>
+                    </pic:cNvPicPr>
+                  </pic:nvPicPr>
+                  <pic:blipFill>
+                    <a:blip r:embed="rId7">
+                      <a:extLst>
+                        <a:ext uri="{28A0092B-C50C-407E-A947-70E740481C1C}">
+                          <a14:useLocalDpi xmlns:a14="http://schemas.microsoft.com/office/drawing/2010/main" val="0"/>
+                        </a:ext>
+                      </a:extLst>
+                    </a:blip>
+                    <a:srcRect/>
+                    <a:stretch>
+                      <a:fillRect/>
+                    </a:stretch>
+                  </pic:blipFill>
+                  <pic:spPr bwMode="auto">
+                    <a:xfrm>
+                      <a:off x="0" y="0"/>
+                      <a:ext cx="5634499" cy="2052845"/>
+                    </a:xfrm>
+                    <a:prstGeom prst="rect">
+                      <a:avLst/>
+                    </a:prstGeom>
+                    <a:noFill/>
+                    <a:ln>
+                      <a:noFill/>
+                    </a:ln>
+                  </pic:spPr>
+                </pic:pic>
+              </a:graphicData>
+            </a:graphic>
+            <wp14:sizeRelH relativeFrom="page">
+              <wp14:pctWidth>0</wp14:pctWidth>
+            </wp14:sizeRelH>
+            <wp14:sizeRelV relativeFrom="page">
+              <wp14:pctHeight>0</wp14:pctHeight>
+            </wp14:sizeRelV>
+          </wp:anchor>
+        </w:drawing>
+      </w:r>
+      <w:r>
+        <w:rPr>
+          <w:rFonts w:asciiTheme="majorBidi" w:hAnsiTheme="majorBidi" w:cstheme="majorBidi"/>
+          <w:b/>
+          <w:bCs/>
+          <w:color w:val="4472C4" w:themeColor="accent1"/>
+          <w:sz w:val="24"/>
+          <w:szCs w:val="24"/>
+        </w:rPr>
+        <w:t>int data type:</w:t>
+      </w:r>
+    </w:p>
+    <w:p>
+      <w:pPr>
+        <w:rPr>
+          <w:rFonts w:asciiTheme="majorBidi" w:hAnsiTheme="majorBidi" w:cstheme="majorBidi"/>
+          <w:sz w:val="24"/>
+          <w:szCs w:val="24"/>
+        </w:rPr>
+      </w:pPr>
+    </w:p>
+    <w:p>
+      <w:pPr>
+        <w:rPr>
+          <w:rFonts w:asciiTheme="majorBidi" w:hAnsiTheme="majorBidi" w:cstheme="majorBidi"/>
+          <w:sz w:val="24"/>
+          <w:szCs w:val="24"/>
+        </w:rPr>
+      </w:pPr>
+    </w:p>
+    <w:p>
+      <w:pPr>
+        <w:rPr>
+          <w:rFonts w:asciiTheme="majorBidi" w:hAnsiTheme="majorBidi" w:cstheme="majorBidi"/>
+          <w:sz w:val="24"/>
+          <w:szCs w:val="24"/>
+        </w:rPr>
+      </w:pPr>
+    </w:p>
+    <w:p>
+      <w:pPr>
+        <w:rPr>
+          <w:rFonts w:asciiTheme="majorBidi" w:hAnsiTheme="majorBidi" w:cstheme="majorBidi"/>
+          <w:sz w:val="24"/>
+          <w:szCs w:val="24"/>
+        </w:rPr>
+      </w:pPr>
+    </w:p>
+    <w:p>
+      <w:pPr>
+        <w:rPr>
+          <w:rFonts w:asciiTheme="majorBidi" w:hAnsiTheme="majorBidi" w:cstheme="majorBidi"/>
+          <w:sz w:val="24"/>
+          <w:szCs w:val="24"/>
+        </w:rPr>
+      </w:pPr>
+    </w:p>
+    <w:p>
+      <w:pPr>
+        <w:rPr>
+          <w:rFonts w:asciiTheme="majorBidi" w:hAnsiTheme="majorBidi" w:cstheme="majorBidi"/>
+          <w:sz w:val="24"/>
+          <w:szCs w:val="24"/>
+        </w:rPr>
+      </w:pPr>
+    </w:p>
+    <w:p>
+      <w:pPr>
+        <w:ind w:firstLine="360"/>
+        <w:rPr>
+          <w:rFonts w:asciiTheme="majorBidi" w:hAnsiTheme="majorBidi" w:cstheme="majorBidi"/>
+          <w:b/>
+          <w:bCs/>
+          <w:color w:val="4472C4" w:themeColor="accent1"/>
+          <w:sz w:val="24"/>
+          <w:szCs w:val="24"/>
+        </w:rPr>
+      </w:pPr>
+      <w:r>
+        <w:rPr>
+          <w:rFonts w:asciiTheme="majorBidi" w:hAnsiTheme="majorBidi" w:cstheme="majorBidi"/>
+          <w:b/>
+          <w:bCs/>
+          <w:color w:val="4472C4" w:themeColor="accent1"/>
+          <w:sz w:val="24"/>
+          <w:szCs w:val="24"/>
+        </w:rPr>
+        <w:lastRenderedPageBreak/>
+        <w:t>float</w:t>
+      </w:r>
+      <w:r>
+        <w:rPr>
+          <w:rFonts w:asciiTheme="majorBidi" w:hAnsiTheme="majorBidi" w:cstheme="majorBidi"/>
+          <w:b/>
+          <w:bCs/>
+          <w:color w:val="4472C4" w:themeColor="accent1"/>
+          <w:sz w:val="24"/>
+          <w:szCs w:val="24"/>
+        </w:rPr>
+        <w:t xml:space="preserve"> data type:</w:t>
+      </w:r>
+    </w:p>
+    <w:p>
+      <w:pPr>
+        <w:rPr>
+          <w:rFonts w:asciiTheme="majorBidi" w:hAnsiTheme="majorBidi" w:cstheme="majorBidi"/>
+          <w:sz w:val="24"/>
+          <w:szCs w:val="24"/>
+        </w:rPr>
+      </w:pPr>
+      <w:r>
+        <w:rPr>
+          <w:rFonts w:asciiTheme="majorBidi" w:hAnsiTheme="majorBidi" w:cstheme="majorBidi"/>
+          <w:noProof/>
+          <w:color w:val="0070C0"/>
+          <w:sz w:val="28"/>
+          <w:szCs w:val="28"/>
+        </w:rPr>
+        <w:drawing>
+          <wp:inline distT="0" distB="0" distL="0" distR="0" wp14:anchorId="4D8DB66F" wp14:editId="1C02A574">
+            <wp:extent cx="5943600" cy="2063750"/>
+            <wp:effectExtent l="0" t="0" r="0" b="0"/>
+            <wp:docPr id="4" name="Picture 4"/>
+            <wp:cNvGraphicFramePr>
+              <a:graphicFrameLocks xmlns:a="http://schemas.openxmlformats.org/drawingml/2006/main" noChangeAspect="1"/>
+            </wp:cNvGraphicFramePr>
+            <a:graphic xmlns:a="http://schemas.openxmlformats.org/drawingml/2006/main">
+              <a:graphicData uri="http://schemas.openxmlformats.org/drawingml/2006/picture">
+                <pic:pic xmlns:pic="http://schemas.openxmlformats.org/drawingml/2006/picture">
+                  <pic:nvPicPr>
+                    <pic:cNvPr id="0" name="Picture 2"/>
+                    <pic:cNvPicPr>
+                      <a:picLocks noChangeAspect="1" noChangeArrowheads="1"/>
+                    </pic:cNvPicPr>
+                  </pic:nvPicPr>
+                  <pic:blipFill>
+                    <a:blip r:embed="rId8">
+                      <a:extLst>
+                        <a:ext uri="{28A0092B-C50C-407E-A947-70E740481C1C}">
+                          <a14:useLocalDpi xmlns:a14="http://schemas.microsoft.com/office/drawing/2010/main" val="0"/>
+                        </a:ext>
+                      </a:extLst>
+                    </a:blip>
+                    <a:srcRect/>
+                    <a:stretch>
+                      <a:fillRect/>
+                    </a:stretch>
+                  </pic:blipFill>
+                  <pic:spPr bwMode="auto">
+                    <a:xfrm>
+                      <a:off x="0" y="0"/>
+                      <a:ext cx="5943600" cy="2063750"/>
+                    </a:xfrm>
+                    <a:prstGeom prst="rect">
+                      <a:avLst/>
+                    </a:prstGeom>
+                    <a:noFill/>
+                    <a:ln>
+                      <a:noFill/>
+                    </a:ln>
+                  </pic:spPr>
+                </pic:pic>
+              </a:graphicData>
+            </a:graphic>
+          </wp:inline>
+        </w:drawing>
+      </w:r>
+    </w:p>
+    <w:p>
+      <w:pPr>
+        <w:ind w:firstLine="360"/>
+        <w:rPr>
+          <w:rFonts w:asciiTheme="majorBidi" w:hAnsiTheme="majorBidi" w:cstheme="majorBidi"/>
+          <w:b/>
+          <w:bCs/>
+          <w:color w:val="4472C4" w:themeColor="accent1"/>
+          <w:sz w:val="24"/>
+          <w:szCs w:val="24"/>
+        </w:rPr>
+      </w:pPr>
+    </w:p>
+    <w:p>
+      <w:pPr>
+        <w:ind w:firstLine="360"/>
+        <w:rPr>
+          <w:rFonts w:asciiTheme="majorBidi" w:hAnsiTheme="majorBidi" w:cstheme="majorBidi"/>
+          <w:b/>
+          <w:bCs/>
+          <w:color w:val="4472C4" w:themeColor="accent1"/>
+          <w:sz w:val="24"/>
+          <w:szCs w:val="24"/>
+        </w:rPr>
+      </w:pPr>
+    </w:p>
+    <w:p>
+      <w:pPr>
+        <w:ind w:firstLine="360"/>
+        <w:rPr>
+          <w:rFonts w:asciiTheme="majorBidi" w:hAnsiTheme="majorBidi" w:cstheme="majorBidi"/>
+          <w:b/>
+          <w:bCs/>
+          <w:color w:val="4472C4" w:themeColor="accent1"/>
+          <w:sz w:val="24"/>
+          <w:szCs w:val="24"/>
+        </w:rPr>
+      </w:pPr>
+      <w:r>
+        <w:rPr>
+          <w:rFonts w:asciiTheme="majorBidi" w:hAnsiTheme="majorBidi" w:cstheme="majorBidi"/>
+          <w:b/>
+          <w:bCs/>
+          <w:color w:val="4472C4" w:themeColor="accent1"/>
+          <w:sz w:val="24"/>
+          <w:szCs w:val="24"/>
+        </w:rPr>
+        <w:t>d</w:t>
+      </w:r>
+      <w:r>
+        <w:rPr>
+          <w:rFonts w:asciiTheme="majorBidi" w:hAnsiTheme="majorBidi" w:cstheme="majorBidi"/>
+          <w:b/>
+          <w:bCs/>
+          <w:color w:val="4472C4" w:themeColor="accent1"/>
+          <w:sz w:val="24"/>
+          <w:szCs w:val="24"/>
+        </w:rPr>
+        <w:t xml:space="preserve">ouble </w:t>
+      </w:r>
+      <w:r>
+        <w:rPr>
+          <w:rFonts w:asciiTheme="majorBidi" w:hAnsiTheme="majorBidi" w:cstheme="majorBidi"/>
+          <w:b/>
+          <w:bCs/>
+          <w:color w:val="4472C4" w:themeColor="accent1"/>
+          <w:sz w:val="24"/>
+          <w:szCs w:val="24"/>
+        </w:rPr>
+        <w:t>data type:</w:t>
+      </w:r>
+    </w:p>
+    <w:p>
+      <w:r>
+        <w:rPr>
+          <w:noProof/>
+        </w:rPr>
+        <w:drawing>
+          <wp:inline distT="0" distB="0" distL="0" distR="0" wp14:anchorId="4CDFD84B" wp14:editId="3BCF13CA">
+            <wp:extent cx="5937250" cy="2101850"/>
+            <wp:effectExtent l="0" t="0" r="6350" b="0"/>
+            <wp:docPr id="6" name="Picture 6"/>
+            <wp:cNvGraphicFramePr>
+              <a:graphicFrameLocks xmlns:a="http://schemas.openxmlformats.org/drawingml/2006/main" noChangeAspect="1"/>
+            </wp:cNvGraphicFramePr>
+            <a:graphic xmlns:a="http://schemas.openxmlformats.org/drawingml/2006/main">
+              <a:graphicData uri="http://schemas.openxmlformats.org/drawingml/2006/picture">
+                <pic:pic xmlns:pic="http://schemas.openxmlformats.org/drawingml/2006/picture">
+                  <pic:nvPicPr>
+                    <pic:cNvPr id="0" name="Picture 4"/>
+                    <pic:cNvPicPr>
+                      <a:picLocks noChangeAspect="1" noChangeArrowheads="1"/>
+                    </pic:cNvPicPr>
+                  </pic:nvPicPr>
+                  <pic:blipFill>
+                    <a:blip r:embed="rId9">
+                      <a:extLst>
+                        <a:ext uri="{28A0092B-C50C-407E-A947-70E740481C1C}">
+                          <a14:useLocalDpi xmlns:a14="http://schemas.microsoft.com/office/drawing/2010/main" val="0"/>
+                        </a:ext>
+                      </a:extLst>
+                    </a:blip>
+                    <a:srcRect/>
+                    <a:stretch>
+                      <a:fillRect/>
+                    </a:stretch>
+                  </pic:blipFill>
+                  <pic:spPr bwMode="auto">
+                    <a:xfrm>
+                      <a:off x="0" y="0"/>
+                      <a:ext cx="5937250" cy="2101850"/>
+                    </a:xfrm>
+                    <a:prstGeom prst="rect">
+                      <a:avLst/>
+                    </a:prstGeom>
+                    <a:noFill/>
+                    <a:ln>
+                      <a:noFill/>
+                    </a:ln>
+                  </pic:spPr>
+                </pic:pic>
+              </a:graphicData>
+            </a:graphic>
+          </wp:inline>
+        </w:drawing>
+      </w:r>
+    </w:p>
     <w:p/>
     <w:p/>
     <w:p/>
     <w:p/>
+    <w:p>
+      <w:pPr>
+        <w:rPr>
+          <w:rFonts w:asciiTheme="majorBidi" w:hAnsiTheme="majorBidi" w:cstheme="majorBidi"/>
+          <w:color w:val="4472C4" w:themeColor="accent1"/>
+          <w:sz w:val="24"/>
+          <w:szCs w:val="24"/>
+        </w:rPr>
+      </w:pPr>
+      <w:r>
+        <w:rPr>
+          <w:rFonts w:asciiTheme="majorBidi" w:hAnsiTheme="majorBidi" w:cstheme="majorBidi"/>
+          <w:color w:val="4472C4" w:themeColor="accent1"/>
+          <w:sz w:val="24"/>
+          <w:szCs w:val="24"/>
+        </w:rPr>
+        <w:t>(1000 * 1000) Matrix</w:t>
+      </w:r>
+    </w:p>
+    <w:p>
+      <w:pPr>
+        <w:ind w:firstLine="360"/>
+        <w:rPr>
+          <w:rFonts w:asciiTheme="majorBidi" w:hAnsiTheme="majorBidi" w:cstheme="majorBidi"/>
+          <w:sz w:val="24"/>
+          <w:szCs w:val="24"/>
+        </w:rPr>
+      </w:pPr>
+      <w:r>
+        <w:rPr>
+          <w:rFonts w:asciiTheme="majorBidi" w:hAnsiTheme="majorBidi" w:cstheme="majorBidi"/>
+          <w:sz w:val="24"/>
+          <w:szCs w:val="24"/>
+        </w:rPr>
+        <w:t xml:space="preserve">int data type -&gt; </w:t>
+      </w:r>
+      <w:r>
+        <w:rPr>
+          <w:rFonts w:asciiTheme="majorBidi" w:hAnsiTheme="majorBidi" w:cstheme="majorBidi"/>
+          <w:b/>
+          <w:bCs/>
+          <w:i/>
+          <w:iCs/>
+          <w:sz w:val="24"/>
+          <w:szCs w:val="24"/>
+        </w:rPr>
+        <w:t>12</w:t>
+      </w:r>
+      <w:r>
+        <w:rPr>
+          <w:rFonts w:asciiTheme="majorBidi" w:hAnsiTheme="majorBidi" w:cstheme="majorBidi"/>
+          <w:b/>
+          <w:bCs/>
+          <w:i/>
+          <w:iCs/>
+          <w:sz w:val="24"/>
+          <w:szCs w:val="24"/>
+        </w:rPr>
+        <w:t>MB</w:t>
+      </w:r>
+      <w:r>
+        <w:rPr>
+          <w:rFonts w:asciiTheme="majorBidi" w:hAnsiTheme="majorBidi" w:cstheme="majorBidi"/>
+          <w:b/>
+          <w:bCs/>
+          <w:i/>
+          <w:iCs/>
+          <w:sz w:val="24"/>
+          <w:szCs w:val="24"/>
+        </w:rPr>
+        <w:t xml:space="preserve"> </w:t>
+      </w:r>
+      <w:r>
+        <w:rPr>
+          <w:rFonts w:asciiTheme="majorBidi" w:hAnsiTheme="majorBidi" w:cstheme="majorBidi"/>
+          <w:sz w:val="24"/>
+          <w:szCs w:val="24"/>
+        </w:rPr>
+        <w:t>stack size</w:t>
+      </w:r>
+    </w:p>
+    <w:p>
+      <w:pPr>
+        <w:ind w:firstLine="360"/>
+        <w:rPr>
+          <w:rFonts w:asciiTheme="majorBidi" w:hAnsiTheme="majorBidi" w:cstheme="majorBidi"/>
+          <w:sz w:val="24"/>
+          <w:szCs w:val="24"/>
+        </w:rPr>
+      </w:pPr>
+      <w:r>
+        <w:rPr>
+          <w:rFonts w:asciiTheme="majorBidi" w:hAnsiTheme="majorBidi" w:cstheme="majorBidi"/>
+          <w:sz w:val="24"/>
+          <w:szCs w:val="24"/>
+        </w:rPr>
+        <w:t xml:space="preserve">float data type -&gt; </w:t>
+      </w:r>
+      <w:r>
+        <w:rPr>
+          <w:rFonts w:asciiTheme="majorBidi" w:hAnsiTheme="majorBidi" w:cstheme="majorBidi"/>
+          <w:b/>
+          <w:bCs/>
+          <w:i/>
+          <w:iCs/>
+          <w:sz w:val="24"/>
+          <w:szCs w:val="24"/>
+        </w:rPr>
+        <w:t>12</w:t>
+      </w:r>
+      <w:r>
+        <w:rPr>
+          <w:rFonts w:asciiTheme="majorBidi" w:hAnsiTheme="majorBidi" w:cstheme="majorBidi"/>
+          <w:b/>
+          <w:bCs/>
+          <w:i/>
+          <w:iCs/>
+          <w:sz w:val="24"/>
+          <w:szCs w:val="24"/>
+        </w:rPr>
+        <w:t>MB</w:t>
+      </w:r>
+      <w:r>
+        <w:rPr>
+          <w:rFonts w:asciiTheme="majorBidi" w:hAnsiTheme="majorBidi" w:cstheme="majorBidi"/>
+          <w:b/>
+          <w:bCs/>
+          <w:i/>
+          <w:iCs/>
+          <w:sz w:val="24"/>
+          <w:szCs w:val="24"/>
+        </w:rPr>
+        <w:t xml:space="preserve"> </w:t>
+      </w:r>
+      <w:r>
+        <w:rPr>
+          <w:rFonts w:asciiTheme="majorBidi" w:hAnsiTheme="majorBidi" w:cstheme="majorBidi"/>
+          <w:sz w:val="24"/>
+          <w:szCs w:val="24"/>
+        </w:rPr>
+        <w:t>stack size</w:t>
+      </w:r>
+    </w:p>
+    <w:p>
+      <w:pPr>
+        <w:pStyle w:val="ListParagraph"/>
+        <w:spacing w:after="0"/>
+        <w:ind w:left="360"/>
+        <w:rPr>
+          <w:rFonts w:asciiTheme="majorBidi" w:hAnsiTheme="majorBidi" w:cstheme="majorBidi"/>
+          <w:sz w:val="24"/>
+          <w:szCs w:val="24"/>
+        </w:rPr>
+      </w:pPr>
+      <w:r>
+        <w:rPr>
+          <w:rFonts w:asciiTheme="majorBidi" w:hAnsiTheme="majorBidi" w:cstheme="majorBidi"/>
+          <w:sz w:val="24"/>
+          <w:szCs w:val="24"/>
+        </w:rPr>
+        <w:t xml:space="preserve">double data type -&gt; </w:t>
+      </w:r>
+      <w:r>
+        <w:rPr>
+          <w:rFonts w:asciiTheme="majorBidi" w:hAnsiTheme="majorBidi" w:cstheme="majorBidi"/>
+          <w:b/>
+          <w:bCs/>
+          <w:i/>
+          <w:iCs/>
+          <w:sz w:val="24"/>
+          <w:szCs w:val="24"/>
+        </w:rPr>
+        <w:t>26</w:t>
+      </w:r>
+      <w:r>
+        <w:rPr>
+          <w:rFonts w:asciiTheme="majorBidi" w:hAnsiTheme="majorBidi" w:cstheme="majorBidi"/>
+          <w:b/>
+          <w:bCs/>
+          <w:i/>
+          <w:iCs/>
+          <w:sz w:val="24"/>
+          <w:szCs w:val="24"/>
+        </w:rPr>
+        <w:t>MB</w:t>
+      </w:r>
+      <w:r>
+        <w:rPr>
+          <w:rFonts w:asciiTheme="majorBidi" w:hAnsiTheme="majorBidi" w:cstheme="majorBidi"/>
+          <w:b/>
+          <w:bCs/>
+          <w:i/>
+          <w:iCs/>
+          <w:sz w:val="24"/>
+          <w:szCs w:val="24"/>
+        </w:rPr>
+        <w:t xml:space="preserve"> </w:t>
+      </w:r>
+      <w:r>
+        <w:rPr>
+          <w:rFonts w:asciiTheme="majorBidi" w:hAnsiTheme="majorBidi" w:cstheme="majorBidi"/>
+          <w:sz w:val="24"/>
+          <w:szCs w:val="24"/>
+        </w:rPr>
+        <w:t>stack size</w:t>
+      </w:r>
+    </w:p>
+    <w:p>
+      <w:pPr>
+        <w:pStyle w:val="ListParagraph"/>
+        <w:spacing w:after="0"/>
+        <w:ind w:left="360"/>
+        <w:rPr>
+          <w:rFonts w:asciiTheme="majorBidi" w:hAnsiTheme="majorBidi" w:cstheme="majorBidi"/>
+          <w:color w:val="0070C0"/>
+          <w:sz w:val="28"/>
+          <w:szCs w:val="28"/>
+        </w:rPr>
+      </w:pPr>
+    </w:p>
     <w:p/>
+    <w:p>
+      <w:pPr>
+        <w:rPr>
+          <w:rFonts w:asciiTheme="majorBidi" w:hAnsiTheme="majorBidi" w:cstheme="majorBidi"/>
+          <w:b/>
+          <w:bCs/>
+          <w:color w:val="4472C4" w:themeColor="accent1"/>
+          <w:sz w:val="24"/>
+          <w:szCs w:val="24"/>
+        </w:rPr>
+      </w:pPr>
+      <w:r>
+        <w:rPr>
+          <w:rFonts w:asciiTheme="majorBidi" w:hAnsiTheme="majorBidi" w:cstheme="majorBidi"/>
+          <w:b/>
+          <w:bCs/>
+          <w:color w:val="4472C4" w:themeColor="accent1"/>
+          <w:sz w:val="24"/>
+          <w:szCs w:val="24"/>
+        </w:rPr>
+        <w:lastRenderedPageBreak/>
+        <w:t>int data type:</w:t>
+      </w:r>
+    </w:p>
+    <w:p>
+      <w:r>
+        <w:rPr>
+          <w:rFonts w:asciiTheme="majorBidi" w:hAnsiTheme="majorBidi" w:cstheme="majorBidi"/>
+          <w:b/>
+          <w:bCs/>
+          <w:noProof/>
+          <w:color w:val="4472C4" w:themeColor="accent1"/>
+          <w:sz w:val="24"/>
+          <w:szCs w:val="24"/>
+        </w:rPr>
+        <w:drawing>
+          <wp:inline distT="0" distB="0" distL="0" distR="0" wp14:anchorId="4167163C" wp14:editId="20705694">
+            <wp:extent cx="5943600" cy="2184400"/>
+            <wp:effectExtent l="0" t="0" r="0" b="6350"/>
+            <wp:docPr id="7" name="Picture 7"/>
+            <wp:cNvGraphicFramePr>
+              <a:graphicFrameLocks xmlns:a="http://schemas.openxmlformats.org/drawingml/2006/main" noChangeAspect="1"/>
+            </wp:cNvGraphicFramePr>
+            <a:graphic xmlns:a="http://schemas.openxmlformats.org/drawingml/2006/main">
+              <a:graphicData uri="http://schemas.openxmlformats.org/drawingml/2006/picture">
+                <pic:pic xmlns:pic="http://schemas.openxmlformats.org/drawingml/2006/picture">
+                  <pic:nvPicPr>
+                    <pic:cNvPr id="0" name="Picture 5"/>
+                    <pic:cNvPicPr>
+                      <a:picLocks noChangeAspect="1" noChangeArrowheads="1"/>
+                    </pic:cNvPicPr>
+                  </pic:nvPicPr>
+                  <pic:blipFill>
+                    <a:blip r:embed="rId10">
+                      <a:extLst>
+                        <a:ext uri="{28A0092B-C50C-407E-A947-70E740481C1C}">
+                          <a14:useLocalDpi xmlns:a14="http://schemas.microsoft.com/office/drawing/2010/main" val="0"/>
+                        </a:ext>
+                      </a:extLst>
+                    </a:blip>
+                    <a:srcRect/>
+                    <a:stretch>
+                      <a:fillRect/>
+                    </a:stretch>
+                  </pic:blipFill>
+                  <pic:spPr bwMode="auto">
+                    <a:xfrm>
+                      <a:off x="0" y="0"/>
+                      <a:ext cx="5943600" cy="2184400"/>
+                    </a:xfrm>
+                    <a:prstGeom prst="rect">
+                      <a:avLst/>
+                    </a:prstGeom>
+                    <a:noFill/>
+                    <a:ln>
+                      <a:noFill/>
+                    </a:ln>
+                  </pic:spPr>
+                </pic:pic>
+              </a:graphicData>
+            </a:graphic>
+          </wp:inline>
+        </w:drawing>
+      </w:r>
+    </w:p>
     <w:p/>
+    <w:p>
+      <w:pPr>
+        <w:rPr>
+          <w:rFonts w:asciiTheme="majorBidi" w:hAnsiTheme="majorBidi" w:cstheme="majorBidi"/>
+          <w:b/>
+          <w:bCs/>
+          <w:color w:val="4472C4" w:themeColor="accent1"/>
+          <w:sz w:val="24"/>
+          <w:szCs w:val="24"/>
+        </w:rPr>
+      </w:pPr>
+      <w:r>
+        <w:rPr>
+          <w:rFonts w:asciiTheme="majorBidi" w:hAnsiTheme="majorBidi" w:cstheme="majorBidi"/>
+          <w:b/>
+          <w:bCs/>
+          <w:color w:val="4472C4" w:themeColor="accent1"/>
+          <w:sz w:val="24"/>
+          <w:szCs w:val="24"/>
+        </w:rPr>
+        <w:t>float</w:t>
+      </w:r>
+      <w:r>
+        <w:rPr>
+          <w:rFonts w:asciiTheme="majorBidi" w:hAnsiTheme="majorBidi" w:cstheme="majorBidi"/>
+          <w:b/>
+          <w:bCs/>
+          <w:color w:val="4472C4" w:themeColor="accent1"/>
+          <w:sz w:val="24"/>
+          <w:szCs w:val="24"/>
+        </w:rPr>
+        <w:t xml:space="preserve"> data type:</w:t>
+      </w:r>
+    </w:p>
+    <w:p>
+      <w:r>
+        <w:rPr>
+          <w:noProof/>
+        </w:rPr>
+        <w:drawing>
+          <wp:inline distT="0" distB="0" distL="0" distR="0" wp14:anchorId="38A3750A" wp14:editId="44099CA5">
+            <wp:extent cx="5943600" cy="2235200"/>
+            <wp:effectExtent l="0" t="0" r="0" b="0"/>
+            <wp:docPr id="9" name="Picture 9"/>
+            <wp:cNvGraphicFramePr>
+              <a:graphicFrameLocks xmlns:a="http://schemas.openxmlformats.org/drawingml/2006/main" noChangeAspect="1"/>
+            </wp:cNvGraphicFramePr>
+            <a:graphic xmlns:a="http://schemas.openxmlformats.org/drawingml/2006/main">
+              <a:graphicData uri="http://schemas.openxmlformats.org/drawingml/2006/picture">
+                <pic:pic xmlns:pic="http://schemas.openxmlformats.org/drawingml/2006/picture">
+                  <pic:nvPicPr>
+                    <pic:cNvPr id="0" name="Picture 6"/>
+                    <pic:cNvPicPr>
+                      <a:picLocks noChangeAspect="1" noChangeArrowheads="1"/>
+                    </pic:cNvPicPr>
+                  </pic:nvPicPr>
+                  <pic:blipFill>
+                    <a:blip r:embed="rId11">
+                      <a:extLst>
+                        <a:ext uri="{28A0092B-C50C-407E-A947-70E740481C1C}">
+                          <a14:useLocalDpi xmlns:a14="http://schemas.microsoft.com/office/drawing/2010/main" val="0"/>
+                        </a:ext>
+                      </a:extLst>
+                    </a:blip>
+                    <a:srcRect/>
+                    <a:stretch>
+                      <a:fillRect/>
+                    </a:stretch>
+                  </pic:blipFill>
+                  <pic:spPr bwMode="auto">
+                    <a:xfrm>
+                      <a:off x="0" y="0"/>
+                      <a:ext cx="5943600" cy="2235200"/>
+                    </a:xfrm>
+                    <a:prstGeom prst="rect">
+                      <a:avLst/>
+                    </a:prstGeom>
+                    <a:noFill/>
+                    <a:ln>
+                      <a:noFill/>
+                    </a:ln>
+                  </pic:spPr>
+                </pic:pic>
+              </a:graphicData>
+            </a:graphic>
+          </wp:inline>
+        </w:drawing>
+      </w:r>
+    </w:p>
     <w:p/>
-    <w:p/>
-    <w:p/>
-    <w:p/>
-    <w:p>
-      <w:pPr>
-        <w:rPr>
-          <w:rFonts w:cs="Arial"/>
-          <w:lang w:bidi="fa-IR"/>
-        </w:rPr>
-      </w:pPr>
-    </w:p>
-    <w:p>
-      <w:pPr>
-        <w:rPr>
-          <w:rFonts w:cs="Arial"/>
-          <w:lang w:bidi="fa-IR"/>
-        </w:rPr>
-      </w:pPr>
-    </w:p>
-    <w:p>
-      <w:pPr>
-        <w:rPr>
-          <w:rFonts w:ascii="Arial" w:hAnsi="Arial" w:cs="Arial"/>
-          <w:color w:val="222222"/>
-          <w:sz w:val="21"/>
-          <w:szCs w:val="21"/>
-          <w:shd w:val="clear" w:color="auto" w:fill="FFFFFF"/>
-        </w:rPr>
-      </w:pPr>
-      <w:r>
-        <w:rPr>
-          <w:rFonts w:ascii="Arial" w:hAnsi="Arial" w:cs="Arial"/>
-          <w:color w:val="222222"/>
-          <w:sz w:val="21"/>
-          <w:szCs w:val="21"/>
-          <w:shd w:val="clear" w:color="auto" w:fill="FFFFFF"/>
-        </w:rPr>
-        <w:t xml:space="preserve">Computing an LU decomposition using either of these algorithms requires  </w:t>
-      </w:r>
-      <w:r>
-        <w:rPr>
-          <w:rStyle w:val="mwe-math-mathml-inline"/>
-          <w:rFonts w:ascii="Arial" w:hAnsi="Arial" w:cs="Arial"/>
-          <w:vanish/>
-          <w:color w:val="222222"/>
-          <w:sz w:val="25"/>
-          <w:szCs w:val="25"/>
-          <w:shd w:val="clear" w:color="auto" w:fill="FFFFFF"/>
-        </w:rPr>
-        <w:t>{\textstyle {\frac {2}{3}}n^{3}}</w:t>
-      </w:r>
-      <w:r>
-        <w:rPr>
-          <w:rStyle w:val="mwe-math-mathml-inline"/>
-          <w:rFonts w:ascii="Arial" w:hAnsi="Arial" w:cs="Arial"/>
-          <w:vanish/>
-          <w:color w:val="222222"/>
-          <w:sz w:val="25"/>
-          <w:szCs w:val="25"/>
-          <w:shd w:val="clear" w:color="auto" w:fill="FFFFFF"/>
-        </w:rPr>
-        <w:t>{\textstyle {\frac {2}{3}}n^{3}}</w:t>
-      </w:r>
-      <w:r>
-        <w:rPr>
-          <w:rStyle w:val="mwe-math-mathml-inline"/>
-          <w:rFonts w:ascii="Arial" w:hAnsi="Arial" w:cs="Arial"/>
-          <w:color w:val="222222"/>
-          <w:sz w:val="25"/>
-          <w:szCs w:val="25"/>
-          <w:shd w:val="clear" w:color="auto" w:fill="FFFFFF"/>
-        </w:rPr>
-        <w:t>2/3 * n^3</w:t>
-      </w:r>
-      <w:r>
-        <w:rPr>
-          <w:rStyle w:val="mwe-math-mathml-inline"/>
-          <w:rFonts w:ascii="Arial" w:hAnsi="Arial" w:cs="Arial"/>
-          <w:color w:val="222222"/>
-          <w:sz w:val="25"/>
-          <w:szCs w:val="25"/>
-          <w:shd w:val="clear" w:color="auto" w:fill="FFFFFF"/>
-        </w:rPr>
-        <w:t xml:space="preserve"> </w:t>
-      </w:r>
-      <w:r>
-        <w:rPr>
-          <w:rFonts w:ascii="Arial" w:hAnsi="Arial" w:cs="Arial"/>
-          <w:color w:val="222222"/>
-          <w:sz w:val="21"/>
-          <w:szCs w:val="21"/>
-          <w:shd w:val="clear" w:color="auto" w:fill="FFFFFF"/>
-        </w:rPr>
-        <w:t> floating-point operations</w:t>
-      </w:r>
-    </w:p>
-    <w:p>
-      <w:pPr>
-        <w:rPr>
-          <w:rFonts w:ascii="Arial" w:hAnsi="Arial" w:cs="Arial"/>
-          <w:color w:val="222222"/>
-          <w:sz w:val="21"/>
-          <w:szCs w:val="21"/>
-          <w:shd w:val="clear" w:color="auto" w:fill="FFFFFF"/>
-        </w:rPr>
-      </w:pPr>
-    </w:p>
-    <w:p>
-      <w:pPr>
-        <w:shd w:val="clear" w:color="auto" w:fill="FFFFFF"/>
-        <w:spacing w:before="72" w:after="0" w:line="240" w:lineRule="auto"/>
-        <w:outlineLvl w:val="2"/>
-        <w:rPr>
-          <w:rFonts w:ascii="Arial" w:eastAsia="Times New Roman" w:hAnsi="Arial" w:cs="Arial"/>
-          <w:b/>
-          <w:bCs/>
-          <w:color w:val="000000"/>
-          <w:sz w:val="29"/>
-          <w:szCs w:val="29"/>
-        </w:rPr>
-      </w:pPr>
-      <w:r>
-        <w:rPr>
-          <w:rFonts w:ascii="Arial" w:eastAsia="Times New Roman" w:hAnsi="Arial" w:cs="Arial"/>
-          <w:b/>
-          <w:bCs/>
-          <w:color w:val="000000"/>
-          <w:sz w:val="29"/>
-          <w:szCs w:val="29"/>
-        </w:rPr>
-        <w:t>Theoretical complexity</w:t>
-      </w:r>
-    </w:p>
-    <w:p>
-      <w:pPr>
-        <w:rPr>
-          <w:rFonts w:ascii="Arial" w:hAnsi="Arial" w:cs="Arial"/>
-          <w:color w:val="222222"/>
-          <w:sz w:val="21"/>
-          <w:szCs w:val="21"/>
-          <w:shd w:val="clear" w:color="auto" w:fill="FFFFFF"/>
-        </w:rPr>
-      </w:pPr>
-    </w:p>
-    <w:p>
-      <w:pPr>
-        <w:rPr>
-          <w:rFonts w:ascii="Arial" w:hAnsi="Arial" w:cs="Arial"/>
-          <w:i/>
-          <w:iCs/>
-          <w:color w:val="222222"/>
-          <w:shd w:val="clear" w:color="auto" w:fill="FFFFFF"/>
-        </w:rPr>
-      </w:pPr>
-      <w:r>
-        <w:rPr>
-          <w:rFonts w:ascii="Arial" w:hAnsi="Arial" w:cs="Arial"/>
-          <w:color w:val="222222"/>
-          <w:sz w:val="21"/>
-          <w:szCs w:val="21"/>
-          <w:shd w:val="clear" w:color="auto" w:fill="FFFFFF"/>
-        </w:rPr>
-        <w:t> LU decomposition can be computed in time O(</w:t>
-      </w:r>
-      <w:r>
-        <w:rPr>
-          <w:rFonts w:ascii="Arial" w:hAnsi="Arial" w:cs="Arial"/>
-          <w:i/>
-          <w:iCs/>
-          <w:color w:val="222222"/>
-          <w:sz w:val="21"/>
-          <w:szCs w:val="21"/>
-          <w:shd w:val="clear" w:color="auto" w:fill="FFFFFF"/>
-        </w:rPr>
-        <w:t>M</w:t>
-      </w:r>
-      <w:r>
-        <w:rPr>
-          <w:rFonts w:ascii="Arial" w:hAnsi="Arial" w:cs="Arial"/>
-          <w:color w:val="222222"/>
-          <w:sz w:val="21"/>
-          <w:szCs w:val="21"/>
-          <w:shd w:val="clear" w:color="auto" w:fill="FFFFFF"/>
-        </w:rPr>
-        <w:t>(</w:t>
-      </w:r>
-      <w:r>
-        <w:rPr>
-          <w:rFonts w:ascii="Arial" w:hAnsi="Arial" w:cs="Arial"/>
-          <w:i/>
-          <w:iCs/>
-          <w:color w:val="222222"/>
-          <w:sz w:val="21"/>
-          <w:szCs w:val="21"/>
-          <w:shd w:val="clear" w:color="auto" w:fill="FFFFFF"/>
+    <w:p>
+      <w:pPr>
+        <w:rPr>
+          <w:rFonts w:asciiTheme="majorBidi" w:hAnsiTheme="majorBidi" w:cstheme="majorBidi"/>
+          <w:b/>
+          <w:bCs/>
+          <w:color w:val="4472C4" w:themeColor="accent1"/>
+          <w:sz w:val="24"/>
+          <w:szCs w:val="24"/>
+        </w:rPr>
+      </w:pPr>
+      <w:r>
+        <w:rPr>
+          <w:rFonts w:asciiTheme="majorBidi" w:hAnsiTheme="majorBidi" w:cstheme="majorBidi"/>
+          <w:b/>
+          <w:bCs/>
+          <w:color w:val="4472C4" w:themeColor="accent1"/>
+          <w:sz w:val="24"/>
+          <w:szCs w:val="24"/>
+        </w:rPr>
+        <w:t xml:space="preserve">double </w:t>
+      </w:r>
+      <w:r>
+        <w:rPr>
+          <w:rFonts w:asciiTheme="majorBidi" w:hAnsiTheme="majorBidi" w:cstheme="majorBidi"/>
+          <w:b/>
+          <w:bCs/>
+          <w:color w:val="4472C4" w:themeColor="accent1"/>
+          <w:sz w:val="24"/>
+          <w:szCs w:val="24"/>
+        </w:rPr>
+        <w:t>data type:</w:t>
+      </w:r>
+    </w:p>
+    <w:p>
+      <w:r>
+        <w:rPr>
+          <w:noProof/>
+        </w:rPr>
+        <w:drawing>
+          <wp:inline distT="0" distB="0" distL="0" distR="0" wp14:anchorId="0D589952" wp14:editId="6F00702A">
+            <wp:extent cx="5937250" cy="2114550"/>
+            <wp:effectExtent l="0" t="0" r="6350" b="0"/>
+            <wp:docPr id="10" name="Picture 10"/>
+            <wp:cNvGraphicFramePr>
+              <a:graphicFrameLocks xmlns:a="http://schemas.openxmlformats.org/drawingml/2006/main" noChangeAspect="1"/>
+            </wp:cNvGraphicFramePr>
+            <a:graphic xmlns:a="http://schemas.openxmlformats.org/drawingml/2006/main">
+              <a:graphicData uri="http://schemas.openxmlformats.org/drawingml/2006/picture">
+                <pic:pic xmlns:pic="http://schemas.openxmlformats.org/drawingml/2006/picture">
+                  <pic:nvPicPr>
+                    <pic:cNvPr id="0" name="Picture 7"/>
+                    <pic:cNvPicPr>
+                      <a:picLocks noChangeAspect="1" noChangeArrowheads="1"/>
+                    </pic:cNvPicPr>
+                  </pic:nvPicPr>
+                  <pic:blipFill>
+                    <a:blip r:embed="rId12">
+                      <a:extLst>
+                        <a:ext uri="{28A0092B-C50C-407E-A947-70E740481C1C}">
+                          <a14:useLocalDpi xmlns:a14="http://schemas.microsoft.com/office/drawing/2010/main" val="0"/>
+                        </a:ext>
+                      </a:extLst>
+                    </a:blip>
+                    <a:srcRect/>
+                    <a:stretch>
+                      <a:fillRect/>
+                    </a:stretch>
+                  </pic:blipFill>
+                  <pic:spPr bwMode="auto">
+                    <a:xfrm>
+                      <a:off x="0" y="0"/>
+                      <a:ext cx="5937250" cy="2114550"/>
+                    </a:xfrm>
+                    <a:prstGeom prst="rect">
+                      <a:avLst/>
+                    </a:prstGeom>
+                    <a:noFill/>
+                    <a:ln>
+                      <a:noFill/>
+                    </a:ln>
+                  </pic:spPr>
+                </pic:pic>
+              </a:graphicData>
+            </a:graphic>
+          </wp:inline>
+        </w:drawing>
+      </w:r>
+    </w:p>
+    <w:p>
+      <w:pPr>
+        <w:pStyle w:val="ListParagraph"/>
+        <w:numPr>
+          <w:ilvl w:val="0"/>
+          <w:numId w:val="2"/>
+        </w:numPr>
+        <w:spacing w:after="0"/>
+        <w:rPr>
+          <w:rFonts w:asciiTheme="majorBidi" w:hAnsiTheme="majorBidi" w:cstheme="majorBidi"/>
+          <w:color w:val="0070C0"/>
+          <w:sz w:val="28"/>
+          <w:szCs w:val="28"/>
+        </w:rPr>
+      </w:pPr>
+      <w:r>
+        <w:rPr>
+          <w:rFonts w:asciiTheme="majorBidi" w:hAnsiTheme="majorBidi" w:cstheme="majorBidi"/>
+          <w:color w:val="0070C0"/>
+          <w:sz w:val="28"/>
+          <w:szCs w:val="28"/>
+        </w:rPr>
+        <w:lastRenderedPageBreak/>
+        <w:t xml:space="preserve">Performance profiling with </w:t>
+      </w:r>
+      <w:proofErr w:type="spellStart"/>
+      <w:r>
+        <w:rPr>
+          <w:rFonts w:asciiTheme="majorBidi" w:hAnsiTheme="majorBidi" w:cstheme="majorBidi"/>
+          <w:color w:val="0070C0"/>
+          <w:sz w:val="28"/>
+          <w:szCs w:val="28"/>
+        </w:rPr>
+        <w:t>Vtune</w:t>
+      </w:r>
+      <w:proofErr w:type="spellEnd"/>
+      <w:r>
+        <w:rPr>
+          <w:rFonts w:asciiTheme="majorBidi" w:hAnsiTheme="majorBidi" w:cstheme="majorBidi"/>
+          <w:color w:val="0070C0"/>
+          <w:sz w:val="28"/>
+          <w:szCs w:val="28"/>
+        </w:rPr>
+        <w:t>:</w:t>
+      </w:r>
+    </w:p>
+    <w:p>
+      <w:pPr>
+        <w:pStyle w:val="ListParagraph"/>
+        <w:spacing w:after="0"/>
+        <w:ind w:left="360"/>
+        <w:rPr>
+          <w:rFonts w:asciiTheme="majorBidi" w:hAnsiTheme="majorBidi" w:cstheme="majorBidi"/>
+          <w:color w:val="0070C0"/>
+          <w:sz w:val="28"/>
+          <w:szCs w:val="28"/>
+        </w:rPr>
+      </w:pPr>
+    </w:p>
+    <w:p>
+      <w:pPr>
+        <w:pStyle w:val="ListParagraph"/>
+        <w:numPr>
+          <w:ilvl w:val="0"/>
+          <w:numId w:val="2"/>
+        </w:numPr>
+        <w:spacing w:after="0"/>
+        <w:rPr>
+          <w:rFonts w:asciiTheme="majorBidi" w:hAnsiTheme="majorBidi" w:cstheme="majorBidi"/>
+          <w:color w:val="0070C0"/>
+          <w:sz w:val="28"/>
+          <w:szCs w:val="28"/>
+        </w:rPr>
+      </w:pPr>
+      <w:r>
+        <w:rPr>
+          <w:rFonts w:asciiTheme="majorBidi" w:hAnsiTheme="majorBidi" w:cstheme="majorBidi"/>
+          <w:color w:val="0070C0"/>
+          <w:sz w:val="28"/>
+          <w:szCs w:val="28"/>
+        </w:rPr>
+        <w:t xml:space="preserve">Execution </w:t>
+      </w:r>
+      <w:r>
+        <w:rPr>
+          <w:rFonts w:asciiTheme="majorBidi" w:hAnsiTheme="majorBidi" w:cstheme="majorBidi"/>
+          <w:color w:val="0070C0"/>
+          <w:sz w:val="28"/>
+          <w:szCs w:val="28"/>
+        </w:rPr>
+        <w:t>analysis</w:t>
+      </w:r>
+      <w:r>
+        <w:rPr>
+          <w:rFonts w:asciiTheme="majorBidi" w:hAnsiTheme="majorBidi" w:cstheme="majorBidi"/>
+          <w:color w:val="0070C0"/>
+          <w:sz w:val="28"/>
+          <w:szCs w:val="28"/>
+        </w:rPr>
+        <w:t>:</w:t>
+      </w:r>
+    </w:p>
+    <w:p>
+      <w:pPr>
+        <w:pStyle w:val="ListParagraph"/>
+        <w:spacing w:after="0"/>
+        <w:ind w:left="360"/>
+        <w:rPr>
+          <w:rFonts w:asciiTheme="majorBidi" w:hAnsiTheme="majorBidi" w:cstheme="majorBidi"/>
+          <w:color w:val="0070C0"/>
+          <w:sz w:val="28"/>
+          <w:szCs w:val="28"/>
+        </w:rPr>
+      </w:pPr>
+    </w:p>
+    <w:p>
+      <w:pPr>
+        <w:pStyle w:val="ListParagraph"/>
+        <w:spacing w:after="0"/>
+        <w:rPr>
+          <w:rFonts w:asciiTheme="majorBidi" w:hAnsiTheme="majorBidi" w:cstheme="majorBidi"/>
+          <w:sz w:val="24"/>
+          <w:szCs w:val="24"/>
+        </w:rPr>
+      </w:pPr>
+      <w:r>
+        <w:rPr>
+          <w:rFonts w:asciiTheme="majorBidi" w:hAnsiTheme="majorBidi" w:cstheme="majorBidi"/>
+          <w:sz w:val="24"/>
+          <w:szCs w:val="24"/>
+        </w:rPr>
+        <w:t>Program has two main method as:</w:t>
+      </w:r>
+    </w:p>
+    <w:p>
+      <w:pPr>
+        <w:pStyle w:val="ListParagraph"/>
+        <w:spacing w:after="0"/>
+        <w:rPr>
+          <w:rFonts w:asciiTheme="majorBidi" w:hAnsiTheme="majorBidi" w:cstheme="majorBidi"/>
+          <w:sz w:val="24"/>
+          <w:szCs w:val="24"/>
+        </w:rPr>
+      </w:pPr>
+    </w:p>
+    <w:p>
+      <w:pPr>
+        <w:pStyle w:val="ListParagraph"/>
+        <w:numPr>
+          <w:ilvl w:val="0"/>
+          <w:numId w:val="4"/>
+        </w:numPr>
+        <w:spacing w:after="0"/>
+        <w:rPr>
+          <w:rFonts w:asciiTheme="majorBidi" w:hAnsiTheme="majorBidi" w:cstheme="majorBidi"/>
+          <w:b/>
+          <w:bCs/>
+          <w:i/>
+          <w:iCs/>
+          <w:sz w:val="24"/>
+          <w:szCs w:val="24"/>
+        </w:rPr>
+      </w:pPr>
+      <w:proofErr w:type="spellStart"/>
+      <w:r>
+        <w:rPr>
+          <w:rFonts w:asciiTheme="majorBidi" w:hAnsiTheme="majorBidi" w:cstheme="majorBidi"/>
+          <w:b/>
+          <w:bCs/>
+          <w:i/>
+          <w:iCs/>
+          <w:sz w:val="24"/>
+          <w:szCs w:val="24"/>
+        </w:rPr>
+        <w:t>LUPdecompose</w:t>
+      </w:r>
+      <w:proofErr w:type="spellEnd"/>
+      <w:r>
+        <w:rPr>
+          <w:rFonts w:asciiTheme="majorBidi" w:hAnsiTheme="majorBidi" w:cstheme="majorBidi"/>
+          <w:b/>
+          <w:bCs/>
+          <w:i/>
+          <w:iCs/>
+          <w:sz w:val="24"/>
+          <w:szCs w:val="24"/>
+        </w:rPr>
+        <w:t>:</w:t>
+      </w:r>
+    </w:p>
+    <w:p>
+      <w:pPr>
+        <w:pStyle w:val="ListParagraph"/>
+        <w:spacing w:after="0"/>
+        <w:ind w:left="1080"/>
+        <w:rPr>
+          <w:rFonts w:asciiTheme="majorBidi" w:hAnsiTheme="majorBidi" w:cstheme="majorBidi"/>
+          <w:sz w:val="24"/>
+          <w:szCs w:val="24"/>
+        </w:rPr>
+      </w:pPr>
+      <w:r>
+        <w:rPr>
+          <w:rFonts w:asciiTheme="majorBidi" w:hAnsiTheme="majorBidi" w:cstheme="majorBidi"/>
+          <w:sz w:val="24"/>
+          <w:szCs w:val="24"/>
+        </w:rPr>
+        <w:t>W</w:t>
+      </w:r>
+      <w:r>
+        <w:rPr>
+          <w:rFonts w:asciiTheme="majorBidi" w:hAnsiTheme="majorBidi" w:cstheme="majorBidi"/>
+          <w:sz w:val="24"/>
+          <w:szCs w:val="24"/>
+        </w:rPr>
+        <w:t>ith</w:t>
+      </w:r>
+      <w:r>
+        <w:rPr>
+          <w:rFonts w:asciiTheme="majorBidi" w:hAnsiTheme="majorBidi" w:cstheme="majorBidi"/>
+          <w:sz w:val="24"/>
+          <w:szCs w:val="24"/>
+        </w:rPr>
+        <w:t xml:space="preserve"> time complexity as</w:t>
+      </w:r>
+      <w:r>
+        <w:rPr>
+          <w:rFonts w:asciiTheme="majorBidi" w:hAnsiTheme="majorBidi" w:cstheme="majorBidi"/>
+          <w:sz w:val="24"/>
+          <w:szCs w:val="24"/>
+        </w:rPr>
+        <w:t xml:space="preserve"> O(n</w:t>
+      </w:r>
+      <w:r>
+        <w:rPr>
+          <w:rFonts w:asciiTheme="majorBidi" w:hAnsiTheme="majorBidi" w:cstheme="majorBidi"/>
+          <w:sz w:val="24"/>
+          <w:szCs w:val="24"/>
+        </w:rPr>
+        <w:t>2</w:t>
+      </w:r>
+      <w:r>
+        <w:rPr>
+          <w:rFonts w:asciiTheme="majorBidi" w:hAnsiTheme="majorBidi" w:cstheme="majorBidi"/>
+          <w:sz w:val="24"/>
+          <w:szCs w:val="24"/>
+        </w:rPr>
+        <w:t>)</w:t>
+      </w:r>
+      <w:r>
+        <w:rPr>
+          <w:rFonts w:asciiTheme="majorBidi" w:hAnsiTheme="majorBidi" w:cstheme="majorBidi"/>
+          <w:sz w:val="24"/>
+          <w:szCs w:val="24"/>
+        </w:rPr>
+        <w:t xml:space="preserve"> based on code reviewing</w:t>
+      </w:r>
+      <w:r>
+        <w:rPr>
+          <w:rFonts w:asciiTheme="majorBidi" w:hAnsiTheme="majorBidi" w:cstheme="majorBidi"/>
+          <w:sz w:val="24"/>
+          <w:szCs w:val="24"/>
+        </w:rPr>
+        <w:t xml:space="preserve"> and space complexity as O(n+n2) =O(n2)</w:t>
+      </w:r>
+      <w:r>
+        <w:rPr>
+          <w:rFonts w:asciiTheme="majorBidi" w:hAnsiTheme="majorBidi" w:cstheme="majorBidi"/>
+          <w:sz w:val="24"/>
+          <w:szCs w:val="24"/>
+        </w:rPr>
+        <w:t>.</w:t>
+      </w:r>
+    </w:p>
+    <w:p>
+      <w:pPr>
+        <w:ind w:left="1080"/>
+        <w:rPr>
+          <w:rFonts w:asciiTheme="majorBidi" w:hAnsiTheme="majorBidi" w:cstheme="majorBidi"/>
+          <w:sz w:val="24"/>
+          <w:szCs w:val="24"/>
+        </w:rPr>
+      </w:pPr>
+      <w:r>
+        <w:rPr>
+          <w:rFonts w:asciiTheme="majorBidi" w:hAnsiTheme="majorBidi" w:cstheme="majorBidi"/>
+          <w:sz w:val="24"/>
+          <w:szCs w:val="24"/>
+        </w:rPr>
+        <w:t xml:space="preserve">But according to the algorithm </w:t>
+      </w:r>
+      <w:r>
+        <w:rPr>
+          <w:rFonts w:asciiTheme="majorBidi" w:hAnsiTheme="majorBidi" w:cstheme="majorBidi"/>
+          <w:sz w:val="24"/>
+          <w:szCs w:val="24"/>
+        </w:rPr>
+        <w:t>LU decomposition can be computed in time O(M(n)). M(n) ≥ </w:t>
+      </w:r>
+      <w:proofErr w:type="spellStart"/>
+      <w:r>
+        <w:rPr>
+          <w:rFonts w:asciiTheme="majorBidi" w:hAnsiTheme="majorBidi" w:cstheme="majorBidi"/>
+          <w:sz w:val="24"/>
+          <w:szCs w:val="24"/>
         </w:rPr>
         <w:t>n</w:t>
       </w:r>
       <w:r>
         <w:rPr>
-          <w:rFonts w:ascii="Arial" w:hAnsi="Arial" w:cs="Arial"/>
-          <w:color w:val="222222"/>
-          <w:sz w:val="21"/>
-          <w:szCs w:val="21"/>
-          <w:shd w:val="clear" w:color="auto" w:fill="FFFFFF"/>
-        </w:rPr>
-        <w:t>)).</w:t>
-      </w:r>
-      <w:r>
-        <w:rPr>
-          <w:rFonts w:ascii="Arial" w:hAnsi="Arial" w:cs="Arial"/>
-          <w:i/>
-          <w:iCs/>
-          <w:color w:val="222222"/>
-          <w:sz w:val="21"/>
-          <w:szCs w:val="21"/>
-          <w:shd w:val="clear" w:color="auto" w:fill="FFFFFF"/>
-        </w:rPr>
-        <w:t xml:space="preserve"> </w:t>
-      </w:r>
-      <w:r>
-        <w:rPr>
-          <w:rFonts w:ascii="Arial" w:hAnsi="Arial" w:cs="Arial"/>
-          <w:i/>
-          <w:iCs/>
-          <w:color w:val="222222"/>
-          <w:sz w:val="21"/>
-          <w:szCs w:val="21"/>
-          <w:shd w:val="clear" w:color="auto" w:fill="FFFFFF"/>
-        </w:rPr>
-        <w:t>M</w:t>
-      </w:r>
-      <w:r>
-        <w:rPr>
-          <w:rFonts w:ascii="Arial" w:hAnsi="Arial" w:cs="Arial"/>
-          <w:color w:val="222222"/>
-          <w:sz w:val="21"/>
-          <w:szCs w:val="21"/>
-          <w:shd w:val="clear" w:color="auto" w:fill="FFFFFF"/>
-        </w:rPr>
-        <w:t>(</w:t>
-      </w:r>
-      <w:r>
-        <w:rPr>
-          <w:rFonts w:ascii="Arial" w:hAnsi="Arial" w:cs="Arial"/>
-          <w:i/>
-          <w:iCs/>
-          <w:color w:val="222222"/>
-          <w:sz w:val="21"/>
-          <w:szCs w:val="21"/>
-          <w:shd w:val="clear" w:color="auto" w:fill="FFFFFF"/>
-        </w:rPr>
-        <w:t>n</w:t>
-      </w:r>
-      <w:r>
-        <w:rPr>
-          <w:rFonts w:ascii="Arial" w:hAnsi="Arial" w:cs="Arial"/>
-          <w:color w:val="222222"/>
-          <w:sz w:val="21"/>
-          <w:szCs w:val="21"/>
-          <w:shd w:val="clear" w:color="auto" w:fill="FFFFFF"/>
-        </w:rPr>
-        <w:t>) ≥ </w:t>
-      </w:r>
-      <w:r>
-        <w:rPr>
-          <w:rFonts w:ascii="Arial" w:hAnsi="Arial" w:cs="Arial"/>
-          <w:i/>
-          <w:iCs/>
-          <w:color w:val="222222"/>
-          <w:sz w:val="21"/>
-          <w:szCs w:val="21"/>
-          <w:shd w:val="clear" w:color="auto" w:fill="FFFFFF"/>
-        </w:rPr>
-        <w:t>n</w:t>
-      </w:r>
-      <w:r>
-        <w:rPr>
-          <w:rFonts w:ascii="Arial" w:hAnsi="Arial" w:cs="Arial"/>
-          <w:i/>
-          <w:iCs/>
-          <w:color w:val="222222"/>
+          <w:rFonts w:asciiTheme="majorBidi" w:hAnsiTheme="majorBidi" w:cstheme="majorBidi"/>
           <w:sz w:val="32"/>
           <w:szCs w:val="32"/>
-          <w:shd w:val="clear" w:color="auto" w:fill="FFFFFF"/>
           <w:vertAlign w:val="superscript"/>
         </w:rPr>
         <w:t>a</w:t>
       </w:r>
-      <w:r>
-        <w:rPr>
-          <w:rFonts w:ascii="Arial" w:hAnsi="Arial" w:cs="Arial"/>
-          <w:i/>
-          <w:iCs/>
-          <w:color w:val="222222"/>
-          <w:sz w:val="32"/>
-          <w:szCs w:val="32"/>
-          <w:shd w:val="clear" w:color="auto" w:fill="FFFFFF"/>
+      <w:proofErr w:type="spellEnd"/>
+      <w:r>
+        <w:rPr>
+          <w:rFonts w:asciiTheme="majorBidi" w:hAnsiTheme="majorBidi" w:cstheme="majorBidi"/>
+          <w:sz w:val="24"/>
+          <w:szCs w:val="24"/>
         </w:rPr>
         <w:t xml:space="preserve"> </w:t>
       </w:r>
       <w:r>
         <w:rPr>
-          <w:rFonts w:ascii="Arial" w:hAnsi="Arial" w:cs="Arial"/>
-          <w:i/>
-          <w:iCs/>
-          <w:color w:val="222222"/>
-          <w:shd w:val="clear" w:color="auto" w:fill="FFFFFF"/>
-        </w:rPr>
-        <w:t>where a &gt; 2.</w:t>
-      </w:r>
-    </w:p>
-    <w:p>
-      <w:pPr>
-        <w:rPr>
-          <w:rFonts w:ascii="Arial" w:hAnsi="Arial" w:cs="Arial"/>
-          <w:color w:val="222222"/>
-          <w:sz w:val="21"/>
-          <w:szCs w:val="21"/>
-          <w:shd w:val="clear" w:color="auto" w:fill="FFFFFF"/>
-        </w:rPr>
-      </w:pPr>
-      <w:r>
-        <w:rPr>
-          <w:rFonts w:ascii="Arial" w:hAnsi="Arial" w:cs="Arial"/>
-          <w:i/>
-          <w:iCs/>
-          <w:color w:val="222222"/>
-          <w:shd w:val="clear" w:color="auto" w:fill="FFFFFF"/>
-        </w:rPr>
-        <w:t xml:space="preserve">It means </w:t>
-      </w:r>
-      <w:r>
-        <w:rPr>
-          <w:rFonts w:ascii="Arial" w:hAnsi="Arial" w:cs="Arial"/>
-          <w:color w:val="222222"/>
-          <w:sz w:val="21"/>
-          <w:szCs w:val="21"/>
-          <w:shd w:val="clear" w:color="auto" w:fill="FFFFFF"/>
-        </w:rPr>
-        <w:t>O(</w:t>
-      </w:r>
-      <w:r>
-        <w:rPr>
-          <w:rFonts w:ascii="Arial" w:hAnsi="Arial" w:cs="Arial"/>
-          <w:i/>
-          <w:iCs/>
-          <w:color w:val="222222"/>
-          <w:sz w:val="21"/>
-          <w:szCs w:val="21"/>
-          <w:shd w:val="clear" w:color="auto" w:fill="FFFFFF"/>
-        </w:rPr>
-        <w:t>n</w:t>
-      </w:r>
-      <w:r>
-        <w:rPr>
-          <w:rFonts w:ascii="Arial" w:hAnsi="Arial" w:cs="Arial"/>
-          <w:color w:val="222222"/>
-          <w:sz w:val="24"/>
-          <w:szCs w:val="24"/>
-          <w:shd w:val="clear" w:color="auto" w:fill="FFFFFF"/>
-          <w:vertAlign w:val="superscript"/>
-        </w:rPr>
-        <w:t>2.376</w:t>
-      </w:r>
-      <w:r>
-        <w:rPr>
-          <w:rFonts w:ascii="Arial" w:hAnsi="Arial" w:cs="Arial"/>
-          <w:color w:val="222222"/>
-          <w:sz w:val="21"/>
-          <w:szCs w:val="21"/>
-          <w:shd w:val="clear" w:color="auto" w:fill="FFFFFF"/>
-        </w:rPr>
-        <w:t>) </w:t>
-      </w:r>
-    </w:p>
-    <w:p>
-      <w:pPr>
-        <w:rPr>
-          <w:rFonts w:ascii="Arial" w:hAnsi="Arial" w:cs="Arial"/>
-          <w:color w:val="222222"/>
-          <w:sz w:val="21"/>
-          <w:szCs w:val="21"/>
-          <w:shd w:val="clear" w:color="auto" w:fill="FFFFFF"/>
-        </w:rPr>
-      </w:pPr>
-    </w:p>
-    <w:p>
-      <w:pPr>
-        <w:rPr>
-          <w:rFonts w:ascii="Arial" w:hAnsi="Arial" w:cs="Arial"/>
-          <w:color w:val="222222"/>
-          <w:sz w:val="21"/>
-          <w:szCs w:val="21"/>
-          <w:shd w:val="clear" w:color="auto" w:fill="FFFFFF"/>
-        </w:rPr>
-      </w:pPr>
-      <w:r>
-        <w:rPr>
-          <w:rFonts w:ascii="Arial" w:hAnsi="Arial" w:cs="Arial"/>
-          <w:color w:val="222222"/>
-          <w:sz w:val="21"/>
-          <w:szCs w:val="21"/>
-          <w:shd w:val="clear" w:color="auto" w:fill="FFFFFF"/>
-        </w:rPr>
-        <w:t>Lu decomposition use partial pivoting.</w:t>
-      </w:r>
-    </w:p>
-    <w:p>
-      <w:pPr>
-        <w:rPr>
-          <w:rFonts w:ascii="CMBX12" w:hAnsi="CMBX12" w:cs="CMBX12"/>
-          <w:sz w:val="34"/>
-          <w:szCs w:val="34"/>
-        </w:rPr>
-      </w:pPr>
-    </w:p>
-    <w:p>
-      <w:pPr>
-        <w:rPr>
-          <w:rFonts w:ascii="Arial" w:hAnsi="Arial" w:cs="Arial"/>
-          <w:color w:val="222222"/>
-          <w:sz w:val="21"/>
-          <w:szCs w:val="21"/>
-          <w:shd w:val="clear" w:color="auto" w:fill="FFFFFF"/>
-        </w:rPr>
-      </w:pPr>
-      <w:r>
-        <w:rPr>
-          <w:rFonts w:ascii="CMBX12" w:hAnsi="CMBX12" w:cs="CMBX12"/>
-          <w:sz w:val="34"/>
-          <w:szCs w:val="34"/>
-        </w:rPr>
-        <w:t>Partial Pivoting</w:t>
-      </w:r>
-      <w:r>
-        <w:rPr>
-          <w:rFonts w:ascii="Arial" w:hAnsi="Arial" w:cs="Arial"/>
-          <w:color w:val="222222"/>
-          <w:sz w:val="21"/>
-          <w:szCs w:val="21"/>
-          <w:shd w:val="clear" w:color="auto" w:fill="FFFFFF"/>
+          <w:rFonts w:asciiTheme="majorBidi" w:hAnsiTheme="majorBidi" w:cstheme="majorBidi"/>
+          <w:sz w:val="24"/>
+          <w:szCs w:val="24"/>
+        </w:rPr>
+        <w:t xml:space="preserve">where a &gt; </w:t>
+      </w:r>
+      <w:r>
+        <w:rPr>
+          <w:rFonts w:asciiTheme="majorBidi" w:hAnsiTheme="majorBidi" w:cstheme="majorBidi"/>
+          <w:sz w:val="24"/>
+          <w:szCs w:val="24"/>
+        </w:rPr>
+        <w:t>2. It</w:t>
+      </w:r>
+      <w:r>
+        <w:rPr>
+          <w:rFonts w:asciiTheme="majorBidi" w:hAnsiTheme="majorBidi" w:cstheme="majorBidi"/>
+          <w:sz w:val="24"/>
+          <w:szCs w:val="24"/>
+        </w:rPr>
+        <w:t xml:space="preserve"> means </w:t>
+      </w:r>
+      <w:bookmarkStart w:id="0" w:name="_GoBack"/>
+      <w:bookmarkEnd w:id="0"/>
+      <w:r>
+        <w:rPr>
+          <w:rFonts w:asciiTheme="majorBidi" w:hAnsiTheme="majorBidi" w:cstheme="majorBidi"/>
+          <w:sz w:val="24"/>
+          <w:szCs w:val="24"/>
+        </w:rPr>
+        <w:t>O (</w:t>
+      </w:r>
+      <w:r>
+        <w:rPr>
+          <w:rFonts w:asciiTheme="majorBidi" w:hAnsiTheme="majorBidi" w:cstheme="majorBidi"/>
+          <w:sz w:val="24"/>
+          <w:szCs w:val="24"/>
+        </w:rPr>
+        <w:t>n2.376) </w:t>
+      </w:r>
+    </w:p>
+    <w:p>
+      <w:pPr>
+        <w:spacing w:after="0"/>
+        <w:rPr>
+          <w:rFonts w:asciiTheme="majorBidi" w:hAnsiTheme="majorBidi" w:cstheme="majorBidi"/>
+          <w:sz w:val="24"/>
+          <w:szCs w:val="24"/>
+        </w:rPr>
+      </w:pPr>
+    </w:p>
+    <w:p>
+      <w:pPr>
+        <w:pStyle w:val="ListParagraph"/>
+        <w:numPr>
+          <w:ilvl w:val="0"/>
+          <w:numId w:val="4"/>
+        </w:numPr>
+        <w:spacing w:after="0"/>
+        <w:rPr>
+          <w:rFonts w:asciiTheme="majorBidi" w:hAnsiTheme="majorBidi" w:cstheme="majorBidi"/>
+          <w:b/>
+          <w:bCs/>
+          <w:i/>
+          <w:iCs/>
+          <w:sz w:val="24"/>
+          <w:szCs w:val="24"/>
+        </w:rPr>
+      </w:pPr>
+      <w:proofErr w:type="spellStart"/>
+      <w:r>
+        <w:rPr>
+          <w:rFonts w:asciiTheme="majorBidi" w:hAnsiTheme="majorBidi" w:cstheme="majorBidi"/>
+          <w:b/>
+          <w:bCs/>
+          <w:i/>
+          <w:iCs/>
+          <w:sz w:val="24"/>
+          <w:szCs w:val="24"/>
+        </w:rPr>
+        <w:t>LUPinverse</w:t>
+      </w:r>
+      <w:proofErr w:type="spellEnd"/>
+      <w:r>
+        <w:rPr>
+          <w:rFonts w:asciiTheme="majorBidi" w:hAnsiTheme="majorBidi" w:cstheme="majorBidi"/>
+          <w:b/>
+          <w:bCs/>
+          <w:i/>
+          <w:iCs/>
+          <w:sz w:val="24"/>
+          <w:szCs w:val="24"/>
+        </w:rPr>
+        <w:t>:</w:t>
+      </w:r>
+    </w:p>
+    <w:p>
+      <w:pPr>
+        <w:pStyle w:val="ListParagraph"/>
+        <w:spacing w:after="0"/>
+        <w:ind w:left="1080"/>
+        <w:rPr>
+          <w:rFonts w:asciiTheme="majorBidi" w:hAnsiTheme="majorBidi" w:cstheme="majorBidi"/>
+          <w:sz w:val="24"/>
+          <w:szCs w:val="24"/>
+        </w:rPr>
+      </w:pPr>
+      <w:r>
+        <w:rPr>
+          <w:rFonts w:asciiTheme="majorBidi" w:hAnsiTheme="majorBidi" w:cstheme="majorBidi"/>
+          <w:sz w:val="24"/>
+          <w:szCs w:val="24"/>
+        </w:rPr>
+        <w:t>With time complexity as O(n</w:t>
+      </w:r>
+      <w:r>
+        <w:rPr>
+          <w:rFonts w:asciiTheme="majorBidi" w:hAnsiTheme="majorBidi" w:cstheme="majorBidi"/>
+          <w:sz w:val="24"/>
+          <w:szCs w:val="24"/>
+        </w:rPr>
+        <w:t>3</w:t>
+      </w:r>
+      <w:r>
+        <w:rPr>
+          <w:rFonts w:asciiTheme="majorBidi" w:hAnsiTheme="majorBidi" w:cstheme="majorBidi"/>
+          <w:sz w:val="24"/>
+          <w:szCs w:val="24"/>
+        </w:rPr>
+        <w:t>) and space complexity as O(</w:t>
+      </w:r>
+      <w:r>
+        <w:rPr>
+          <w:rFonts w:asciiTheme="majorBidi" w:hAnsiTheme="majorBidi" w:cstheme="majorBidi"/>
+          <w:sz w:val="24"/>
+          <w:szCs w:val="24"/>
+        </w:rPr>
+        <w:t>3</w:t>
+      </w:r>
+      <w:r>
+        <w:rPr>
+          <w:rFonts w:asciiTheme="majorBidi" w:hAnsiTheme="majorBidi" w:cstheme="majorBidi"/>
+          <w:sz w:val="24"/>
+          <w:szCs w:val="24"/>
+        </w:rPr>
+        <w:t>n+</w:t>
+      </w:r>
+      <w:r>
+        <w:rPr>
+          <w:rFonts w:asciiTheme="majorBidi" w:hAnsiTheme="majorBidi" w:cstheme="majorBidi"/>
+          <w:sz w:val="24"/>
+          <w:szCs w:val="24"/>
+        </w:rPr>
+        <w:t>2</w:t>
+      </w:r>
+      <w:r>
+        <w:rPr>
+          <w:rFonts w:asciiTheme="majorBidi" w:hAnsiTheme="majorBidi" w:cstheme="majorBidi"/>
+          <w:sz w:val="24"/>
+          <w:szCs w:val="24"/>
+        </w:rPr>
+        <w:t>n2) =O(n2)</w:t>
+      </w:r>
+    </w:p>
+    <w:p>
+      <w:pPr>
+        <w:pStyle w:val="ListParagraph"/>
+        <w:spacing w:after="0"/>
+        <w:ind w:left="360" w:firstLine="360"/>
+        <w:rPr>
+          <w:rFonts w:asciiTheme="majorBidi" w:hAnsiTheme="majorBidi" w:cstheme="majorBidi"/>
+          <w:color w:val="0070C0"/>
+          <w:sz w:val="28"/>
+          <w:szCs w:val="28"/>
+        </w:rPr>
+      </w:pPr>
+    </w:p>
+    <w:p>
+      <w:pPr>
+        <w:pStyle w:val="ListParagraph"/>
+        <w:spacing w:after="0"/>
+        <w:rPr>
+          <w:rFonts w:asciiTheme="majorBidi" w:hAnsiTheme="majorBidi" w:cstheme="majorBidi"/>
+          <w:sz w:val="24"/>
+          <w:szCs w:val="24"/>
+        </w:rPr>
+      </w:pPr>
+      <w:r>
+        <w:rPr>
+          <w:rFonts w:asciiTheme="majorBidi" w:hAnsiTheme="majorBidi" w:cstheme="majorBidi"/>
+          <w:sz w:val="24"/>
+          <w:szCs w:val="24"/>
+        </w:rPr>
+        <w:t xml:space="preserve">And according to code result </w:t>
+      </w:r>
+      <w:proofErr w:type="gramStart"/>
+      <w:r>
+        <w:rPr>
+          <w:rFonts w:asciiTheme="majorBidi" w:hAnsiTheme="majorBidi" w:cstheme="majorBidi"/>
+          <w:sz w:val="24"/>
+          <w:szCs w:val="24"/>
+        </w:rPr>
+        <w:t>On</w:t>
+      </w:r>
+      <w:proofErr w:type="gramEnd"/>
+      <w:r>
+        <w:rPr>
+          <w:rFonts w:asciiTheme="majorBidi" w:hAnsiTheme="majorBidi" w:cstheme="majorBidi"/>
+          <w:sz w:val="24"/>
+          <w:szCs w:val="24"/>
+        </w:rPr>
+        <w:t xml:space="preserve"> the used machine, size (in bytes) and precision (in number of decimal digits) of</w:t>
+      </w:r>
+    </w:p>
+    <w:p>
+      <w:pPr>
+        <w:pStyle w:val="ListParagraph"/>
+        <w:spacing w:after="0"/>
+        <w:ind w:left="360" w:firstLine="360"/>
+        <w:rPr>
+          <w:rFonts w:asciiTheme="majorBidi" w:hAnsiTheme="majorBidi" w:cstheme="majorBidi"/>
+          <w:sz w:val="24"/>
+          <w:szCs w:val="24"/>
+        </w:rPr>
+      </w:pPr>
+      <w:r>
+        <w:rPr>
+          <w:rFonts w:asciiTheme="majorBidi" w:hAnsiTheme="majorBidi" w:cstheme="majorBidi"/>
+          <w:sz w:val="24"/>
+          <w:szCs w:val="24"/>
+        </w:rPr>
+        <w:t xml:space="preserve">        float: 4 and 6,</w:t>
+      </w:r>
+    </w:p>
+    <w:p>
+      <w:pPr>
+        <w:pStyle w:val="ListParagraph"/>
+        <w:spacing w:after="0"/>
+        <w:ind w:left="360" w:firstLine="360"/>
+        <w:rPr>
+          <w:rFonts w:asciiTheme="majorBidi" w:hAnsiTheme="majorBidi" w:cstheme="majorBidi"/>
+          <w:sz w:val="24"/>
+          <w:szCs w:val="24"/>
+        </w:rPr>
+      </w:pPr>
+      <w:r>
+        <w:rPr>
+          <w:rFonts w:asciiTheme="majorBidi" w:hAnsiTheme="majorBidi" w:cstheme="majorBidi"/>
+          <w:sz w:val="24"/>
+          <w:szCs w:val="24"/>
+        </w:rPr>
+        <w:t xml:space="preserve">        double: 8 and 15</w:t>
+      </w:r>
+    </w:p>
+    <w:p>
+      <w:pPr>
+        <w:spacing w:after="0"/>
+        <w:rPr>
+          <w:rFonts w:asciiTheme="majorBidi" w:hAnsiTheme="majorBidi" w:cstheme="majorBidi"/>
+          <w:sz w:val="24"/>
+          <w:szCs w:val="24"/>
+        </w:rPr>
+      </w:pPr>
+      <w:r>
+        <w:rPr>
+          <w:rFonts w:asciiTheme="majorBidi" w:hAnsiTheme="majorBidi" w:cstheme="majorBidi"/>
+          <w:sz w:val="24"/>
+          <w:szCs w:val="24"/>
         </w:rPr>
         <w:tab/>
       </w:r>
     </w:p>
     <w:p>
       <w:pPr>
-        <w:autoSpaceDE w:val="0"/>
-        <w:autoSpaceDN w:val="0"/>
-        <w:adjustRightInd w:val="0"/>
-        <w:spacing w:after="0" w:line="240" w:lineRule="auto"/>
-        <w:rPr>
-          <w:rFonts w:ascii="CMR12" w:hAnsi="CMR12" w:cs="CMR12"/>
-          <w:sz w:val="24"/>
-          <w:szCs w:val="24"/>
-        </w:rPr>
-      </w:pPr>
-      <w:r>
-        <w:rPr>
-          <w:rFonts w:ascii="CMR12" w:hAnsi="CMR12" w:cs="CMR12"/>
-          <w:sz w:val="24"/>
-          <w:szCs w:val="24"/>
-        </w:rPr>
-        <w:t xml:space="preserve">place the largest entry of the </w:t>
-      </w:r>
-      <w:r>
-        <w:rPr>
-          <w:rFonts w:ascii="CMR12" w:hAnsi="CMR12" w:cs="CMR12"/>
-          <w:sz w:val="24"/>
-          <w:szCs w:val="24"/>
-        </w:rPr>
-        <w:t>fi</w:t>
-      </w:r>
-      <w:r>
-        <w:rPr>
-          <w:rFonts w:ascii="CMR12" w:hAnsi="CMR12" w:cs="CMR12"/>
-          <w:sz w:val="24"/>
-          <w:szCs w:val="24"/>
-        </w:rPr>
-        <w:t>rst</w:t>
-      </w:r>
-    </w:p>
-    <w:p>
-      <w:pPr>
-        <w:rPr>
-          <w:rFonts w:ascii="CMR12" w:hAnsi="CMR12" w:cs="CMR12"/>
-          <w:sz w:val="24"/>
-          <w:szCs w:val="24"/>
-        </w:rPr>
-      </w:pPr>
-      <w:r>
-        <w:rPr>
-          <w:rFonts w:ascii="CMR12" w:hAnsi="CMR12" w:cs="CMR12"/>
-          <w:sz w:val="24"/>
-          <w:szCs w:val="24"/>
-        </w:rPr>
-        <w:t xml:space="preserve">column of the matrix at the top of that </w:t>
-      </w:r>
-      <w:r>
-        <w:rPr>
-          <w:rFonts w:ascii="CMR12" w:hAnsi="CMR12" w:cs="CMR12"/>
-          <w:sz w:val="24"/>
-          <w:szCs w:val="24"/>
-        </w:rPr>
-        <w:t>fi</w:t>
-      </w:r>
-      <w:r>
-        <w:rPr>
-          <w:rFonts w:ascii="CMR12" w:hAnsi="CMR12" w:cs="CMR12"/>
-          <w:sz w:val="24"/>
-          <w:szCs w:val="24"/>
-        </w:rPr>
-        <w:t xml:space="preserve">rst </w:t>
-      </w:r>
-      <w:r>
-        <w:rPr>
-          <w:rFonts w:ascii="CMR12" w:hAnsi="CMR12" w:cs="CMR12"/>
-          <w:sz w:val="24"/>
-          <w:szCs w:val="24"/>
-        </w:rPr>
-        <w:t>column.</w:t>
-      </w:r>
-      <w:r>
-        <w:rPr>
-          <w:rFonts w:ascii="Arial" w:hAnsi="Arial" w:cs="Arial"/>
-          <w:color w:val="222222"/>
-          <w:sz w:val="21"/>
-          <w:szCs w:val="21"/>
-          <w:shd w:val="clear" w:color="auto" w:fill="FFFFFF"/>
-        </w:rPr>
-        <w:t xml:space="preserve"> Find</w:t>
-      </w:r>
-      <w:r>
-        <w:rPr>
-          <w:rFonts w:ascii="Arial" w:hAnsi="Arial" w:cs="Arial"/>
-          <w:color w:val="222222"/>
-          <w:sz w:val="21"/>
-          <w:szCs w:val="21"/>
-          <w:shd w:val="clear" w:color="auto" w:fill="FFFFFF"/>
-        </w:rPr>
-        <w:t xml:space="preserve"> largest </w:t>
-      </w:r>
-      <w:r>
-        <w:rPr>
-          <w:rFonts w:ascii="CMR12" w:hAnsi="CMR12" w:cs="CMR12"/>
-          <w:sz w:val="24"/>
-          <w:szCs w:val="24"/>
-        </w:rPr>
-        <w:t xml:space="preserve">need </w:t>
-      </w:r>
-      <w:r>
-        <w:rPr>
-          <w:rFonts w:ascii="CMMI12" w:hAnsi="CMMI12" w:cs="CMMI12"/>
-          <w:sz w:val="24"/>
-          <w:szCs w:val="24"/>
-        </w:rPr>
-        <w:t>O</w:t>
-      </w:r>
-      <w:r>
-        <w:rPr>
-          <w:rFonts w:ascii="CMR12" w:hAnsi="CMR12" w:cs="CMR12"/>
-          <w:sz w:val="24"/>
-          <w:szCs w:val="24"/>
-        </w:rPr>
-        <w:t>(</w:t>
-      </w:r>
-      <w:r>
-        <w:rPr>
-          <w:rFonts w:ascii="CMMI12" w:hAnsi="CMMI12" w:cs="CMMI12"/>
-          <w:sz w:val="24"/>
-          <w:szCs w:val="24"/>
-        </w:rPr>
-        <w:t>n</w:t>
-      </w:r>
-      <w:r>
-        <w:rPr>
-          <w:rFonts w:ascii="CMR8" w:hAnsi="CMR8" w:cs="CMR8"/>
-          <w:sz w:val="16"/>
-          <w:szCs w:val="16"/>
-        </w:rPr>
-        <w:t>2</w:t>
-      </w:r>
-      <w:r>
-        <w:rPr>
-          <w:rFonts w:ascii="CMR12" w:hAnsi="CMR12" w:cs="CMR12"/>
-          <w:sz w:val="24"/>
-          <w:szCs w:val="24"/>
-        </w:rPr>
-        <w:t>)</w:t>
-      </w:r>
-      <w:r>
-        <w:rPr>
-          <w:rFonts w:ascii="CMR12" w:hAnsi="CMR12" w:cs="CMR12"/>
+        <w:pStyle w:val="ListParagraph"/>
+        <w:numPr>
+          <w:ilvl w:val="0"/>
+          <w:numId w:val="2"/>
+        </w:numPr>
+        <w:spacing w:after="0"/>
+        <w:rPr>
+          <w:rFonts w:asciiTheme="majorBidi" w:hAnsiTheme="majorBidi" w:cstheme="majorBidi"/>
+          <w:color w:val="0070C0"/>
+          <w:sz w:val="28"/>
+          <w:szCs w:val="28"/>
+        </w:rPr>
+      </w:pPr>
+      <w:r>
+        <w:rPr>
+          <w:rFonts w:asciiTheme="majorBidi" w:hAnsiTheme="majorBidi" w:cstheme="majorBidi"/>
+          <w:color w:val="0070C0"/>
+          <w:sz w:val="28"/>
+          <w:szCs w:val="28"/>
+        </w:rPr>
+        <w:t>Proposed improvement</w:t>
+      </w:r>
+      <w:r>
+        <w:rPr>
+          <w:rFonts w:asciiTheme="majorBidi" w:hAnsiTheme="majorBidi" w:cstheme="majorBidi"/>
+          <w:color w:val="0070C0"/>
+          <w:sz w:val="28"/>
+          <w:szCs w:val="28"/>
+        </w:rPr>
+        <w:t>:</w:t>
+      </w:r>
+    </w:p>
+    <w:p>
+      <w:pPr>
+        <w:pStyle w:val="ListParagraph"/>
+        <w:spacing w:after="0"/>
+        <w:ind w:left="360"/>
+        <w:rPr>
+          <w:rFonts w:asciiTheme="majorBidi" w:hAnsiTheme="majorBidi" w:cstheme="majorBidi"/>
+          <w:color w:val="0070C0"/>
+          <w:sz w:val="28"/>
+          <w:szCs w:val="28"/>
+        </w:rPr>
+      </w:pPr>
+    </w:p>
+    <w:p>
+      <w:pPr>
+        <w:spacing w:line="240" w:lineRule="auto"/>
+        <w:rPr>
+          <w:rFonts w:asciiTheme="majorBidi" w:hAnsiTheme="majorBidi" w:cstheme="majorBidi"/>
+          <w:sz w:val="24"/>
+          <w:szCs w:val="24"/>
+        </w:rPr>
+      </w:pPr>
+      <w:r>
+        <w:rPr>
+          <w:rFonts w:asciiTheme="majorBidi" w:hAnsiTheme="majorBidi" w:cstheme="majorBidi"/>
+          <w:sz w:val="24"/>
+          <w:szCs w:val="24"/>
+        </w:rPr>
+        <w:t>As the result shows</w:t>
+      </w:r>
+      <w:r>
+        <w:rPr>
+          <w:rFonts w:asciiTheme="majorBidi" w:hAnsiTheme="majorBidi" w:cstheme="majorBidi"/>
+          <w:b/>
+          <w:bCs/>
+          <w:i/>
+          <w:iCs/>
           <w:sz w:val="24"/>
           <w:szCs w:val="24"/>
         </w:rPr>
         <w:t xml:space="preserve"> </w:t>
       </w:r>
-      <w:r>
-        <w:rPr>
-          <w:rFonts w:ascii="CMR12" w:hAnsi="CMR12" w:cs="CMR12"/>
-          <w:sz w:val="24"/>
-          <w:szCs w:val="24"/>
-        </w:rPr>
-        <w:t>comparisons.</w:t>
-      </w:r>
-    </w:p>
-    <w:p>
-      <w:pPr>
-        <w:ind w:left="1440"/>
-        <w:rPr>
-          <w:rFonts w:ascii="Arial" w:hAnsi="Arial" w:cs="Arial"/>
-          <w:color w:val="222222"/>
-          <w:sz w:val="21"/>
-          <w:szCs w:val="21"/>
-          <w:shd w:val="clear" w:color="auto" w:fill="FFFFFF"/>
-        </w:rPr>
-      </w:pPr>
+      <w:proofErr w:type="spellStart"/>
+      <w:r>
+        <w:rPr>
+          <w:rFonts w:asciiTheme="majorBidi" w:hAnsiTheme="majorBidi" w:cstheme="majorBidi"/>
+          <w:b/>
+          <w:bCs/>
+          <w:i/>
+          <w:iCs/>
+          <w:sz w:val="24"/>
+          <w:szCs w:val="24"/>
+        </w:rPr>
+        <w:t>LUPinverse</w:t>
+      </w:r>
+      <w:proofErr w:type="spellEnd"/>
+      <w:r>
+        <w:rPr>
+          <w:rFonts w:asciiTheme="majorBidi" w:hAnsiTheme="majorBidi" w:cstheme="majorBidi"/>
+          <w:b/>
+          <w:bCs/>
+          <w:i/>
+          <w:iCs/>
+          <w:sz w:val="24"/>
+          <w:szCs w:val="24"/>
+        </w:rPr>
+        <w:t xml:space="preserve"> </w:t>
+      </w:r>
+      <w:r>
+        <w:rPr>
+          <w:rFonts w:asciiTheme="majorBidi" w:hAnsiTheme="majorBidi" w:cstheme="majorBidi"/>
+          <w:sz w:val="24"/>
+          <w:szCs w:val="24"/>
+        </w:rPr>
+        <w:t>takes the most of execution time.</w:t>
+      </w:r>
+    </w:p>
+    <w:p>
+      <w:pPr>
+        <w:spacing w:line="240" w:lineRule="auto"/>
+        <w:rPr>
+          <w:rFonts w:asciiTheme="majorBidi" w:hAnsiTheme="majorBidi" w:cstheme="majorBidi"/>
+          <w:sz w:val="24"/>
+          <w:szCs w:val="24"/>
+        </w:rPr>
+      </w:pPr>
+      <w:r>
+        <w:rPr>
+          <w:rFonts w:asciiTheme="majorBidi" w:hAnsiTheme="majorBidi" w:cstheme="majorBidi"/>
+          <w:sz w:val="24"/>
+          <w:szCs w:val="24"/>
+        </w:rPr>
+        <w:t>This method solving mathematical equation</w:t>
+      </w:r>
+      <w:r>
+        <w:rPr>
+          <w:rFonts w:asciiTheme="majorBidi" w:hAnsiTheme="majorBidi" w:cstheme="majorBidi"/>
+          <w:b/>
+          <w:bCs/>
+          <w:i/>
+          <w:iCs/>
+          <w:sz w:val="24"/>
+          <w:szCs w:val="24"/>
+        </w:rPr>
+        <w:t xml:space="preserve"> </w:t>
+      </w:r>
+      <w:r>
+        <w:rPr>
+          <w:rFonts w:asciiTheme="majorBidi" w:hAnsiTheme="majorBidi" w:cstheme="majorBidi"/>
+          <w:sz w:val="24"/>
+          <w:szCs w:val="24"/>
+        </w:rPr>
+        <w:t>iteratively over each column.</w:t>
+      </w:r>
+    </w:p>
+    <w:p>
+      <w:pPr>
+        <w:spacing w:line="240" w:lineRule="auto"/>
+        <w:rPr>
+          <w:rFonts w:asciiTheme="majorBidi" w:hAnsiTheme="majorBidi" w:cstheme="majorBidi"/>
+          <w:sz w:val="24"/>
+          <w:szCs w:val="24"/>
+        </w:rPr>
+      </w:pPr>
+      <w:r>
+        <w:rPr>
+          <w:rFonts w:asciiTheme="majorBidi" w:hAnsiTheme="majorBidi" w:cstheme="majorBidi"/>
+          <w:sz w:val="24"/>
+          <w:szCs w:val="24"/>
+        </w:rPr>
+        <w:t xml:space="preserve">We can divide this work over multi threads that independently solve equation for specific column vector and in this way make the code much </w:t>
+      </w:r>
+      <w:r>
+        <w:rPr>
+          <w:rFonts w:asciiTheme="majorBidi" w:hAnsiTheme="majorBidi" w:cstheme="majorBidi"/>
+          <w:sz w:val="24"/>
+          <w:szCs w:val="24"/>
+        </w:rPr>
+        <w:t>faster</w:t>
+      </w:r>
+      <w:r>
+        <w:rPr>
+          <w:rFonts w:asciiTheme="majorBidi" w:hAnsiTheme="majorBidi" w:cstheme="majorBidi"/>
+          <w:sz w:val="24"/>
+          <w:szCs w:val="24"/>
+        </w:rPr>
+        <w:t>.</w:t>
+      </w:r>
+    </w:p>
+    <w:p>
+      <w:pPr>
+        <w:rPr>
+          <w:rFonts w:asciiTheme="majorBidi" w:hAnsiTheme="majorBidi" w:cstheme="majorBidi"/>
+          <w:sz w:val="24"/>
+          <w:szCs w:val="24"/>
+        </w:rPr>
+      </w:pPr>
+      <w:r>
+        <w:rPr>
+          <w:rFonts w:asciiTheme="majorBidi" w:hAnsiTheme="majorBidi" w:cstheme="majorBidi"/>
+          <w:sz w:val="24"/>
+          <w:szCs w:val="24"/>
+        </w:rPr>
+        <w:t xml:space="preserve">For another method </w:t>
+      </w:r>
+      <w:proofErr w:type="spellStart"/>
+      <w:r>
+        <w:rPr>
+          <w:rFonts w:asciiTheme="majorBidi" w:hAnsiTheme="majorBidi" w:cstheme="majorBidi"/>
+          <w:b/>
+          <w:bCs/>
+          <w:i/>
+          <w:iCs/>
+          <w:sz w:val="24"/>
+          <w:szCs w:val="24"/>
+        </w:rPr>
+        <w:t>LUPdecompose</w:t>
+      </w:r>
+      <w:proofErr w:type="spellEnd"/>
+      <w:r>
+        <w:rPr>
+          <w:rFonts w:asciiTheme="majorBidi" w:hAnsiTheme="majorBidi" w:cstheme="majorBidi"/>
+          <w:b/>
+          <w:bCs/>
+          <w:i/>
+          <w:iCs/>
+          <w:sz w:val="24"/>
+          <w:szCs w:val="24"/>
+        </w:rPr>
+        <w:t xml:space="preserve"> </w:t>
+      </w:r>
+      <w:r>
+        <w:rPr>
+          <w:rFonts w:asciiTheme="majorBidi" w:hAnsiTheme="majorBidi" w:cstheme="majorBidi"/>
+          <w:sz w:val="24"/>
+          <w:szCs w:val="24"/>
+        </w:rPr>
+        <w:t xml:space="preserve">that take </w:t>
+      </w:r>
+      <w:r>
+        <w:rPr>
+          <w:rFonts w:asciiTheme="majorBidi" w:hAnsiTheme="majorBidi" w:cstheme="majorBidi"/>
+          <w:sz w:val="24"/>
+          <w:szCs w:val="24"/>
+        </w:rPr>
+        <w:t>O(n2)</w:t>
+      </w:r>
+      <w:r>
+        <w:rPr>
+          <w:rFonts w:asciiTheme="majorBidi" w:hAnsiTheme="majorBidi" w:cstheme="majorBidi"/>
+          <w:sz w:val="24"/>
+          <w:szCs w:val="24"/>
+        </w:rPr>
+        <w:t xml:space="preserve"> time we can split the outer loop in specific sizes and pass them to some thread and make it faste</w:t>
+      </w:r>
+      <w:r>
+        <w:rPr>
+          <w:rFonts w:asciiTheme="majorBidi" w:hAnsiTheme="majorBidi" w:cstheme="majorBidi"/>
+          <w:sz w:val="24"/>
+          <w:szCs w:val="24"/>
+        </w:rPr>
+        <w:t>r</w:t>
+      </w:r>
+      <w:r>
+        <w:rPr>
+          <w:rFonts w:asciiTheme="majorBidi" w:hAnsiTheme="majorBidi" w:cstheme="majorBidi"/>
+          <w:sz w:val="24"/>
+          <w:szCs w:val="24"/>
+        </w:rPr>
+        <w:t>.</w:t>
+      </w:r>
     </w:p>
     <w:sectPr>
-      <w:headerReference w:type="default" r:id="rId7"/>
+      <w:headerReference w:type="default" r:id="rId13"/>
       <w:pgSz w:w="12240" w:h="15840"/>
       <w:pgMar w:top="1440" w:right="1440" w:bottom="1440" w:left="1440" w:header="720" w:footer="720" w:gutter="0"/>
       <w:cols w:space="720"/>
@@ -3259,8 +4516,16 @@
         <w:color w:val="808080" w:themeColor="background1" w:themeShade="80"/>
       </w:rPr>
       <w:tab/>
-      <w:t>Saleh Afzoon</w:t>
+      <w:t xml:space="preserve">Saleh </w:t>
     </w:r>
+    <w:proofErr w:type="spellStart"/>
+    <w:r>
+      <w:rPr>
+        <w:color w:val="808080" w:themeColor="background1" w:themeShade="80"/>
+      </w:rPr>
+      <w:t>Afzoon</w:t>
+    </w:r>
+    <w:proofErr w:type="spellEnd"/>
   </w:p>
 </w:hdr>
 </file>
@@ -3494,6 +4759,119 @@
     </w:lvl>
   </w:abstractNum>
   <w:abstractNum w:abstractNumId="2" w15:restartNumberingAfterBreak="0">
+    <w:nsid w:val="4FDC7F66"/>
+    <w:multiLevelType w:val="hybridMultilevel"/>
+    <w:tmpl w:val="92CC2800"/>
+    <w:lvl w:ilvl="0" w:tplc="04090001">
+      <w:start w:val="1"/>
+      <w:numFmt w:val="bullet"/>
+      <w:lvlText w:val=""/>
+      <w:lvlJc w:val="left"/>
+      <w:pPr>
+        <w:ind w:left="1080" w:hanging="360"/>
+      </w:pPr>
+      <w:rPr>
+        <w:rFonts w:ascii="Symbol" w:hAnsi="Symbol" w:hint="default"/>
+      </w:rPr>
+    </w:lvl>
+    <w:lvl w:ilvl="1" w:tplc="04090003" w:tentative="1">
+      <w:start w:val="1"/>
+      <w:numFmt w:val="bullet"/>
+      <w:lvlText w:val="o"/>
+      <w:lvlJc w:val="left"/>
+      <w:pPr>
+        <w:ind w:left="1800" w:hanging="360"/>
+      </w:pPr>
+      <w:rPr>
+        <w:rFonts w:ascii="Courier New" w:hAnsi="Courier New" w:cs="Courier New" w:hint="default"/>
+      </w:rPr>
+    </w:lvl>
+    <w:lvl w:ilvl="2" w:tplc="04090005" w:tentative="1">
+      <w:start w:val="1"/>
+      <w:numFmt w:val="bullet"/>
+      <w:lvlText w:val=""/>
+      <w:lvlJc w:val="left"/>
+      <w:pPr>
+        <w:ind w:left="2520" w:hanging="360"/>
+      </w:pPr>
+      <w:rPr>
+        <w:rFonts w:ascii="Wingdings" w:hAnsi="Wingdings" w:hint="default"/>
+      </w:rPr>
+    </w:lvl>
+    <w:lvl w:ilvl="3" w:tplc="04090001" w:tentative="1">
+      <w:start w:val="1"/>
+      <w:numFmt w:val="bullet"/>
+      <w:lvlText w:val=""/>
+      <w:lvlJc w:val="left"/>
+      <w:pPr>
+        <w:ind w:left="3240" w:hanging="360"/>
+      </w:pPr>
+      <w:rPr>
+        <w:rFonts w:ascii="Symbol" w:hAnsi="Symbol" w:hint="default"/>
+      </w:rPr>
+    </w:lvl>
+    <w:lvl w:ilvl="4" w:tplc="04090003" w:tentative="1">
+      <w:start w:val="1"/>
+      <w:numFmt w:val="bullet"/>
+      <w:lvlText w:val="o"/>
+      <w:lvlJc w:val="left"/>
+      <w:pPr>
+        <w:ind w:left="3960" w:hanging="360"/>
+      </w:pPr>
+      <w:rPr>
+        <w:rFonts w:ascii="Courier New" w:hAnsi="Courier New" w:cs="Courier New" w:hint="default"/>
+      </w:rPr>
+    </w:lvl>
+    <w:lvl w:ilvl="5" w:tplc="04090005" w:tentative="1">
+      <w:start w:val="1"/>
+      <w:numFmt w:val="bullet"/>
+      <w:lvlText w:val=""/>
+      <w:lvlJc w:val="left"/>
+      <w:pPr>
+        <w:ind w:left="4680" w:hanging="360"/>
+      </w:pPr>
+      <w:rPr>
+        <w:rFonts w:ascii="Wingdings" w:hAnsi="Wingdings" w:hint="default"/>
+      </w:rPr>
+    </w:lvl>
+    <w:lvl w:ilvl="6" w:tplc="04090001" w:tentative="1">
+      <w:start w:val="1"/>
+      <w:numFmt w:val="bullet"/>
+      <w:lvlText w:val=""/>
+      <w:lvlJc w:val="left"/>
+      <w:pPr>
+        <w:ind w:left="5400" w:hanging="360"/>
+      </w:pPr>
+      <w:rPr>
+        <w:rFonts w:ascii="Symbol" w:hAnsi="Symbol" w:hint="default"/>
+      </w:rPr>
+    </w:lvl>
+    <w:lvl w:ilvl="7" w:tplc="04090003" w:tentative="1">
+      <w:start w:val="1"/>
+      <w:numFmt w:val="bullet"/>
+      <w:lvlText w:val="o"/>
+      <w:lvlJc w:val="left"/>
+      <w:pPr>
+        <w:ind w:left="6120" w:hanging="360"/>
+      </w:pPr>
+      <w:rPr>
+        <w:rFonts w:ascii="Courier New" w:hAnsi="Courier New" w:cs="Courier New" w:hint="default"/>
+      </w:rPr>
+    </w:lvl>
+    <w:lvl w:ilvl="8" w:tplc="04090005" w:tentative="1">
+      <w:start w:val="1"/>
+      <w:numFmt w:val="bullet"/>
+      <w:lvlText w:val=""/>
+      <w:lvlJc w:val="left"/>
+      <w:pPr>
+        <w:ind w:left="6840" w:hanging="360"/>
+      </w:pPr>
+      <w:rPr>
+        <w:rFonts w:ascii="Wingdings" w:hAnsi="Wingdings" w:hint="default"/>
+      </w:rPr>
+    </w:lvl>
+  </w:abstractNum>
+  <w:abstractNum w:abstractNumId="3" w15:restartNumberingAfterBreak="0">
     <w:nsid w:val="768D6066"/>
     <w:multiLevelType w:val="multilevel"/>
     <w:tmpl w:val="DFA2D2B2"/>
@@ -3643,13 +5021,16 @@
     </w:lvl>
   </w:abstractNum>
   <w:num w:numId="1">
-    <w:abstractNumId w:val="2"/>
+    <w:abstractNumId w:val="3"/>
   </w:num>
   <w:num w:numId="2">
     <w:abstractNumId w:val="1"/>
   </w:num>
   <w:num w:numId="3">
     <w:abstractNumId w:val="0"/>
+  </w:num>
+  <w:num w:numId="4">
+    <w:abstractNumId w:val="2"/>
   </w:num>
 </w:numbering>
 </file>

</xml_diff>

<commit_message>
heap mode document completed
</commit_message>
<xml_diff>
--- a/document.docx
+++ b/document.docx
@@ -21,7 +21,36 @@
           <w:sz w:val="32"/>
           <w:szCs w:val="32"/>
         </w:rPr>
-        <w:t>Analyzing Matrix inversion algorithm</w:t>
+        <w:t xml:space="preserve">Analyzing Matrix inversion </w:t>
+      </w:r>
+      <w:proofErr w:type="gramStart"/>
+      <w:r>
+        <w:rPr>
+          <w:rFonts w:asciiTheme="majorBidi" w:hAnsiTheme="majorBidi" w:cstheme="majorBidi"/>
+          <w:color w:val="00B0F0"/>
+          <w:sz w:val="32"/>
+          <w:szCs w:val="32"/>
+        </w:rPr>
+        <w:t>algorithm</w:t>
+      </w:r>
+      <w:r>
+        <w:rPr>
+          <w:rFonts w:asciiTheme="majorBidi" w:hAnsiTheme="majorBidi" w:cstheme="majorBidi"/>
+          <w:color w:val="00B0F0"/>
+          <w:sz w:val="32"/>
+          <w:szCs w:val="32"/>
+        </w:rPr>
+        <w:t>(</w:t>
+      </w:r>
+      <w:proofErr w:type="gramEnd"/>
+      <w:r>
+        <w:rPr>
+          <w:rFonts w:asciiTheme="majorBidi" w:hAnsiTheme="majorBidi" w:cstheme="majorBidi"/>
+          <w:color w:val="00B0F0"/>
+          <w:sz w:val="32"/>
+          <w:szCs w:val="32"/>
+        </w:rPr>
+        <w:t>heap mem mode)</w:t>
       </w:r>
     </w:p>
     <w:p>
@@ -989,6 +1018,13 @@
         <w:rPr>
           <w:i/>
           <w:iCs/>
+        </w:rPr>
+        <w:t>**</w:t>
+      </w:r>
+      <w:r>
+        <w:rPr>
+          <w:i/>
+          <w:iCs/>
           <w:color w:val="9CDCFE"/>
         </w:rPr>
         <w:t>A</w:t>
@@ -998,7 +1034,7 @@
           <w:i/>
           <w:iCs/>
         </w:rPr>
-        <w:t>[MAX][MAX], </w:t>
+        <w:t>, </w:t>
       </w:r>
       <w:r>
         <w:rPr>
@@ -1019,6 +1055,13 @@
         <w:rPr>
           <w:i/>
           <w:iCs/>
+        </w:rPr>
+        <w:t>*</w:t>
+      </w:r>
+      <w:r>
+        <w:rPr>
+          <w:i/>
+          <w:iCs/>
           <w:color w:val="9CDCFE"/>
         </w:rPr>
         <w:t>P</w:t>
@@ -1028,7 +1071,7 @@
           <w:i/>
           <w:iCs/>
         </w:rPr>
-        <w:t>[MAX]);</w:t>
+        <w:t>);</w:t>
       </w:r>
     </w:p>
     <w:p>
@@ -1202,6 +1245,13 @@
         <w:rPr>
           <w:i/>
           <w:iCs/>
+        </w:rPr>
+        <w:t>*</w:t>
+      </w:r>
+      <w:r>
+        <w:rPr>
+          <w:i/>
+          <w:iCs/>
           <w:color w:val="9CDCFE"/>
         </w:rPr>
         <w:t>P</w:t>
@@ -1211,7 +1261,21 @@
           <w:i/>
           <w:iCs/>
         </w:rPr>
-        <w:t>[MAX], Type </w:t>
+        <w:t>, Type</w:t>
+      </w:r>
+      <w:r>
+        <w:rPr>
+          <w:i/>
+          <w:iCs/>
+        </w:rPr>
+        <w:t>**</w:t>
+      </w:r>
+      <w:r>
+        <w:rPr>
+          <w:i/>
+          <w:iCs/>
+        </w:rPr>
+        <w:t> </w:t>
       </w:r>
       <w:r>
         <w:rPr>
@@ -1226,23 +1290,28 @@
           <w:i/>
           <w:iCs/>
         </w:rPr>
-        <w:t>[MAX][MAX],</w:t>
-      </w:r>
-    </w:p>
-    <w:p>
-      <w:pPr>
-        <w:spacing w:line="240" w:lineRule="auto"/>
-        <w:rPr>
-          <w:i/>
-          <w:iCs/>
-        </w:rPr>
-      </w:pPr>
-      <w:r>
-        <w:rPr>
-          <w:i/>
-          <w:iCs/>
-        </w:rPr>
-        <w:t>                      Type </w:t>
+        <w:t>,</w:t>
+      </w:r>
+      <w:r>
+        <w:rPr>
+          <w:i/>
+          <w:iCs/>
+        </w:rPr>
+        <w:t xml:space="preserve"> </w:t>
+      </w:r>
+      <w:r>
+        <w:rPr>
+          <w:i/>
+          <w:iCs/>
+        </w:rPr>
+        <w:t>Type </w:t>
+      </w:r>
+      <w:r>
+        <w:rPr>
+          <w:i/>
+          <w:iCs/>
+        </w:rPr>
+        <w:t>**</w:t>
       </w:r>
       <w:r>
         <w:rPr>
@@ -1257,7 +1326,14 @@
           <w:i/>
           <w:iCs/>
         </w:rPr>
-        <w:t>[MAX][MAX], Type </w:t>
+        <w:t>, Type </w:t>
+      </w:r>
+      <w:r>
+        <w:rPr>
+          <w:i/>
+          <w:iCs/>
+        </w:rPr>
+        <w:t>*</w:t>
       </w:r>
       <w:r>
         <w:rPr>
@@ -1272,7 +1348,14 @@
           <w:i/>
           <w:iCs/>
         </w:rPr>
-        <w:t>[MAX], Type </w:t>
+        <w:t>, Type </w:t>
+      </w:r>
+      <w:r>
+        <w:rPr>
+          <w:i/>
+          <w:iCs/>
+        </w:rPr>
+        <w:t>*</w:t>
       </w:r>
       <w:r>
         <w:rPr>
@@ -1287,7 +1370,7 @@
           <w:i/>
           <w:iCs/>
         </w:rPr>
-        <w:t>[MAX]);</w:t>
+        <w:t>);</w:t>
       </w:r>
     </w:p>
     <w:p>
@@ -1380,6 +1463,7 @@
         <w:t>.</w:t>
       </w:r>
     </w:p>
+    <w:p/>
     <w:p/>
     <w:p>
       <w:pPr>
@@ -1619,7 +1703,7 @@
     <w:tbl>
       <w:tblPr>
         <w:tblpPr w:leftFromText="180" w:rightFromText="180" w:vertAnchor="text" w:horzAnchor="margin" w:tblpXSpec="center" w:tblpY="279"/>
-        <w:tblW w:w="9512" w:type="dxa"/>
+        <w:tblW w:w="7371" w:type="dxa"/>
         <w:tblCellSpacing w:w="15" w:type="dxa"/>
         <w:tblCellMar>
           <w:top w:w="15" w:type="dxa"/>
@@ -1630,11 +1714,11 @@
         <w:tblLook w:val="04A0" w:firstRow="1" w:lastRow="0" w:firstColumn="1" w:lastColumn="0" w:noHBand="0" w:noVBand="1"/>
       </w:tblPr>
       <w:tblGrid>
-        <w:gridCol w:w="9512"/>
+        <w:gridCol w:w="7371"/>
       </w:tblGrid>
       <w:tr>
         <w:trPr>
-          <w:trHeight w:val="156"/>
+          <w:trHeight w:val="201"/>
           <w:tblCellSpacing w:w="15" w:type="dxa"/>
         </w:trPr>
         <w:tc>
@@ -1689,73 +1773,6 @@
               <w:t>gcc</w:t>
             </w:r>
             <w:proofErr w:type="spellEnd"/>
-            <w:r>
-              <w:rPr>
-                <w:rFonts w:ascii="Courier New" w:eastAsia="Times New Roman" w:hAnsi="Courier New" w:cs="Courier New"/>
-                <w:color w:val="000000"/>
-                <w:sz w:val="20"/>
-                <w:szCs w:val="20"/>
-              </w:rPr>
-              <w:t xml:space="preserve"> -</w:t>
-            </w:r>
-            <w:proofErr w:type="spellStart"/>
-            <w:proofErr w:type="gramStart"/>
-            <w:r>
-              <w:rPr>
-                <w:rFonts w:ascii="Courier New" w:eastAsia="Times New Roman" w:hAnsi="Courier New" w:cs="Courier New"/>
-                <w:color w:val="000000"/>
-                <w:sz w:val="20"/>
-                <w:szCs w:val="20"/>
-              </w:rPr>
-              <w:t>Wl</w:t>
-            </w:r>
-            <w:proofErr w:type="spellEnd"/>
-            <w:r>
-              <w:rPr>
-                <w:rFonts w:ascii="Courier New" w:eastAsia="Times New Roman" w:hAnsi="Courier New" w:cs="Courier New"/>
-                <w:color w:val="000000"/>
-                <w:sz w:val="20"/>
-                <w:szCs w:val="20"/>
-              </w:rPr>
-              <w:t>,--</w:t>
-            </w:r>
-            <w:proofErr w:type="gramEnd"/>
-            <w:r>
-              <w:rPr>
-                <w:rFonts w:ascii="Courier New" w:eastAsia="Times New Roman" w:hAnsi="Courier New" w:cs="Courier New"/>
-                <w:color w:val="000000"/>
-                <w:sz w:val="20"/>
-                <w:szCs w:val="20"/>
-              </w:rPr>
-              <w:t>stack,4</w:t>
-            </w:r>
-            <w:r>
-              <w:rPr>
-                <w:rFonts w:ascii="Courier New" w:eastAsia="Times New Roman" w:hAnsi="Courier New" w:cs="Courier New"/>
-                <w:color w:val="000000"/>
-                <w:sz w:val="20"/>
-                <w:szCs w:val="20"/>
-              </w:rPr>
-              <w:t>0000</w:t>
-            </w:r>
-            <w:r>
-              <w:rPr>
-                <w:rFonts w:ascii="Courier New" w:eastAsia="Times New Roman" w:hAnsi="Courier New" w:cs="Courier New"/>
-                <w:color w:val="000000"/>
-                <w:sz w:val="20"/>
-                <w:szCs w:val="20"/>
-              </w:rPr>
-              <w:t>0</w:t>
-            </w:r>
-            <w:r>
-              <w:rPr>
-                <w:rFonts w:ascii="Courier New" w:eastAsia="Times New Roman" w:hAnsi="Courier New" w:cs="Courier New"/>
-                <w:color w:val="000000"/>
-                <w:sz w:val="20"/>
-                <w:szCs w:val="20"/>
-              </w:rPr>
-              <w:t>0</w:t>
-            </w:r>
             <w:r>
               <w:rPr>
                 <w:rFonts w:ascii="Courier New" w:eastAsia="Times New Roman" w:hAnsi="Courier New" w:cs="Courier New"/>
@@ -1821,16 +1838,7 @@
                 <w:sz w:val="20"/>
                 <w:szCs w:val="20"/>
               </w:rPr>
-              <w:t>0</w:t>
-            </w:r>
-            <w:r>
-              <w:rPr>
-                <w:rFonts w:ascii="Courier New" w:eastAsia="Times New Roman" w:hAnsi="Courier New" w:cs="Courier New"/>
-                <w:color w:val="000000"/>
-                <w:sz w:val="20"/>
-                <w:szCs w:val="20"/>
-              </w:rPr>
-              <w:t xml:space="preserve"> </w:t>
+              <w:t xml:space="preserve">0 </w:t>
             </w:r>
             <w:r>
               <w:rPr>
@@ -1865,12 +1873,20 @@
       <w:pPr>
         <w:ind w:firstLine="720"/>
         <w:rPr>
+          <w:rFonts w:asciiTheme="majorBidi" w:hAnsiTheme="majorBidi" w:cstheme="majorBidi"/>
+          <w:sz w:val="24"/>
+          <w:szCs w:val="24"/>
+        </w:rPr>
+      </w:pPr>
+      <w:r>
+        <w:rPr>
           <w:rFonts w:ascii="Courier New" w:eastAsia="Times New Roman" w:hAnsi="Courier New" w:cs="Courier New"/>
           <w:color w:val="000000"/>
           <w:sz w:val="20"/>
           <w:szCs w:val="20"/>
         </w:rPr>
-      </w:pPr>
+        <w:t>-</w:t>
+      </w:r>
       <w:r>
         <w:rPr>
           <w:rFonts w:ascii="Courier New" w:eastAsia="Times New Roman" w:hAnsi="Courier New" w:cs="Courier New"/>
@@ -1878,10 +1894,49 @@
           <w:sz w:val="20"/>
           <w:szCs w:val="20"/>
         </w:rPr>
-        <w:t>-</w:t>
-      </w:r>
-      <w:proofErr w:type="spellStart"/>
-      <w:proofErr w:type="gramStart"/>
+        <w:t>o:</w:t>
+      </w:r>
+      <w:r>
+        <w:rPr>
+          <w:rFonts w:asciiTheme="majorBidi" w:hAnsiTheme="majorBidi" w:cstheme="majorBidi"/>
+          <w:sz w:val="24"/>
+          <w:szCs w:val="24"/>
+        </w:rPr>
+        <w:t xml:space="preserve"> </w:t>
+      </w:r>
+      <w:r>
+        <w:rPr>
+          <w:rFonts w:asciiTheme="majorBidi" w:hAnsiTheme="majorBidi" w:cstheme="majorBidi"/>
+          <w:sz w:val="24"/>
+          <w:szCs w:val="24"/>
+        </w:rPr>
+        <w:t>s</w:t>
+      </w:r>
+      <w:r>
+        <w:rPr>
+          <w:rFonts w:asciiTheme="majorBidi" w:hAnsiTheme="majorBidi" w:cstheme="majorBidi"/>
+          <w:sz w:val="24"/>
+          <w:szCs w:val="24"/>
+        </w:rPr>
+        <w:t>pecify output exe file name</w:t>
+      </w:r>
+    </w:p>
+    <w:p>
+      <w:pPr>
+        <w:rPr>
+          <w:rFonts w:asciiTheme="majorBidi" w:hAnsiTheme="majorBidi" w:cstheme="majorBidi"/>
+          <w:sz w:val="24"/>
+          <w:szCs w:val="24"/>
+        </w:rPr>
+      </w:pPr>
+      <w:r>
+        <w:rPr>
+          <w:rFonts w:asciiTheme="majorBidi" w:hAnsiTheme="majorBidi" w:cstheme="majorBidi"/>
+          <w:sz w:val="24"/>
+          <w:szCs w:val="24"/>
+        </w:rPr>
+        <w:tab/>
+      </w:r>
       <w:r>
         <w:rPr>
           <w:rFonts w:ascii="Courier New" w:eastAsia="Times New Roman" w:hAnsi="Courier New" w:cs="Courier New"/>
@@ -1889,10 +1944,8 @@
           <w:sz w:val="20"/>
           <w:szCs w:val="20"/>
         </w:rPr>
-        <w:t>Wl,option</w:t>
-      </w:r>
-      <w:proofErr w:type="spellEnd"/>
-      <w:proofErr w:type="gramEnd"/>
+        <w:t>-o</w:t>
+      </w:r>
       <w:r>
         <w:rPr>
           <w:rFonts w:ascii="Courier New" w:eastAsia="Times New Roman" w:hAnsi="Courier New" w:cs="Courier New"/>
@@ -1900,8 +1953,42 @@
           <w:sz w:val="20"/>
           <w:szCs w:val="20"/>
         </w:rPr>
-        <w:t>:</w:t>
-      </w:r>
+        <w:t>0</w:t>
+      </w:r>
+      <w:r>
+        <w:rPr>
+          <w:rFonts w:asciiTheme="majorBidi" w:hAnsiTheme="majorBidi" w:cstheme="majorBidi"/>
+          <w:sz w:val="24"/>
+          <w:szCs w:val="24"/>
+        </w:rPr>
+        <w:t xml:space="preserve">: </w:t>
+      </w:r>
+      <w:r>
+        <w:rPr>
+          <w:rFonts w:asciiTheme="majorBidi" w:hAnsiTheme="majorBidi" w:cstheme="majorBidi"/>
+          <w:sz w:val="24"/>
+          <w:szCs w:val="24"/>
+        </w:rPr>
+        <w:t xml:space="preserve">without </w:t>
+      </w:r>
+      <w:r>
+        <w:rPr>
+          <w:rFonts w:asciiTheme="majorBidi" w:hAnsiTheme="majorBidi" w:cstheme="majorBidi"/>
+          <w:sz w:val="24"/>
+          <w:szCs w:val="24"/>
+        </w:rPr>
+        <w:t xml:space="preserve">optimizing </w:t>
+      </w:r>
+    </w:p>
+    <w:p>
+      <w:pPr>
+        <w:ind w:left="720"/>
+        <w:rPr>
+          <w:rFonts w:asciiTheme="majorBidi" w:hAnsiTheme="majorBidi" w:cstheme="majorBidi"/>
+          <w:sz w:val="24"/>
+          <w:szCs w:val="24"/>
+        </w:rPr>
+      </w:pPr>
       <w:r>
         <w:rPr>
           <w:rFonts w:ascii="Courier New" w:eastAsia="Times New Roman" w:hAnsi="Courier New" w:cs="Courier New"/>
@@ -1909,24 +1996,9 @@
           <w:sz w:val="20"/>
           <w:szCs w:val="20"/>
         </w:rPr>
-        <w:t xml:space="preserve"> </w:t>
-      </w:r>
-      <w:r>
-        <w:rPr>
-          <w:rFonts w:asciiTheme="majorBidi" w:hAnsiTheme="majorBidi" w:cstheme="majorBidi"/>
-          <w:sz w:val="24"/>
-          <w:szCs w:val="24"/>
-        </w:rPr>
-        <w:t>p</w:t>
-      </w:r>
-      <w:r>
-        <w:rPr>
-          <w:rFonts w:asciiTheme="majorBidi" w:hAnsiTheme="majorBidi" w:cstheme="majorBidi"/>
-          <w:sz w:val="24"/>
-          <w:szCs w:val="24"/>
-        </w:rPr>
-        <w:t>ass</w:t>
-      </w:r>
+        <w:t>-</w:t>
+      </w:r>
+      <w:proofErr w:type="spellStart"/>
       <w:r>
         <w:rPr>
           <w:rFonts w:ascii="Courier New" w:eastAsia="Times New Roman" w:hAnsi="Courier New" w:cs="Courier New"/>
@@ -1934,21 +2006,9 @@
           <w:sz w:val="20"/>
           <w:szCs w:val="20"/>
         </w:rPr>
-        <w:t xml:space="preserve"> option</w:t>
-      </w:r>
-      <w:r>
-        <w:rPr>
-          <w:rFonts w:asciiTheme="majorBidi" w:hAnsiTheme="majorBidi" w:cstheme="majorBidi"/>
-          <w:sz w:val="24"/>
-          <w:szCs w:val="24"/>
-        </w:rPr>
-        <w:t xml:space="preserve"> as an option to the linker.</w:t>
-      </w:r>
-    </w:p>
-    <w:p>
-      <w:pPr>
-        <w:ind w:left="720"/>
-      </w:pPr>
+        <w:t>pg</w:t>
+      </w:r>
+      <w:proofErr w:type="spellEnd"/>
       <w:r>
         <w:rPr>
           <w:rFonts w:ascii="Courier New" w:eastAsia="Times New Roman" w:hAnsi="Courier New" w:cs="Courier New"/>
@@ -1956,202 +2016,49 @@
           <w:sz w:val="20"/>
           <w:szCs w:val="20"/>
         </w:rPr>
-        <w:t>--</w:t>
-      </w:r>
-      <w:r>
-        <w:rPr>
-          <w:rFonts w:ascii="Courier New" w:eastAsia="Times New Roman" w:hAnsi="Courier New" w:cs="Courier New"/>
-          <w:color w:val="000000"/>
-          <w:sz w:val="20"/>
-          <w:szCs w:val="20"/>
-        </w:rPr>
-        <w:t>stack</w:t>
-      </w:r>
-      <w:r>
-        <w:rPr>
-          <w:rStyle w:val="SubtleReference"/>
-        </w:rPr>
-        <w:t>, &lt;</w:t>
-      </w:r>
-      <w:r>
-        <w:rPr>
-          <w:rFonts w:ascii="Courier New" w:eastAsia="Times New Roman" w:hAnsi="Courier New" w:cs="Courier New"/>
-          <w:color w:val="000000"/>
-          <w:sz w:val="20"/>
-          <w:szCs w:val="20"/>
-        </w:rPr>
-        <w:t>size&gt;</w:t>
-      </w:r>
-      <w:r>
-        <w:rPr>
-          <w:rFonts w:ascii="Courier New" w:eastAsia="Times New Roman" w:hAnsi="Courier New" w:cs="Courier New"/>
-          <w:color w:val="000000"/>
-          <w:sz w:val="20"/>
-          <w:szCs w:val="20"/>
-        </w:rPr>
-        <w:t>:</w:t>
-      </w:r>
-      <w:r>
+        <w:t xml:space="preserve">: </w:t>
+      </w:r>
+      <w:r>
+        <w:rPr>
+          <w:rFonts w:asciiTheme="majorBidi" w:hAnsiTheme="majorBidi" w:cstheme="majorBidi"/>
+          <w:sz w:val="24"/>
+          <w:szCs w:val="24"/>
+        </w:rPr>
+        <w:t xml:space="preserve">Generate extra code to write profile information suitable </w:t>
+      </w:r>
+      <w:r>
+        <w:rPr>
+          <w:rFonts w:asciiTheme="majorBidi" w:hAnsiTheme="majorBidi" w:cstheme="majorBidi"/>
+          <w:sz w:val="24"/>
+          <w:szCs w:val="24"/>
+        </w:rPr>
+        <w:t>use</w:t>
+      </w:r>
+      <w:r>
+        <w:rPr>
+          <w:rFonts w:asciiTheme="majorBidi" w:hAnsiTheme="majorBidi" w:cstheme="majorBidi"/>
+          <w:sz w:val="24"/>
+          <w:szCs w:val="24"/>
+        </w:rPr>
         <w:t xml:space="preserve"> </w:t>
       </w:r>
-      <w:r>
-        <w:rPr>
-          <w:rFonts w:asciiTheme="majorBidi" w:hAnsiTheme="majorBidi" w:cstheme="majorBidi"/>
-          <w:sz w:val="24"/>
-          <w:szCs w:val="24"/>
-        </w:rPr>
-        <w:t>where </w:t>
-      </w:r>
-      <w:r>
-        <w:rPr>
-          <w:rFonts w:ascii="Courier New" w:eastAsia="Times New Roman" w:hAnsi="Courier New" w:cs="Courier New"/>
-          <w:color w:val="000000"/>
-          <w:sz w:val="20"/>
-          <w:szCs w:val="20"/>
-        </w:rPr>
-        <w:t>&lt;size&gt;</w:t>
-      </w:r>
-      <w:r>
-        <w:rPr>
-          <w:rFonts w:asciiTheme="majorBidi" w:hAnsiTheme="majorBidi" w:cstheme="majorBidi"/>
-          <w:sz w:val="24"/>
-          <w:szCs w:val="24"/>
-        </w:rPr>
-        <w:t> is in bytes</w:t>
-      </w:r>
-      <w:r>
-        <w:rPr>
-          <w:rFonts w:asciiTheme="majorBidi" w:hAnsiTheme="majorBidi" w:cstheme="majorBidi"/>
-          <w:sz w:val="24"/>
-          <w:szCs w:val="24"/>
-        </w:rPr>
-        <w:t xml:space="preserve"> </w:t>
-      </w:r>
-      <w:r>
-        <w:rPr>
-          <w:rFonts w:asciiTheme="majorBidi" w:hAnsiTheme="majorBidi" w:cstheme="majorBidi"/>
-          <w:sz w:val="24"/>
-          <w:szCs w:val="24"/>
-        </w:rPr>
-        <w:t>to set the stack size.</w:t>
-      </w:r>
-    </w:p>
-    <w:p>
-      <w:pPr>
-        <w:rPr>
-          <w:rFonts w:asciiTheme="majorBidi" w:hAnsiTheme="majorBidi" w:cstheme="majorBidi"/>
-          <w:sz w:val="24"/>
-          <w:szCs w:val="24"/>
-        </w:rPr>
-      </w:pPr>
-      <w:r>
-        <w:rPr>
-          <w:rFonts w:asciiTheme="majorBidi" w:hAnsiTheme="majorBidi" w:cstheme="majorBidi"/>
-          <w:sz w:val="24"/>
-          <w:szCs w:val="24"/>
-        </w:rPr>
-        <w:tab/>
-      </w:r>
-      <w:r>
-        <w:rPr>
-          <w:rFonts w:ascii="Courier New" w:eastAsia="Times New Roman" w:hAnsi="Courier New" w:cs="Courier New"/>
-          <w:color w:val="000000"/>
-          <w:sz w:val="20"/>
-          <w:szCs w:val="20"/>
-        </w:rPr>
-        <w:t>-</w:t>
-      </w:r>
-      <w:r>
-        <w:rPr>
-          <w:rFonts w:ascii="Courier New" w:eastAsia="Times New Roman" w:hAnsi="Courier New" w:cs="Courier New"/>
-          <w:color w:val="000000"/>
-          <w:sz w:val="20"/>
-          <w:szCs w:val="20"/>
-        </w:rPr>
-        <w:t>o:</w:t>
-      </w:r>
-      <w:r>
-        <w:rPr>
-          <w:rFonts w:asciiTheme="majorBidi" w:hAnsiTheme="majorBidi" w:cstheme="majorBidi"/>
-          <w:sz w:val="24"/>
-          <w:szCs w:val="24"/>
-        </w:rPr>
-        <w:t xml:space="preserve"> </w:t>
-      </w:r>
-      <w:r>
-        <w:rPr>
-          <w:rFonts w:asciiTheme="majorBidi" w:hAnsiTheme="majorBidi" w:cstheme="majorBidi"/>
-          <w:sz w:val="24"/>
-          <w:szCs w:val="24"/>
-        </w:rPr>
-        <w:t>s</w:t>
-      </w:r>
-      <w:r>
-        <w:rPr>
-          <w:rFonts w:asciiTheme="majorBidi" w:hAnsiTheme="majorBidi" w:cstheme="majorBidi"/>
-          <w:sz w:val="24"/>
-          <w:szCs w:val="24"/>
-        </w:rPr>
-        <w:t>pecify output exe file name</w:t>
-      </w:r>
-    </w:p>
-    <w:p>
-      <w:pPr>
-        <w:rPr>
-          <w:rFonts w:asciiTheme="majorBidi" w:hAnsiTheme="majorBidi" w:cstheme="majorBidi"/>
-          <w:sz w:val="24"/>
-          <w:szCs w:val="24"/>
-        </w:rPr>
-      </w:pPr>
-      <w:r>
-        <w:rPr>
-          <w:rFonts w:asciiTheme="majorBidi" w:hAnsiTheme="majorBidi" w:cstheme="majorBidi"/>
-          <w:sz w:val="24"/>
-          <w:szCs w:val="24"/>
-        </w:rPr>
-        <w:tab/>
-      </w:r>
-      <w:r>
-        <w:rPr>
-          <w:rFonts w:ascii="Courier New" w:eastAsia="Times New Roman" w:hAnsi="Courier New" w:cs="Courier New"/>
-          <w:color w:val="000000"/>
-          <w:sz w:val="20"/>
-          <w:szCs w:val="20"/>
-        </w:rPr>
-        <w:t>-o</w:t>
-      </w:r>
-      <w:r>
-        <w:rPr>
-          <w:rFonts w:ascii="Courier New" w:eastAsia="Times New Roman" w:hAnsi="Courier New" w:cs="Courier New"/>
-          <w:color w:val="000000"/>
-          <w:sz w:val="20"/>
-          <w:szCs w:val="20"/>
-        </w:rPr>
-        <w:t>0</w:t>
-      </w:r>
-      <w:r>
-        <w:rPr>
-          <w:rFonts w:asciiTheme="majorBidi" w:hAnsiTheme="majorBidi" w:cstheme="majorBidi"/>
-          <w:sz w:val="24"/>
-          <w:szCs w:val="24"/>
-        </w:rPr>
-        <w:t xml:space="preserve">: </w:t>
-      </w:r>
-      <w:r>
-        <w:rPr>
-          <w:rFonts w:asciiTheme="majorBidi" w:hAnsiTheme="majorBidi" w:cstheme="majorBidi"/>
-          <w:sz w:val="24"/>
-          <w:szCs w:val="24"/>
-        </w:rPr>
-        <w:t xml:space="preserve">without </w:t>
-      </w:r>
-      <w:r>
-        <w:rPr>
-          <w:rFonts w:asciiTheme="majorBidi" w:hAnsiTheme="majorBidi" w:cstheme="majorBidi"/>
-          <w:sz w:val="24"/>
-          <w:szCs w:val="24"/>
-        </w:rPr>
-        <w:t xml:space="preserve">optimizing </w:t>
+      <w:proofErr w:type="spellStart"/>
+      <w:r>
+        <w:rPr>
+          <w:rFonts w:asciiTheme="majorBidi" w:hAnsiTheme="majorBidi" w:cstheme="majorBidi"/>
+          <w:sz w:val="24"/>
+          <w:szCs w:val="24"/>
+        </w:rPr>
+        <w:t>gprof</w:t>
+      </w:r>
+      <w:proofErr w:type="spellEnd"/>
+      <w:r>
+        <w:rPr>
+          <w:rFonts w:asciiTheme="majorBidi" w:hAnsiTheme="majorBidi" w:cstheme="majorBidi"/>
+          <w:sz w:val="24"/>
+          <w:szCs w:val="24"/>
+        </w:rPr>
+        <w:t>.</w:t>
       </w:r>
     </w:p>
     <w:p>
@@ -2163,77 +2070,6 @@
           <w:szCs w:val="24"/>
         </w:rPr>
       </w:pPr>
-      <w:r>
-        <w:rPr>
-          <w:rFonts w:ascii="Courier New" w:eastAsia="Times New Roman" w:hAnsi="Courier New" w:cs="Courier New"/>
-          <w:color w:val="000000"/>
-          <w:sz w:val="20"/>
-          <w:szCs w:val="20"/>
-        </w:rPr>
-        <w:t>-</w:t>
-      </w:r>
-      <w:proofErr w:type="spellStart"/>
-      <w:r>
-        <w:rPr>
-          <w:rFonts w:ascii="Courier New" w:eastAsia="Times New Roman" w:hAnsi="Courier New" w:cs="Courier New"/>
-          <w:color w:val="000000"/>
-          <w:sz w:val="20"/>
-          <w:szCs w:val="20"/>
-        </w:rPr>
-        <w:t>pg</w:t>
-      </w:r>
-      <w:proofErr w:type="spellEnd"/>
-      <w:r>
-        <w:rPr>
-          <w:rFonts w:ascii="Courier New" w:eastAsia="Times New Roman" w:hAnsi="Courier New" w:cs="Courier New"/>
-          <w:color w:val="000000"/>
-          <w:sz w:val="20"/>
-          <w:szCs w:val="20"/>
-        </w:rPr>
-        <w:t xml:space="preserve">: </w:t>
-      </w:r>
-      <w:r>
-        <w:rPr>
-          <w:rFonts w:asciiTheme="majorBidi" w:hAnsiTheme="majorBidi" w:cstheme="majorBidi"/>
-          <w:sz w:val="24"/>
-          <w:szCs w:val="24"/>
-        </w:rPr>
-        <w:t xml:space="preserve">Generate extra code to write profile information suitable </w:t>
-      </w:r>
-      <w:r>
-        <w:rPr>
-          <w:rFonts w:asciiTheme="majorBidi" w:hAnsiTheme="majorBidi" w:cstheme="majorBidi"/>
-          <w:sz w:val="24"/>
-          <w:szCs w:val="24"/>
-        </w:rPr>
-        <w:t>use</w:t>
-      </w:r>
-      <w:r>
-        <w:rPr>
-          <w:rFonts w:asciiTheme="majorBidi" w:hAnsiTheme="majorBidi" w:cstheme="majorBidi"/>
-          <w:sz w:val="24"/>
-          <w:szCs w:val="24"/>
-        </w:rPr>
-        <w:t xml:space="preserve"> </w:t>
-      </w:r>
-      <w:proofErr w:type="spellStart"/>
-      <w:r>
-        <w:rPr>
-          <w:rFonts w:asciiTheme="majorBidi" w:hAnsiTheme="majorBidi" w:cstheme="majorBidi"/>
-          <w:sz w:val="24"/>
-          <w:szCs w:val="24"/>
-        </w:rPr>
-        <w:t>gprof</w:t>
-      </w:r>
-      <w:proofErr w:type="spellEnd"/>
-      <w:r>
-        <w:rPr>
-          <w:rFonts w:asciiTheme="majorBidi" w:hAnsiTheme="majorBidi" w:cstheme="majorBidi"/>
-          <w:sz w:val="24"/>
-          <w:szCs w:val="24"/>
-        </w:rPr>
-        <w:t>.</w:t>
-      </w:r>
     </w:p>
     <w:p>
       <w:pPr>
@@ -2280,6 +2116,28 @@
     </w:p>
     <w:p>
       <w:pPr>
+        <w:spacing w:after="0"/>
+        <w:rPr>
+          <w:rFonts w:asciiTheme="majorBidi" w:hAnsiTheme="majorBidi" w:cstheme="majorBidi"/>
+          <w:color w:val="0070C0"/>
+          <w:sz w:val="28"/>
+          <w:szCs w:val="28"/>
+        </w:rPr>
+      </w:pPr>
+    </w:p>
+    <w:p>
+      <w:pPr>
+        <w:spacing w:after="0"/>
+        <w:rPr>
+          <w:rFonts w:asciiTheme="majorBidi" w:hAnsiTheme="majorBidi" w:cstheme="majorBidi"/>
+          <w:color w:val="0070C0"/>
+          <w:sz w:val="28"/>
+          <w:szCs w:val="28"/>
+        </w:rPr>
+      </w:pPr>
+    </w:p>
+    <w:p>
+      <w:pPr>
         <w:ind w:left="360"/>
         <w:rPr>
           <w:rFonts w:asciiTheme="majorBidi" w:hAnsiTheme="majorBidi" w:cstheme="majorBidi"/>
@@ -2394,6 +2252,100 @@
         </w:rPr>
         <w:t>3L = 6MB</w:t>
       </w:r>
+    </w:p>
+    <w:p>
+      <w:pPr>
+        <w:ind w:left="360"/>
+        <w:rPr>
+          <w:rFonts w:asciiTheme="majorBidi" w:hAnsiTheme="majorBidi" w:cstheme="majorBidi"/>
+        </w:rPr>
+      </w:pPr>
+    </w:p>
+    <w:p>
+      <w:pPr>
+        <w:ind w:left="360"/>
+        <w:rPr>
+          <w:rFonts w:asciiTheme="majorBidi" w:hAnsiTheme="majorBidi" w:cstheme="majorBidi"/>
+        </w:rPr>
+      </w:pPr>
+    </w:p>
+    <w:p>
+      <w:pPr>
+        <w:ind w:left="360"/>
+        <w:rPr>
+          <w:rFonts w:asciiTheme="majorBidi" w:hAnsiTheme="majorBidi" w:cstheme="majorBidi"/>
+        </w:rPr>
+      </w:pPr>
+    </w:p>
+    <w:p>
+      <w:pPr>
+        <w:ind w:left="360"/>
+        <w:rPr>
+          <w:rFonts w:asciiTheme="majorBidi" w:hAnsiTheme="majorBidi" w:cstheme="majorBidi"/>
+        </w:rPr>
+      </w:pPr>
+    </w:p>
+    <w:p>
+      <w:pPr>
+        <w:ind w:left="360"/>
+        <w:rPr>
+          <w:rFonts w:asciiTheme="majorBidi" w:hAnsiTheme="majorBidi" w:cstheme="majorBidi"/>
+        </w:rPr>
+      </w:pPr>
+    </w:p>
+    <w:p>
+      <w:pPr>
+        <w:ind w:left="360"/>
+        <w:rPr>
+          <w:rFonts w:asciiTheme="majorBidi" w:hAnsiTheme="majorBidi" w:cstheme="majorBidi"/>
+        </w:rPr>
+      </w:pPr>
+    </w:p>
+    <w:p>
+      <w:pPr>
+        <w:ind w:left="360"/>
+        <w:rPr>
+          <w:rFonts w:asciiTheme="majorBidi" w:hAnsiTheme="majorBidi" w:cstheme="majorBidi"/>
+        </w:rPr>
+      </w:pPr>
+    </w:p>
+    <w:p>
+      <w:pPr>
+        <w:ind w:left="360"/>
+        <w:rPr>
+          <w:rFonts w:asciiTheme="majorBidi" w:hAnsiTheme="majorBidi" w:cstheme="majorBidi"/>
+        </w:rPr>
+      </w:pPr>
+    </w:p>
+    <w:p>
+      <w:pPr>
+        <w:ind w:left="360"/>
+        <w:rPr>
+          <w:rFonts w:asciiTheme="majorBidi" w:hAnsiTheme="majorBidi" w:cstheme="majorBidi"/>
+        </w:rPr>
+      </w:pPr>
+    </w:p>
+    <w:p>
+      <w:pPr>
+        <w:ind w:left="360"/>
+        <w:rPr>
+          <w:rFonts w:asciiTheme="majorBidi" w:hAnsiTheme="majorBidi" w:cstheme="majorBidi"/>
+        </w:rPr>
+      </w:pPr>
+    </w:p>
+    <w:p>
+      <w:pPr>
+        <w:rPr>
+          <w:rFonts w:asciiTheme="majorBidi" w:hAnsiTheme="majorBidi" w:cstheme="majorBidi"/>
+        </w:rPr>
+      </w:pPr>
+    </w:p>
+    <w:p>
+      <w:pPr>
+        <w:rPr>
+          <w:rFonts w:asciiTheme="majorBidi" w:hAnsiTheme="majorBidi" w:cstheme="majorBidi"/>
+        </w:rPr>
+      </w:pPr>
     </w:p>
     <w:p>
       <w:pPr>
@@ -2417,6 +2369,7 @@
           <w:sz w:val="28"/>
           <w:szCs w:val="28"/>
         </w:rPr>
+        <w:lastRenderedPageBreak/>
         <w:t>Performance profiling</w:t>
       </w:r>
       <w:r>
@@ -2554,441 +2507,6 @@
       </w:tr>
     </w:tbl>
     <w:p/>
-    <w:p/>
-    <w:p>
-      <w:pPr>
-        <w:rPr>
-          <w:rFonts w:asciiTheme="majorBidi" w:hAnsiTheme="majorBidi" w:cstheme="majorBidi"/>
-          <w:color w:val="4472C4" w:themeColor="accent1"/>
-          <w:sz w:val="24"/>
-          <w:szCs w:val="24"/>
-        </w:rPr>
-      </w:pPr>
-      <w:r>
-        <w:rPr>
-          <w:rFonts w:asciiTheme="majorBidi" w:hAnsiTheme="majorBidi" w:cstheme="majorBidi"/>
-          <w:color w:val="4472C4" w:themeColor="accent1"/>
-          <w:sz w:val="24"/>
-          <w:szCs w:val="24"/>
-        </w:rPr>
-        <w:t>(500 * 500) Matrix</w:t>
-      </w:r>
-    </w:p>
-    <w:p>
-      <w:pPr>
-        <w:ind w:firstLine="360"/>
-        <w:rPr>
-          <w:rFonts w:asciiTheme="majorBidi" w:hAnsiTheme="majorBidi" w:cstheme="majorBidi"/>
-          <w:sz w:val="24"/>
-          <w:szCs w:val="24"/>
-        </w:rPr>
-      </w:pPr>
-      <w:r>
-        <w:rPr>
-          <w:rFonts w:asciiTheme="majorBidi" w:hAnsiTheme="majorBidi" w:cstheme="majorBidi"/>
-          <w:sz w:val="24"/>
-          <w:szCs w:val="24"/>
-        </w:rPr>
-        <w:t xml:space="preserve">int data type -&gt; </w:t>
-      </w:r>
-      <w:r>
-        <w:rPr>
-          <w:rFonts w:asciiTheme="majorBidi" w:hAnsiTheme="majorBidi" w:cstheme="majorBidi"/>
-          <w:b/>
-          <w:bCs/>
-          <w:i/>
-          <w:iCs/>
-          <w:sz w:val="24"/>
-          <w:szCs w:val="24"/>
-        </w:rPr>
-        <w:t>4</w:t>
-      </w:r>
-      <w:r>
-        <w:rPr>
-          <w:rFonts w:asciiTheme="majorBidi" w:hAnsiTheme="majorBidi" w:cstheme="majorBidi"/>
-          <w:b/>
-          <w:bCs/>
-          <w:i/>
-          <w:iCs/>
-          <w:sz w:val="24"/>
-          <w:szCs w:val="24"/>
-        </w:rPr>
-        <w:t>MB</w:t>
-      </w:r>
-      <w:r>
-        <w:rPr>
-          <w:rFonts w:asciiTheme="majorBidi" w:hAnsiTheme="majorBidi" w:cstheme="majorBidi"/>
-          <w:b/>
-          <w:bCs/>
-          <w:i/>
-          <w:iCs/>
-          <w:sz w:val="24"/>
-          <w:szCs w:val="24"/>
-        </w:rPr>
-        <w:t xml:space="preserve"> </w:t>
-      </w:r>
-      <w:r>
-        <w:rPr>
-          <w:rFonts w:asciiTheme="majorBidi" w:hAnsiTheme="majorBidi" w:cstheme="majorBidi"/>
-          <w:sz w:val="24"/>
-          <w:szCs w:val="24"/>
-        </w:rPr>
-        <w:t>stack size</w:t>
-      </w:r>
-    </w:p>
-    <w:p>
-      <w:pPr>
-        <w:ind w:firstLine="360"/>
-        <w:rPr>
-          <w:rFonts w:asciiTheme="majorBidi" w:hAnsiTheme="majorBidi" w:cstheme="majorBidi"/>
-          <w:sz w:val="24"/>
-          <w:szCs w:val="24"/>
-        </w:rPr>
-      </w:pPr>
-      <w:r>
-        <w:rPr>
-          <w:rFonts w:asciiTheme="majorBidi" w:hAnsiTheme="majorBidi" w:cstheme="majorBidi"/>
-          <w:sz w:val="24"/>
-          <w:szCs w:val="24"/>
-        </w:rPr>
-        <w:t xml:space="preserve">float data type -&gt; </w:t>
-      </w:r>
-      <w:r>
-        <w:rPr>
-          <w:rFonts w:asciiTheme="majorBidi" w:hAnsiTheme="majorBidi" w:cstheme="majorBidi"/>
-          <w:b/>
-          <w:bCs/>
-          <w:i/>
-          <w:iCs/>
-          <w:sz w:val="24"/>
-          <w:szCs w:val="24"/>
-        </w:rPr>
-        <w:t>4</w:t>
-      </w:r>
-      <w:r>
-        <w:rPr>
-          <w:rFonts w:asciiTheme="majorBidi" w:hAnsiTheme="majorBidi" w:cstheme="majorBidi"/>
-          <w:b/>
-          <w:bCs/>
-          <w:i/>
-          <w:iCs/>
-          <w:sz w:val="24"/>
-          <w:szCs w:val="24"/>
-        </w:rPr>
-        <w:t>MB</w:t>
-      </w:r>
-      <w:r>
-        <w:rPr>
-          <w:rFonts w:asciiTheme="majorBidi" w:hAnsiTheme="majorBidi" w:cstheme="majorBidi"/>
-          <w:b/>
-          <w:bCs/>
-          <w:i/>
-          <w:iCs/>
-          <w:sz w:val="24"/>
-          <w:szCs w:val="24"/>
-        </w:rPr>
-        <w:t xml:space="preserve"> </w:t>
-      </w:r>
-      <w:r>
-        <w:rPr>
-          <w:rFonts w:asciiTheme="majorBidi" w:hAnsiTheme="majorBidi" w:cstheme="majorBidi"/>
-          <w:sz w:val="24"/>
-          <w:szCs w:val="24"/>
-        </w:rPr>
-        <w:t>stack size</w:t>
-      </w:r>
-    </w:p>
-    <w:p>
-      <w:pPr>
-        <w:ind w:firstLine="360"/>
-        <w:rPr>
-          <w:rFonts w:asciiTheme="majorBidi" w:hAnsiTheme="majorBidi" w:cstheme="majorBidi"/>
-          <w:sz w:val="24"/>
-          <w:szCs w:val="24"/>
-        </w:rPr>
-      </w:pPr>
-      <w:r>
-        <w:rPr>
-          <w:rFonts w:asciiTheme="majorBidi" w:hAnsiTheme="majorBidi" w:cstheme="majorBidi"/>
-          <w:sz w:val="24"/>
-          <w:szCs w:val="24"/>
-        </w:rPr>
-        <w:t xml:space="preserve">double data type -&gt; </w:t>
-      </w:r>
-      <w:r>
-        <w:rPr>
-          <w:rFonts w:asciiTheme="majorBidi" w:hAnsiTheme="majorBidi" w:cstheme="majorBidi"/>
-          <w:b/>
-          <w:bCs/>
-          <w:i/>
-          <w:iCs/>
-          <w:sz w:val="24"/>
-          <w:szCs w:val="24"/>
-        </w:rPr>
-        <w:t>7</w:t>
-      </w:r>
-      <w:r>
-        <w:rPr>
-          <w:rFonts w:asciiTheme="majorBidi" w:hAnsiTheme="majorBidi" w:cstheme="majorBidi"/>
-          <w:b/>
-          <w:bCs/>
-          <w:i/>
-          <w:iCs/>
-          <w:sz w:val="24"/>
-          <w:szCs w:val="24"/>
-        </w:rPr>
-        <w:t>MB</w:t>
-      </w:r>
-      <w:r>
-        <w:rPr>
-          <w:rFonts w:asciiTheme="majorBidi" w:hAnsiTheme="majorBidi" w:cstheme="majorBidi"/>
-          <w:b/>
-          <w:bCs/>
-          <w:i/>
-          <w:iCs/>
-          <w:sz w:val="24"/>
-          <w:szCs w:val="24"/>
-        </w:rPr>
-        <w:t xml:space="preserve"> </w:t>
-      </w:r>
-      <w:r>
-        <w:rPr>
-          <w:rFonts w:asciiTheme="majorBidi" w:hAnsiTheme="majorBidi" w:cstheme="majorBidi"/>
-          <w:sz w:val="24"/>
-          <w:szCs w:val="24"/>
-        </w:rPr>
-        <w:t>stack size</w:t>
-      </w:r>
-    </w:p>
-    <w:p>
-      <w:pPr>
-        <w:ind w:firstLine="360"/>
-        <w:rPr>
-          <w:rFonts w:asciiTheme="majorBidi" w:hAnsiTheme="majorBidi" w:cstheme="majorBidi"/>
-          <w:sz w:val="24"/>
-          <w:szCs w:val="24"/>
-        </w:rPr>
-      </w:pPr>
-    </w:p>
-    <w:p>
-      <w:pPr>
-        <w:rPr>
-          <w:rFonts w:asciiTheme="majorBidi" w:hAnsiTheme="majorBidi" w:cstheme="majorBidi"/>
-          <w:color w:val="4472C4" w:themeColor="accent1"/>
-          <w:sz w:val="24"/>
-          <w:szCs w:val="24"/>
-        </w:rPr>
-      </w:pPr>
-      <w:r>
-        <w:rPr>
-          <w:rFonts w:asciiTheme="majorBidi" w:hAnsiTheme="majorBidi" w:cstheme="majorBidi"/>
-          <w:color w:val="4472C4" w:themeColor="accent1"/>
-          <w:sz w:val="24"/>
-          <w:szCs w:val="24"/>
-        </w:rPr>
-        <w:t>(1000 * 1000) Matrix</w:t>
-      </w:r>
-    </w:p>
-    <w:p>
-      <w:pPr>
-        <w:ind w:firstLine="360"/>
-        <w:rPr>
-          <w:rFonts w:asciiTheme="majorBidi" w:hAnsiTheme="majorBidi" w:cstheme="majorBidi"/>
-          <w:sz w:val="24"/>
-          <w:szCs w:val="24"/>
-        </w:rPr>
-      </w:pPr>
-      <w:r>
-        <w:rPr>
-          <w:rFonts w:asciiTheme="majorBidi" w:hAnsiTheme="majorBidi" w:cstheme="majorBidi"/>
-          <w:sz w:val="24"/>
-          <w:szCs w:val="24"/>
-        </w:rPr>
-        <w:t xml:space="preserve">int data type -&gt; </w:t>
-      </w:r>
-      <w:r>
-        <w:rPr>
-          <w:rFonts w:asciiTheme="majorBidi" w:hAnsiTheme="majorBidi" w:cstheme="majorBidi"/>
-          <w:b/>
-          <w:bCs/>
-          <w:i/>
-          <w:iCs/>
-          <w:sz w:val="24"/>
-          <w:szCs w:val="24"/>
-        </w:rPr>
-        <w:t>12</w:t>
-      </w:r>
-      <w:r>
-        <w:rPr>
-          <w:rFonts w:asciiTheme="majorBidi" w:hAnsiTheme="majorBidi" w:cstheme="majorBidi"/>
-          <w:b/>
-          <w:bCs/>
-          <w:i/>
-          <w:iCs/>
-          <w:sz w:val="24"/>
-          <w:szCs w:val="24"/>
-        </w:rPr>
-        <w:t>MB</w:t>
-      </w:r>
-      <w:r>
-        <w:rPr>
-          <w:rFonts w:asciiTheme="majorBidi" w:hAnsiTheme="majorBidi" w:cstheme="majorBidi"/>
-          <w:b/>
-          <w:bCs/>
-          <w:i/>
-          <w:iCs/>
-          <w:sz w:val="24"/>
-          <w:szCs w:val="24"/>
-        </w:rPr>
-        <w:t xml:space="preserve"> </w:t>
-      </w:r>
-      <w:r>
-        <w:rPr>
-          <w:rFonts w:asciiTheme="majorBidi" w:hAnsiTheme="majorBidi" w:cstheme="majorBidi"/>
-          <w:sz w:val="24"/>
-          <w:szCs w:val="24"/>
-        </w:rPr>
-        <w:t>stack size</w:t>
-      </w:r>
-    </w:p>
-    <w:p>
-      <w:pPr>
-        <w:ind w:firstLine="360"/>
-        <w:rPr>
-          <w:rFonts w:asciiTheme="majorBidi" w:hAnsiTheme="majorBidi" w:cstheme="majorBidi"/>
-          <w:sz w:val="24"/>
-          <w:szCs w:val="24"/>
-        </w:rPr>
-      </w:pPr>
-      <w:r>
-        <w:rPr>
-          <w:rFonts w:asciiTheme="majorBidi" w:hAnsiTheme="majorBidi" w:cstheme="majorBidi"/>
-          <w:sz w:val="24"/>
-          <w:szCs w:val="24"/>
-        </w:rPr>
-        <w:t xml:space="preserve">float data type -&gt; </w:t>
-      </w:r>
-      <w:r>
-        <w:rPr>
-          <w:rFonts w:asciiTheme="majorBidi" w:hAnsiTheme="majorBidi" w:cstheme="majorBidi"/>
-          <w:b/>
-          <w:bCs/>
-          <w:i/>
-          <w:iCs/>
-          <w:sz w:val="24"/>
-          <w:szCs w:val="24"/>
-        </w:rPr>
-        <w:t>12</w:t>
-      </w:r>
-      <w:r>
-        <w:rPr>
-          <w:rFonts w:asciiTheme="majorBidi" w:hAnsiTheme="majorBidi" w:cstheme="majorBidi"/>
-          <w:b/>
-          <w:bCs/>
-          <w:i/>
-          <w:iCs/>
-          <w:sz w:val="24"/>
-          <w:szCs w:val="24"/>
-        </w:rPr>
-        <w:t>MB</w:t>
-      </w:r>
-      <w:r>
-        <w:rPr>
-          <w:rFonts w:asciiTheme="majorBidi" w:hAnsiTheme="majorBidi" w:cstheme="majorBidi"/>
-          <w:b/>
-          <w:bCs/>
-          <w:i/>
-          <w:iCs/>
-          <w:sz w:val="24"/>
-          <w:szCs w:val="24"/>
-        </w:rPr>
-        <w:t xml:space="preserve"> </w:t>
-      </w:r>
-      <w:r>
-        <w:rPr>
-          <w:rFonts w:asciiTheme="majorBidi" w:hAnsiTheme="majorBidi" w:cstheme="majorBidi"/>
-          <w:sz w:val="24"/>
-          <w:szCs w:val="24"/>
-        </w:rPr>
-        <w:t>stack size</w:t>
-      </w:r>
-    </w:p>
-    <w:p>
-      <w:pPr>
-        <w:pStyle w:val="ListParagraph"/>
-        <w:spacing w:after="0"/>
-        <w:ind w:left="360"/>
-        <w:rPr>
-          <w:rFonts w:asciiTheme="majorBidi" w:hAnsiTheme="majorBidi" w:cstheme="majorBidi"/>
-          <w:sz w:val="24"/>
-          <w:szCs w:val="24"/>
-        </w:rPr>
-      </w:pPr>
-      <w:r>
-        <w:rPr>
-          <w:rFonts w:asciiTheme="majorBidi" w:hAnsiTheme="majorBidi" w:cstheme="majorBidi"/>
-          <w:sz w:val="24"/>
-          <w:szCs w:val="24"/>
-        </w:rPr>
-        <w:t xml:space="preserve">double data type -&gt; </w:t>
-      </w:r>
-      <w:r>
-        <w:rPr>
-          <w:rFonts w:asciiTheme="majorBidi" w:hAnsiTheme="majorBidi" w:cstheme="majorBidi"/>
-          <w:b/>
-          <w:bCs/>
-          <w:i/>
-          <w:iCs/>
-          <w:sz w:val="24"/>
-          <w:szCs w:val="24"/>
-        </w:rPr>
-        <w:t>2</w:t>
-      </w:r>
-      <w:r>
-        <w:rPr>
-          <w:rFonts w:asciiTheme="majorBidi" w:hAnsiTheme="majorBidi" w:cstheme="majorBidi"/>
-          <w:b/>
-          <w:bCs/>
-          <w:i/>
-          <w:iCs/>
-          <w:sz w:val="24"/>
-          <w:szCs w:val="24"/>
-        </w:rPr>
-        <w:t>8</w:t>
-      </w:r>
-      <w:r>
-        <w:rPr>
-          <w:rFonts w:asciiTheme="majorBidi" w:hAnsiTheme="majorBidi" w:cstheme="majorBidi"/>
-          <w:b/>
-          <w:bCs/>
-          <w:i/>
-          <w:iCs/>
-          <w:sz w:val="24"/>
-          <w:szCs w:val="24"/>
-        </w:rPr>
-        <w:t>MB</w:t>
-      </w:r>
-      <w:r>
-        <w:rPr>
-          <w:rFonts w:asciiTheme="majorBidi" w:hAnsiTheme="majorBidi" w:cstheme="majorBidi"/>
-          <w:b/>
-          <w:bCs/>
-          <w:i/>
-          <w:iCs/>
-          <w:sz w:val="24"/>
-          <w:szCs w:val="24"/>
-        </w:rPr>
-        <w:t xml:space="preserve"> </w:t>
-      </w:r>
-      <w:r>
-        <w:rPr>
-          <w:rFonts w:asciiTheme="majorBidi" w:hAnsiTheme="majorBidi" w:cstheme="majorBidi"/>
-          <w:sz w:val="24"/>
-          <w:szCs w:val="24"/>
-        </w:rPr>
-        <w:t>stack size</w:t>
-      </w:r>
-    </w:p>
     <w:p>
       <w:pPr>
         <w:rPr>
@@ -3052,15 +2570,6 @@
     </w:p>
     <w:p>
       <w:pPr>
-        <w:rPr>
-          <w:rFonts w:asciiTheme="majorBidi" w:hAnsiTheme="majorBidi" w:cstheme="majorBidi"/>
-          <w:sz w:val="24"/>
-          <w:szCs w:val="24"/>
-        </w:rPr>
-      </w:pPr>
-    </w:p>
-    <w:p>
-      <w:pPr>
         <w:jc w:val="center"/>
         <w:rPr>
           <w:rFonts w:asciiTheme="majorBidi" w:hAnsiTheme="majorBidi" w:cstheme="majorBidi"/>
@@ -3073,10 +2582,10 @@
           <w:noProof/>
         </w:rPr>
         <w:drawing>
-          <wp:inline distT="0" distB="0" distL="0" distR="0" wp14:anchorId="683CF8D8" wp14:editId="26276333">
-            <wp:extent cx="4938476" cy="1177637"/>
-            <wp:effectExtent l="0" t="0" r="0" b="3810"/>
-            <wp:docPr id="19" name="Picture 19"/>
+          <wp:inline distT="0" distB="0" distL="0" distR="0" wp14:anchorId="588D19B6" wp14:editId="7E689768">
+            <wp:extent cx="5624830" cy="1392555"/>
+            <wp:effectExtent l="0" t="0" r="0" b="0"/>
+            <wp:docPr id="1" name="Picture 1"/>
             <wp:cNvGraphicFramePr>
               <a:graphicFrameLocks xmlns:a="http://schemas.openxmlformats.org/drawingml/2006/main" noChangeAspect="1"/>
             </wp:cNvGraphicFramePr>
@@ -3084,7 +2593,7 @@
               <a:graphicData uri="http://schemas.openxmlformats.org/drawingml/2006/picture">
                 <pic:pic xmlns:pic="http://schemas.openxmlformats.org/drawingml/2006/picture">
                   <pic:nvPicPr>
-                    <pic:cNvPr id="0" name="Picture 17"/>
+                    <pic:cNvPr id="0" name="Picture 1"/>
                     <pic:cNvPicPr>
                       <a:picLocks noChangeAspect="1" noChangeArrowheads="1"/>
                     </pic:cNvPicPr>
@@ -3105,7 +2614,7 @@
                   <pic:spPr bwMode="auto">
                     <a:xfrm>
                       <a:off x="0" y="0"/>
-                      <a:ext cx="5031307" cy="1199774"/>
+                      <a:ext cx="5624830" cy="1392555"/>
                     </a:xfrm>
                     <a:prstGeom prst="rect">
                       <a:avLst/>
@@ -3184,10 +2693,10 @@
           <w:noProof/>
         </w:rPr>
         <w:drawing>
-          <wp:inline distT="0" distB="0" distL="0" distR="0" wp14:anchorId="6D7557E4" wp14:editId="494DF8C5">
-            <wp:extent cx="4973782" cy="1178085"/>
-            <wp:effectExtent l="0" t="0" r="0" b="3175"/>
-            <wp:docPr id="20" name="Picture 20"/>
+          <wp:inline distT="0" distB="0" distL="0" distR="0" wp14:anchorId="1AE1E773" wp14:editId="47FD7F9B">
+            <wp:extent cx="5250815" cy="1364615"/>
+            <wp:effectExtent l="0" t="0" r="6985" b="6985"/>
+            <wp:docPr id="3" name="Picture 3"/>
             <wp:cNvGraphicFramePr>
               <a:graphicFrameLocks xmlns:a="http://schemas.openxmlformats.org/drawingml/2006/main" noChangeAspect="1"/>
             </wp:cNvGraphicFramePr>
@@ -3195,7 +2704,7 @@
               <a:graphicData uri="http://schemas.openxmlformats.org/drawingml/2006/picture">
                 <pic:pic xmlns:pic="http://schemas.openxmlformats.org/drawingml/2006/picture">
                   <pic:nvPicPr>
-                    <pic:cNvPr id="0" name="Picture 19"/>
+                    <pic:cNvPr id="0" name="Picture 2"/>
                     <pic:cNvPicPr>
                       <a:picLocks noChangeAspect="1" noChangeArrowheads="1"/>
                     </pic:cNvPicPr>
@@ -3216,7 +2725,7 @@
                   <pic:spPr bwMode="auto">
                     <a:xfrm>
                       <a:off x="0" y="0"/>
-                      <a:ext cx="5026031" cy="1190461"/>
+                      <a:ext cx="5250815" cy="1364615"/>
                     </a:xfrm>
                     <a:prstGeom prst="rect">
                       <a:avLst/>
@@ -3314,10 +2823,181 @@
           <w:noProof/>
         </w:rPr>
         <w:drawing>
-          <wp:inline distT="0" distB="0" distL="0" distR="0" wp14:anchorId="4CDFD84B" wp14:editId="7B212F28">
-            <wp:extent cx="5146065" cy="1406236"/>
-            <wp:effectExtent l="0" t="0" r="0" b="3810"/>
-            <wp:docPr id="6" name="Picture 6"/>
+          <wp:inline distT="0" distB="0" distL="0" distR="0" wp14:anchorId="27CE764E" wp14:editId="404E9417">
+            <wp:extent cx="5264785" cy="1419860"/>
+            <wp:effectExtent l="0" t="0" r="0" b="8890"/>
+            <wp:docPr id="4" name="Picture 4"/>
+            <wp:cNvGraphicFramePr>
+              <a:graphicFrameLocks xmlns:a="http://schemas.openxmlformats.org/drawingml/2006/main" noChangeAspect="1"/>
+            </wp:cNvGraphicFramePr>
+            <a:graphic xmlns:a="http://schemas.openxmlformats.org/drawingml/2006/main">
+              <a:graphicData uri="http://schemas.openxmlformats.org/drawingml/2006/picture">
+                <pic:pic xmlns:pic="http://schemas.openxmlformats.org/drawingml/2006/picture">
+                  <pic:nvPicPr>
+                    <pic:cNvPr id="0" name="Picture 3"/>
+                    <pic:cNvPicPr>
+                      <a:picLocks noChangeAspect="1" noChangeArrowheads="1"/>
+                    </pic:cNvPicPr>
+                  </pic:nvPicPr>
+                  <pic:blipFill>
+                    <a:blip r:embed="rId10">
+                      <a:extLst>
+                        <a:ext uri="{28A0092B-C50C-407E-A947-70E740481C1C}">
+                          <a14:useLocalDpi xmlns:a14="http://schemas.microsoft.com/office/drawing/2010/main" val="0"/>
+                        </a:ext>
+                      </a:extLst>
+                    </a:blip>
+                    <a:srcRect/>
+                    <a:stretch>
+                      <a:fillRect/>
+                    </a:stretch>
+                  </pic:blipFill>
+                  <pic:spPr bwMode="auto">
+                    <a:xfrm>
+                      <a:off x="0" y="0"/>
+                      <a:ext cx="5264785" cy="1419860"/>
+                    </a:xfrm>
+                    <a:prstGeom prst="rect">
+                      <a:avLst/>
+                    </a:prstGeom>
+                    <a:noFill/>
+                    <a:ln>
+                      <a:noFill/>
+                    </a:ln>
+                  </pic:spPr>
+                </pic:pic>
+              </a:graphicData>
+            </a:graphic>
+          </wp:inline>
+        </w:drawing>
+      </w:r>
+    </w:p>
+    <w:p>
+      <w:pPr>
+        <w:jc w:val="center"/>
+      </w:pPr>
+    </w:p>
+    <w:p>
+      <w:pPr>
+        <w:jc w:val="center"/>
+      </w:pPr>
+    </w:p>
+    <w:p/>
+    <w:p>
+      <w:pPr>
+        <w:jc w:val="center"/>
+      </w:pPr>
+    </w:p>
+    <w:p>
+      <w:pPr>
+        <w:jc w:val="center"/>
+        <w:rPr>
+          <w:rFonts w:asciiTheme="majorBidi" w:hAnsiTheme="majorBidi" w:cstheme="majorBidi"/>
+          <w:sz w:val="28"/>
+          <w:szCs w:val="28"/>
+        </w:rPr>
+      </w:pPr>
+      <w:r>
+        <w:rPr>
+          <w:rFonts w:asciiTheme="majorBidi" w:hAnsiTheme="majorBidi" w:cstheme="majorBidi"/>
+          <w:sz w:val="28"/>
+          <w:szCs w:val="28"/>
+        </w:rPr>
+        <w:t>(</w:t>
+      </w:r>
+      <w:r>
+        <w:rPr>
+          <w:rFonts w:asciiTheme="majorBidi" w:hAnsiTheme="majorBidi" w:cstheme="majorBidi"/>
+          <w:sz w:val="28"/>
+          <w:szCs w:val="28"/>
+        </w:rPr>
+        <w:t>10</w:t>
+      </w:r>
+      <w:r>
+        <w:rPr>
+          <w:rFonts w:asciiTheme="majorBidi" w:hAnsiTheme="majorBidi" w:cstheme="majorBidi"/>
+          <w:sz w:val="28"/>
+          <w:szCs w:val="28"/>
+        </w:rPr>
+        <w:t xml:space="preserve">00 * </w:t>
+      </w:r>
+      <w:r>
+        <w:rPr>
+          <w:rFonts w:asciiTheme="majorBidi" w:hAnsiTheme="majorBidi" w:cstheme="majorBidi"/>
+          <w:sz w:val="28"/>
+          <w:szCs w:val="28"/>
+        </w:rPr>
+        <w:t>10</w:t>
+      </w:r>
+      <w:r>
+        <w:rPr>
+          <w:rFonts w:asciiTheme="majorBidi" w:hAnsiTheme="majorBidi" w:cstheme="majorBidi"/>
+          <w:sz w:val="28"/>
+          <w:szCs w:val="28"/>
+        </w:rPr>
+        <w:t>00) Matrix</w:t>
+      </w:r>
+    </w:p>
+    <w:p/>
+    <w:p>
+      <w:pPr>
+        <w:rPr>
+          <w:rFonts w:asciiTheme="majorBidi" w:hAnsiTheme="majorBidi" w:cstheme="majorBidi"/>
+          <w:b/>
+          <w:bCs/>
+          <w:color w:val="4472C4" w:themeColor="accent1"/>
+          <w:sz w:val="24"/>
+          <w:szCs w:val="24"/>
+        </w:rPr>
+      </w:pPr>
+      <w:r>
+        <w:rPr>
+          <w:rFonts w:asciiTheme="majorBidi" w:hAnsiTheme="majorBidi" w:cstheme="majorBidi"/>
+          <w:b/>
+          <w:bCs/>
+          <w:color w:val="4472C4" w:themeColor="accent1"/>
+          <w:sz w:val="24"/>
+          <w:szCs w:val="24"/>
+        </w:rPr>
+        <w:t>float</w:t>
+      </w:r>
+      <w:r>
+        <w:rPr>
+          <w:rFonts w:asciiTheme="majorBidi" w:hAnsiTheme="majorBidi" w:cstheme="majorBidi"/>
+          <w:b/>
+          <w:bCs/>
+          <w:color w:val="4472C4" w:themeColor="accent1"/>
+          <w:sz w:val="24"/>
+          <w:szCs w:val="24"/>
+        </w:rPr>
+        <w:t xml:space="preserve"> data type:</w:t>
+      </w:r>
+    </w:p>
+    <w:p>
+      <w:pPr>
+        <w:rPr>
+          <w:rFonts w:asciiTheme="majorBidi" w:hAnsiTheme="majorBidi" w:cstheme="majorBidi"/>
+          <w:b/>
+          <w:bCs/>
+          <w:color w:val="4472C4" w:themeColor="accent1"/>
+          <w:sz w:val="24"/>
+          <w:szCs w:val="24"/>
+        </w:rPr>
+      </w:pPr>
+    </w:p>
+    <w:p>
+      <w:pPr>
+        <w:jc w:val="center"/>
+      </w:pPr>
+      <w:r>
+        <w:rPr>
+          <w:noProof/>
+        </w:rPr>
+        <w:drawing>
+          <wp:inline distT="0" distB="0" distL="0" distR="0" wp14:anchorId="5F3EADED" wp14:editId="294B5047">
+            <wp:extent cx="5202555" cy="1378585"/>
+            <wp:effectExtent l="0" t="0" r="0" b="0"/>
+            <wp:docPr id="5" name="Picture 5"/>
             <wp:cNvGraphicFramePr>
               <a:graphicFrameLocks xmlns:a="http://schemas.openxmlformats.org/drawingml/2006/main" noChangeAspect="1"/>
             </wp:cNvGraphicFramePr>
@@ -3326,185 +3006,6 @@
                 <pic:pic xmlns:pic="http://schemas.openxmlformats.org/drawingml/2006/picture">
                   <pic:nvPicPr>
                     <pic:cNvPr id="0" name="Picture 4"/>
-                    <pic:cNvPicPr>
-                      <a:picLocks noChangeAspect="1" noChangeArrowheads="1"/>
-                    </pic:cNvPicPr>
-                  </pic:nvPicPr>
-                  <pic:blipFill rotWithShape="1">
-                    <a:blip r:embed="rId10">
-                      <a:extLst>
-                        <a:ext uri="{28A0092B-C50C-407E-A947-70E740481C1C}">
-                          <a14:useLocalDpi xmlns:a14="http://schemas.microsoft.com/office/drawing/2010/main" val="0"/>
-                        </a:ext>
-                      </a:extLst>
-                    </a:blip>
-                    <a:srcRect r="2297" b="24582"/>
-                    <a:stretch/>
-                  </pic:blipFill>
-                  <pic:spPr bwMode="auto">
-                    <a:xfrm>
-                      <a:off x="0" y="0"/>
-                      <a:ext cx="5226589" cy="1428240"/>
-                    </a:xfrm>
-                    <a:prstGeom prst="rect">
-                      <a:avLst/>
-                    </a:prstGeom>
-                    <a:noFill/>
-                    <a:ln>
-                      <a:noFill/>
-                    </a:ln>
-                    <a:extLst>
-                      <a:ext uri="{53640926-AAD7-44D8-BBD7-CCE9431645EC}">
-                        <a14:shadowObscured xmlns:a14="http://schemas.microsoft.com/office/drawing/2010/main"/>
-                      </a:ext>
-                    </a:extLst>
-                  </pic:spPr>
-                </pic:pic>
-              </a:graphicData>
-            </a:graphic>
-          </wp:inline>
-        </w:drawing>
-      </w:r>
-    </w:p>
-    <w:p>
-      <w:pPr>
-        <w:jc w:val="center"/>
-      </w:pPr>
-    </w:p>
-    <w:p>
-      <w:pPr>
-        <w:jc w:val="center"/>
-      </w:pPr>
-    </w:p>
-    <w:p>
-      <w:pPr>
-        <w:jc w:val="center"/>
-      </w:pPr>
-    </w:p>
-    <w:p>
-      <w:pPr>
-        <w:jc w:val="center"/>
-      </w:pPr>
-    </w:p>
-    <w:p>
-      <w:pPr>
-        <w:jc w:val="center"/>
-        <w:rPr>
-          <w:rFonts w:asciiTheme="majorBidi" w:hAnsiTheme="majorBidi" w:cstheme="majorBidi"/>
-          <w:sz w:val="28"/>
-          <w:szCs w:val="28"/>
-        </w:rPr>
-      </w:pPr>
-      <w:r>
-        <w:rPr>
-          <w:rFonts w:asciiTheme="majorBidi" w:hAnsiTheme="majorBidi" w:cstheme="majorBidi"/>
-          <w:sz w:val="28"/>
-          <w:szCs w:val="28"/>
-        </w:rPr>
-        <w:lastRenderedPageBreak/>
-        <w:t>(</w:t>
-      </w:r>
-      <w:r>
-        <w:rPr>
-          <w:rFonts w:asciiTheme="majorBidi" w:hAnsiTheme="majorBidi" w:cstheme="majorBidi"/>
-          <w:sz w:val="28"/>
-          <w:szCs w:val="28"/>
-        </w:rPr>
-        <w:t>10</w:t>
-      </w:r>
-      <w:r>
-        <w:rPr>
-          <w:rFonts w:asciiTheme="majorBidi" w:hAnsiTheme="majorBidi" w:cstheme="majorBidi"/>
-          <w:sz w:val="28"/>
-          <w:szCs w:val="28"/>
-        </w:rPr>
-        <w:t xml:space="preserve">00 * </w:t>
-      </w:r>
-      <w:r>
-        <w:rPr>
-          <w:rFonts w:asciiTheme="majorBidi" w:hAnsiTheme="majorBidi" w:cstheme="majorBidi"/>
-          <w:sz w:val="28"/>
-          <w:szCs w:val="28"/>
-        </w:rPr>
-        <w:t>10</w:t>
-      </w:r>
-      <w:r>
-        <w:rPr>
-          <w:rFonts w:asciiTheme="majorBidi" w:hAnsiTheme="majorBidi" w:cstheme="majorBidi"/>
-          <w:sz w:val="28"/>
-          <w:szCs w:val="28"/>
-        </w:rPr>
-        <w:t>00) Matrix</w:t>
-      </w:r>
-    </w:p>
-    <w:p/>
-    <w:p>
-      <w:pPr>
-        <w:rPr>
-          <w:rFonts w:asciiTheme="majorBidi" w:hAnsiTheme="majorBidi" w:cstheme="majorBidi"/>
-          <w:b/>
-          <w:bCs/>
-          <w:color w:val="4472C4" w:themeColor="accent1"/>
-          <w:sz w:val="24"/>
-          <w:szCs w:val="24"/>
-        </w:rPr>
-      </w:pPr>
-      <w:r>
-        <w:rPr>
-          <w:rFonts w:asciiTheme="majorBidi" w:hAnsiTheme="majorBidi" w:cstheme="majorBidi"/>
-          <w:b/>
-          <w:bCs/>
-          <w:color w:val="4472C4" w:themeColor="accent1"/>
-          <w:sz w:val="24"/>
-          <w:szCs w:val="24"/>
-        </w:rPr>
-        <w:t>float</w:t>
-      </w:r>
-      <w:r>
-        <w:rPr>
-          <w:rFonts w:asciiTheme="majorBidi" w:hAnsiTheme="majorBidi" w:cstheme="majorBidi"/>
-          <w:b/>
-          <w:bCs/>
-          <w:color w:val="4472C4" w:themeColor="accent1"/>
-          <w:sz w:val="24"/>
-          <w:szCs w:val="24"/>
-        </w:rPr>
-        <w:t xml:space="preserve"> data type:</w:t>
-      </w:r>
-    </w:p>
-    <w:p>
-      <w:pPr>
-        <w:rPr>
-          <w:rFonts w:asciiTheme="majorBidi" w:hAnsiTheme="majorBidi" w:cstheme="majorBidi"/>
-          <w:b/>
-          <w:bCs/>
-          <w:color w:val="4472C4" w:themeColor="accent1"/>
-          <w:sz w:val="24"/>
-          <w:szCs w:val="24"/>
-        </w:rPr>
-      </w:pPr>
-    </w:p>
-    <w:p>
-      <w:pPr>
-        <w:jc w:val="center"/>
-      </w:pPr>
-      <w:r>
-        <w:rPr>
-          <w:noProof/>
-        </w:rPr>
-        <w:drawing>
-          <wp:inline distT="0" distB="0" distL="0" distR="0" wp14:anchorId="48F322D9" wp14:editId="4B190EB1">
-            <wp:extent cx="5209309" cy="1215821"/>
-            <wp:effectExtent l="0" t="0" r="0" b="3810"/>
-            <wp:docPr id="21" name="Picture 21"/>
-            <wp:cNvGraphicFramePr>
-              <a:graphicFrameLocks xmlns:a="http://schemas.openxmlformats.org/drawingml/2006/main" noChangeAspect="1"/>
-            </wp:cNvGraphicFramePr>
-            <a:graphic xmlns:a="http://schemas.openxmlformats.org/drawingml/2006/main">
-              <a:graphicData uri="http://schemas.openxmlformats.org/drawingml/2006/picture">
-                <pic:pic xmlns:pic="http://schemas.openxmlformats.org/drawingml/2006/picture">
-                  <pic:nvPicPr>
-                    <pic:cNvPr id="0" name="Picture 21"/>
                     <pic:cNvPicPr>
                       <a:picLocks noChangeAspect="1" noChangeArrowheads="1"/>
                     </pic:cNvPicPr>
@@ -3525,7 +3026,7 @@
                   <pic:spPr bwMode="auto">
                     <a:xfrm>
                       <a:off x="0" y="0"/>
-                      <a:ext cx="5267703" cy="1229450"/>
+                      <a:ext cx="5202555" cy="1378585"/>
                     </a:xfrm>
                     <a:prstGeom prst="rect">
                       <a:avLst/>
@@ -3543,6 +3044,7 @@
       </w:r>
     </w:p>
     <w:p/>
+    <w:p/>
     <w:p>
       <w:pPr>
         <w:rPr>
@@ -3598,10 +3100,10 @@
           <w:noProof/>
         </w:rPr>
         <w:drawing>
-          <wp:inline distT="0" distB="0" distL="0" distR="0" wp14:anchorId="18BD8219" wp14:editId="0A37F452">
-            <wp:extent cx="5382491" cy="1293663"/>
-            <wp:effectExtent l="0" t="0" r="8890" b="1905"/>
-            <wp:docPr id="22" name="Picture 22"/>
+          <wp:inline distT="0" distB="0" distL="0" distR="0" wp14:anchorId="3C478506" wp14:editId="16E01EC4">
+            <wp:extent cx="5202555" cy="1357630"/>
+            <wp:effectExtent l="0" t="0" r="0" b="0"/>
+            <wp:docPr id="8" name="Picture 8"/>
             <wp:cNvGraphicFramePr>
               <a:graphicFrameLocks xmlns:a="http://schemas.openxmlformats.org/drawingml/2006/main" noChangeAspect="1"/>
             </wp:cNvGraphicFramePr>
@@ -3609,7 +3111,7 @@
               <a:graphicData uri="http://schemas.openxmlformats.org/drawingml/2006/picture">
                 <pic:pic xmlns:pic="http://schemas.openxmlformats.org/drawingml/2006/picture">
                   <pic:nvPicPr>
-                    <pic:cNvPr id="0" name="Picture 22"/>
+                    <pic:cNvPr id="0" name="Picture 6"/>
                     <pic:cNvPicPr>
                       <a:picLocks noChangeAspect="1" noChangeArrowheads="1"/>
                     </pic:cNvPicPr>
@@ -3630,7 +3132,7 @@
                   <pic:spPr bwMode="auto">
                     <a:xfrm>
                       <a:off x="0" y="0"/>
-                      <a:ext cx="5429442" cy="1304947"/>
+                      <a:ext cx="5202555" cy="1357630"/>
                     </a:xfrm>
                     <a:prstGeom prst="rect">
                       <a:avLst/>
@@ -3655,13 +3157,6 @@
     <w:p/>
     <w:p/>
     <w:p/>
-    <w:p/>
-    <w:p/>
-    <w:p/>
-    <w:p>
-      <w:bookmarkStart w:id="0" w:name="_GoBack"/>
-      <w:bookmarkEnd w:id="0"/>
-    </w:p>
     <w:p>
       <w:pPr>
         <w:pStyle w:val="ListParagraph"/>
@@ -3740,51 +3235,118 @@
           <w:rFonts w:asciiTheme="majorBidi" w:hAnsiTheme="majorBidi" w:cstheme="majorBidi"/>
           <w:color w:val="808080" w:themeColor="background1" w:themeShade="80"/>
         </w:rPr>
-        <w:t xml:space="preserve">The first function address always is </w:t>
+        <w:t>1</w:t>
       </w:r>
       <w:r>
         <w:rPr>
           <w:rFonts w:asciiTheme="majorBidi" w:hAnsiTheme="majorBidi" w:cstheme="majorBidi"/>
           <w:color w:val="808080" w:themeColor="background1" w:themeShade="80"/>
-        </w:rPr>
-        <w:t xml:space="preserve">= </w:t>
+          <w:vertAlign w:val="superscript"/>
+        </w:rPr>
+        <w:t>st</w:t>
+      </w:r>
+      <w:r>
+        <w:rPr>
+          <w:rFonts w:asciiTheme="majorBidi" w:hAnsiTheme="majorBidi" w:cstheme="majorBidi"/>
+          <w:color w:val="808080" w:themeColor="background1" w:themeShade="80"/>
+        </w:rPr>
+        <w:t xml:space="preserve"> </w:t>
+      </w:r>
+      <w:r>
+        <w:rPr>
+          <w:rFonts w:asciiTheme="majorBidi" w:hAnsiTheme="majorBidi" w:cstheme="majorBidi"/>
+          <w:color w:val="808080" w:themeColor="background1" w:themeShade="80"/>
+        </w:rPr>
+        <w:t>f</w:t>
+      </w:r>
+      <w:r>
+        <w:rPr>
+          <w:rFonts w:asciiTheme="majorBidi" w:hAnsiTheme="majorBidi" w:cstheme="majorBidi"/>
+          <w:color w:val="808080" w:themeColor="background1" w:themeShade="80"/>
+        </w:rPr>
+        <w:t>unction address always is</w:t>
+      </w:r>
+      <w:r>
+        <w:rPr>
+          <w:rFonts w:asciiTheme="majorBidi" w:hAnsiTheme="majorBidi" w:cstheme="majorBidi"/>
+          <w:color w:val="808080" w:themeColor="background1" w:themeShade="80"/>
+        </w:rPr>
+        <w:t xml:space="preserve"> </w:t>
       </w:r>
       <w:proofErr w:type="spellStart"/>
-      <w:r>
-        <w:rPr>
-          <w:rFonts w:asciiTheme="majorBidi" w:hAnsiTheme="majorBidi" w:cstheme="majorBidi"/>
-          <w:b/>
-          <w:bCs/>
-          <w:i/>
-          <w:iCs/>
-          <w:color w:val="808080" w:themeColor="background1" w:themeShade="80"/>
+      <w:proofErr w:type="gramStart"/>
+      <w:r>
+        <w:rPr>
+          <w:rFonts w:asciiTheme="majorBidi" w:hAnsiTheme="majorBidi" w:cstheme="majorBidi"/>
+          <w:b/>
+          <w:bCs/>
+          <w:i/>
+          <w:iCs/>
+          <w:color w:val="0D0D0D" w:themeColor="text1" w:themeTint="F2"/>
           <w:sz w:val="20"/>
           <w:szCs w:val="20"/>
         </w:rPr>
         <w:t>LUPinverse</w:t>
       </w:r>
       <w:proofErr w:type="spellEnd"/>
-    </w:p>
-    <w:p>
-      <w:pPr>
-        <w:jc w:val="center"/>
-        <w:rPr>
-          <w:rFonts w:asciiTheme="majorBidi" w:hAnsiTheme="majorBidi" w:cstheme="majorBidi"/>
-          <w:b/>
-          <w:bCs/>
-          <w:i/>
-          <w:iCs/>
-          <w:color w:val="808080" w:themeColor="background1" w:themeShade="80"/>
+      <w:r>
+        <w:rPr>
+          <w:rFonts w:asciiTheme="majorBidi" w:hAnsiTheme="majorBidi" w:cstheme="majorBidi"/>
+          <w:b/>
+          <w:bCs/>
+          <w:i/>
+          <w:iCs/>
+          <w:color w:val="0D0D0D" w:themeColor="text1" w:themeTint="F2"/>
           <w:sz w:val="20"/>
           <w:szCs w:val="20"/>
         </w:rPr>
-      </w:pPr>
+        <w:t xml:space="preserve"> </w:t>
+      </w:r>
       <w:r>
         <w:rPr>
           <w:rFonts w:asciiTheme="majorBidi" w:hAnsiTheme="majorBidi" w:cstheme="majorBidi"/>
           <w:color w:val="808080" w:themeColor="background1" w:themeShade="80"/>
         </w:rPr>
-        <w:t>The second function address always is</w:t>
+        <w:t>,</w:t>
+      </w:r>
+      <w:proofErr w:type="gramEnd"/>
+      <w:r>
+        <w:rPr>
+          <w:rFonts w:asciiTheme="majorBidi" w:hAnsiTheme="majorBidi" w:cstheme="majorBidi"/>
+          <w:color w:val="808080" w:themeColor="background1" w:themeShade="80"/>
+        </w:rPr>
+        <w:t xml:space="preserve"> </w:t>
+      </w:r>
+      <w:bookmarkStart w:id="0" w:name="_GoBack"/>
+      <w:bookmarkEnd w:id="0"/>
+      <w:r>
+        <w:rPr>
+          <w:rFonts w:asciiTheme="majorBidi" w:hAnsiTheme="majorBidi" w:cstheme="majorBidi"/>
+          <w:color w:val="808080" w:themeColor="background1" w:themeShade="80"/>
+        </w:rPr>
+        <w:t>2</w:t>
+      </w:r>
+      <w:r>
+        <w:rPr>
+          <w:rFonts w:asciiTheme="majorBidi" w:hAnsiTheme="majorBidi" w:cstheme="majorBidi"/>
+          <w:color w:val="808080" w:themeColor="background1" w:themeShade="80"/>
+          <w:vertAlign w:val="superscript"/>
+        </w:rPr>
+        <w:t>nd</w:t>
+      </w:r>
+      <w:r>
+        <w:rPr>
+          <w:rFonts w:asciiTheme="majorBidi" w:hAnsiTheme="majorBidi" w:cstheme="majorBidi"/>
+          <w:color w:val="808080" w:themeColor="background1" w:themeShade="80"/>
+        </w:rPr>
+        <w:t xml:space="preserve"> function</w:t>
+      </w:r>
+      <w:r>
+        <w:rPr>
+          <w:rFonts w:asciiTheme="majorBidi" w:hAnsiTheme="majorBidi" w:cstheme="majorBidi"/>
+          <w:color w:val="808080" w:themeColor="background1" w:themeShade="80"/>
+        </w:rPr>
+        <w:t xml:space="preserve"> address always is</w:t>
       </w:r>
       <w:r>
         <w:rPr>
@@ -3792,7 +3354,7 @@
           <w:color w:val="808080" w:themeColor="background1" w:themeShade="80"/>
           <w:lang w:bidi="fa-IR"/>
         </w:rPr>
-        <w:t xml:space="preserve"> = </w:t>
+        <w:t xml:space="preserve"> </w:t>
       </w:r>
       <w:proofErr w:type="spellStart"/>
       <w:r>
@@ -3802,7 +3364,7 @@
           <w:bCs/>
           <w:i/>
           <w:iCs/>
-          <w:color w:val="808080" w:themeColor="background1" w:themeShade="80"/>
+          <w:color w:val="0D0D0D" w:themeColor="text1" w:themeTint="F2"/>
           <w:sz w:val="20"/>
           <w:szCs w:val="20"/>
         </w:rPr>
@@ -3825,6 +3387,14 @@
           <w:sz w:val="24"/>
           <w:szCs w:val="24"/>
         </w:rPr>
+        <w:t xml:space="preserve"> </w:t>
+      </w:r>
+      <w:r>
+        <w:rPr>
+          <w:rFonts w:asciiTheme="majorBidi" w:hAnsiTheme="majorBidi" w:cstheme="majorBidi"/>
+          <w:sz w:val="24"/>
+          <w:szCs w:val="24"/>
+        </w:rPr>
         <w:t>(</w:t>
       </w:r>
       <w:r>
@@ -3912,10 +3482,10 @@
           <w:noProof/>
         </w:rPr>
         <w:drawing>
-          <wp:inline distT="0" distB="0" distL="0" distR="0" wp14:anchorId="201F4423" wp14:editId="46949BD6">
-            <wp:extent cx="2147454" cy="1879106"/>
-            <wp:effectExtent l="0" t="0" r="5715" b="6985"/>
-            <wp:docPr id="16" name="Picture 16"/>
+          <wp:inline distT="0" distB="0" distL="0" distR="0" wp14:anchorId="3A097A13" wp14:editId="5744F5E2">
+            <wp:extent cx="2299854" cy="1948701"/>
+            <wp:effectExtent l="0" t="0" r="5715" b="0"/>
+            <wp:docPr id="9" name="Picture 9"/>
             <wp:cNvGraphicFramePr>
               <a:graphicFrameLocks xmlns:a="http://schemas.openxmlformats.org/drawingml/2006/main" noChangeAspect="1"/>
             </wp:cNvGraphicFramePr>
@@ -3923,13 +3493,13 @@
               <a:graphicData uri="http://schemas.openxmlformats.org/drawingml/2006/picture">
                 <pic:pic xmlns:pic="http://schemas.openxmlformats.org/drawingml/2006/picture">
                   <pic:nvPicPr>
-                    <pic:cNvPr id="0" name="Picture 11"/>
+                    <pic:cNvPr id="0" name="Picture 7"/>
                     <pic:cNvPicPr>
                       <a:picLocks noChangeAspect="1" noChangeArrowheads="1"/>
                     </pic:cNvPicPr>
                   </pic:nvPicPr>
                   <pic:blipFill>
-                    <a:blip r:embed="rId13" cstate="print">
+                    <a:blip r:embed="rId13">
                       <a:extLst>
                         <a:ext uri="{28A0092B-C50C-407E-A947-70E740481C1C}">
                           <a14:useLocalDpi xmlns:a14="http://schemas.microsoft.com/office/drawing/2010/main" val="0"/>
@@ -3944,7 +3514,7 @@
                   <pic:spPr bwMode="auto">
                     <a:xfrm>
                       <a:off x="0" y="0"/>
-                      <a:ext cx="2187879" cy="1914479"/>
+                      <a:ext cx="2351131" cy="1992149"/>
                     </a:xfrm>
                     <a:prstGeom prst="rect">
                       <a:avLst/>
@@ -4002,10 +3572,10 @@
           <w:noProof/>
         </w:rPr>
         <w:drawing>
-          <wp:inline distT="0" distB="0" distL="0" distR="0" wp14:anchorId="31A5E1A0" wp14:editId="239B3745">
-            <wp:extent cx="2112818" cy="1990416"/>
-            <wp:effectExtent l="0" t="0" r="1905" b="0"/>
-            <wp:docPr id="17" name="Picture 17"/>
+          <wp:inline distT="0" distB="0" distL="0" distR="0" wp14:anchorId="1333D82C" wp14:editId="59D9EAF9">
+            <wp:extent cx="2687782" cy="1972823"/>
+            <wp:effectExtent l="0" t="0" r="0" b="8890"/>
+            <wp:docPr id="10" name="Picture 10"/>
             <wp:cNvGraphicFramePr>
               <a:graphicFrameLocks xmlns:a="http://schemas.openxmlformats.org/drawingml/2006/main" noChangeAspect="1"/>
             </wp:cNvGraphicFramePr>
@@ -4013,13 +3583,13 @@
               <a:graphicData uri="http://schemas.openxmlformats.org/drawingml/2006/picture">
                 <pic:pic xmlns:pic="http://schemas.openxmlformats.org/drawingml/2006/picture">
                   <pic:nvPicPr>
-                    <pic:cNvPr id="0" name="Picture 13"/>
+                    <pic:cNvPr id="0" name="Picture 8"/>
                     <pic:cNvPicPr>
                       <a:picLocks noChangeAspect="1" noChangeArrowheads="1"/>
                     </pic:cNvPicPr>
                   </pic:nvPicPr>
                   <pic:blipFill>
-                    <a:blip r:embed="rId14" cstate="print">
+                    <a:blip r:embed="rId14">
                       <a:extLst>
                         <a:ext uri="{28A0092B-C50C-407E-A947-70E740481C1C}">
                           <a14:useLocalDpi xmlns:a14="http://schemas.microsoft.com/office/drawing/2010/main" val="0"/>
@@ -4034,7 +3604,7 @@
                   <pic:spPr bwMode="auto">
                     <a:xfrm>
                       <a:off x="0" y="0"/>
-                      <a:ext cx="2155723" cy="2030836"/>
+                      <a:ext cx="2731201" cy="2004692"/>
                     </a:xfrm>
                     <a:prstGeom prst="rect">
                       <a:avLst/>
@@ -4104,10 +3674,10 @@
           <w:noProof/>
         </w:rPr>
         <w:drawing>
-          <wp:inline distT="0" distB="0" distL="0" distR="0" wp14:anchorId="6B132635" wp14:editId="56F6939B">
-            <wp:extent cx="2174584" cy="1946564"/>
-            <wp:effectExtent l="0" t="0" r="0" b="0"/>
-            <wp:docPr id="18" name="Picture 18"/>
+          <wp:inline distT="0" distB="0" distL="0" distR="0" wp14:anchorId="41CB4C40" wp14:editId="7F30D941">
+            <wp:extent cx="2757055" cy="2155353"/>
+            <wp:effectExtent l="0" t="0" r="5715" b="0"/>
+            <wp:docPr id="14" name="Picture 14"/>
             <wp:cNvGraphicFramePr>
               <a:graphicFrameLocks xmlns:a="http://schemas.openxmlformats.org/drawingml/2006/main" noChangeAspect="1"/>
             </wp:cNvGraphicFramePr>
@@ -4115,13 +3685,13 @@
               <a:graphicData uri="http://schemas.openxmlformats.org/drawingml/2006/picture">
                 <pic:pic xmlns:pic="http://schemas.openxmlformats.org/drawingml/2006/picture">
                   <pic:nvPicPr>
-                    <pic:cNvPr id="0" name="Picture 15"/>
+                    <pic:cNvPr id="0" name="Picture 10"/>
                     <pic:cNvPicPr>
                       <a:picLocks noChangeAspect="1" noChangeArrowheads="1"/>
                     </pic:cNvPicPr>
                   </pic:nvPicPr>
                   <pic:blipFill>
-                    <a:blip r:embed="rId15" cstate="print">
+                    <a:blip r:embed="rId15">
                       <a:extLst>
                         <a:ext uri="{28A0092B-C50C-407E-A947-70E740481C1C}">
                           <a14:useLocalDpi xmlns:a14="http://schemas.microsoft.com/office/drawing/2010/main" val="0"/>
@@ -4136,7 +3706,7 @@
                   <pic:spPr bwMode="auto">
                     <a:xfrm>
                       <a:off x="0" y="0"/>
-                      <a:ext cx="2203926" cy="1972829"/>
+                      <a:ext cx="2757055" cy="2155353"/>
                     </a:xfrm>
                     <a:prstGeom prst="rect">
                       <a:avLst/>
@@ -4243,10 +3813,10 @@
           <w:szCs w:val="24"/>
         </w:rPr>
         <w:drawing>
-          <wp:inline distT="0" distB="0" distL="0" distR="0" wp14:anchorId="35759DC9" wp14:editId="28CA60B8">
-            <wp:extent cx="3016212" cy="2819400"/>
+          <wp:inline distT="0" distB="0" distL="0" distR="0" wp14:anchorId="02159820" wp14:editId="3671B281">
+            <wp:extent cx="3090265" cy="2902527"/>
             <wp:effectExtent l="0" t="0" r="0" b="0"/>
-            <wp:docPr id="13" name="Picture 13"/>
+            <wp:docPr id="23" name="Picture 23"/>
             <wp:cNvGraphicFramePr>
               <a:graphicFrameLocks xmlns:a="http://schemas.openxmlformats.org/drawingml/2006/main" noChangeAspect="1"/>
             </wp:cNvGraphicFramePr>
@@ -4254,7 +3824,7 @@
               <a:graphicData uri="http://schemas.openxmlformats.org/drawingml/2006/picture">
                 <pic:pic xmlns:pic="http://schemas.openxmlformats.org/drawingml/2006/picture">
                   <pic:nvPicPr>
-                    <pic:cNvPr id="0" name="Picture 3"/>
+                    <pic:cNvPr id="0" name="Picture 12"/>
                     <pic:cNvPicPr>
                       <a:picLocks noChangeAspect="1" noChangeArrowheads="1"/>
                     </pic:cNvPicPr>
@@ -4275,7 +3845,7 @@
                   <pic:spPr bwMode="auto">
                     <a:xfrm>
                       <a:off x="0" y="0"/>
-                      <a:ext cx="3054583" cy="2855267"/>
+                      <a:ext cx="3116282" cy="2926964"/>
                     </a:xfrm>
                     <a:prstGeom prst="rect">
                       <a:avLst/>
@@ -4314,12 +3884,9 @@
           <w:color w:val="4472C4" w:themeColor="accent1"/>
           <w:sz w:val="24"/>
           <w:szCs w:val="24"/>
-          <w:rtl/>
-        </w:rPr>
-      </w:pPr>
-    </w:p>
-    <w:p>
-      <w:pPr>
+        </w:rPr>
+      </w:pPr>
+      <w:r>
         <w:rPr>
           <w:rFonts w:asciiTheme="majorBidi" w:hAnsiTheme="majorBidi" w:cstheme="majorBidi"/>
           <w:b/>
@@ -4328,7 +3895,8 @@
           <w:sz w:val="24"/>
           <w:szCs w:val="24"/>
         </w:rPr>
-      </w:pPr>
+        <w:t xml:space="preserve">double </w:t>
+      </w:r>
       <w:r>
         <w:rPr>
           <w:rFonts w:asciiTheme="majorBidi" w:hAnsiTheme="majorBidi" w:cstheme="majorBidi"/>
@@ -4338,9 +3906,12 @@
           <w:sz w:val="24"/>
           <w:szCs w:val="24"/>
         </w:rPr>
-        <w:t xml:space="preserve">double </w:t>
-      </w:r>
-      <w:r>
+        <w:t>data type:</w:t>
+      </w:r>
+    </w:p>
+    <w:p>
+      <w:pPr>
+        <w:jc w:val="center"/>
         <w:rPr>
           <w:rFonts w:asciiTheme="majorBidi" w:hAnsiTheme="majorBidi" w:cstheme="majorBidi"/>
           <w:b/>
@@ -4349,30 +3920,16 @@
           <w:sz w:val="24"/>
           <w:szCs w:val="24"/>
         </w:rPr>
-        <w:t>data type:</w:t>
-      </w:r>
-    </w:p>
-    <w:p>
-      <w:pPr>
-        <w:jc w:val="center"/>
-        <w:rPr>
-          <w:rFonts w:asciiTheme="majorBidi" w:hAnsiTheme="majorBidi" w:cstheme="majorBidi"/>
-          <w:b/>
-          <w:bCs/>
-          <w:color w:val="4472C4" w:themeColor="accent1"/>
-          <w:sz w:val="24"/>
-          <w:szCs w:val="24"/>
-        </w:rPr>
       </w:pPr>
       <w:r>
         <w:rPr>
           <w:noProof/>
         </w:rPr>
         <w:drawing>
-          <wp:inline distT="0" distB="0" distL="0" distR="0" wp14:anchorId="2E14E2FF" wp14:editId="68E74C3D">
-            <wp:extent cx="2854036" cy="2737272"/>
-            <wp:effectExtent l="0" t="0" r="3810" b="6350"/>
-            <wp:docPr id="11" name="Picture 11"/>
+          <wp:inline distT="0" distB="0" distL="0" distR="0" wp14:anchorId="7B805576" wp14:editId="4C323E6E">
+            <wp:extent cx="2865098" cy="2667123"/>
+            <wp:effectExtent l="0" t="0" r="0" b="0"/>
+            <wp:docPr id="15" name="Picture 15"/>
             <wp:cNvGraphicFramePr>
               <a:graphicFrameLocks xmlns:a="http://schemas.openxmlformats.org/drawingml/2006/main" noChangeAspect="1"/>
             </wp:cNvGraphicFramePr>
@@ -4380,7 +3937,7 @@
               <a:graphicData uri="http://schemas.openxmlformats.org/drawingml/2006/picture">
                 <pic:pic xmlns:pic="http://schemas.openxmlformats.org/drawingml/2006/picture">
                   <pic:nvPicPr>
-                    <pic:cNvPr id="0" name="Picture 1"/>
+                    <pic:cNvPr id="0" name="Picture 11"/>
                     <pic:cNvPicPr>
                       <a:picLocks noChangeAspect="1" noChangeArrowheads="1"/>
                     </pic:cNvPicPr>
@@ -4401,7 +3958,7 @@
                   <pic:spPr bwMode="auto">
                     <a:xfrm>
                       <a:off x="0" y="0"/>
-                      <a:ext cx="2856604" cy="2739735"/>
+                      <a:ext cx="2895258" cy="2695199"/>
                     </a:xfrm>
                     <a:prstGeom prst="rect">
                       <a:avLst/>
@@ -4445,6 +4002,19 @@
     <w:p>
       <w:pPr>
         <w:pStyle w:val="ListParagraph"/>
+        <w:spacing w:after="0"/>
+        <w:ind w:left="360"/>
+        <w:rPr>
+          <w:rFonts w:asciiTheme="majorBidi" w:hAnsiTheme="majorBidi" w:cstheme="majorBidi"/>
+          <w:color w:val="0070C0"/>
+          <w:sz w:val="28"/>
+          <w:szCs w:val="28"/>
+        </w:rPr>
+      </w:pPr>
+    </w:p>
+    <w:p>
+      <w:pPr>
+        <w:pStyle w:val="ListParagraph"/>
         <w:numPr>
           <w:ilvl w:val="0"/>
           <w:numId w:val="2"/>
@@ -4464,6 +4034,7 @@
           <w:sz w:val="28"/>
           <w:szCs w:val="28"/>
         </w:rPr>
+        <w:lastRenderedPageBreak/>
         <w:t xml:space="preserve">Execution </w:t>
       </w:r>
       <w:r>
@@ -7682,7 +7253,7 @@
 </file>
 
 <file path=customXml/itemProps1.xml><?xml version="1.0" encoding="utf-8"?>
-<ds:datastoreItem xmlns:ds="http://schemas.openxmlformats.org/officeDocument/2006/customXml" ds:itemID="{201C7D04-72F1-4ED5-97DB-7293305313F0}">
+<ds:datastoreItem xmlns:ds="http://schemas.openxmlformats.org/officeDocument/2006/customXml" ds:itemID="{2370E1BE-D552-4ED6-97FD-3CA56E82388A}">
   <ds:schemaRefs>
     <ds:schemaRef ds:uri="http://schemas.openxmlformats.org/officeDocument/2006/bibliography"/>
   </ds:schemaRefs>

</xml_diff>